<commit_message>
Added missing .sym files
</commit_message>
<xml_diff>
--- a/report_final.docx
+++ b/report_final.docx
@@ -221,23 +221,7 @@
           <w:sz w:val="44"/>
           <w:szCs w:val="44"/>
         </w:rPr>
-        <w:t xml:space="preserve">Joshua </w:t>
-      </w:r>
-      <w:proofErr w:type="spellStart"/>
-      <w:r>
-        <w:rPr>
-          <w:sz w:val="44"/>
-          <w:szCs w:val="44"/>
-        </w:rPr>
-        <w:t>Malmberg</w:t>
-      </w:r>
-      <w:proofErr w:type="spellEnd"/>
-      <w:r>
-        <w:rPr>
-          <w:sz w:val="44"/>
-          <w:szCs w:val="44"/>
-        </w:rPr>
-        <w:t xml:space="preserve"> 3180300189</w:t>
+        <w:t>Joshua Malmberg 3180300189</w:t>
       </w:r>
     </w:p>
     <w:p>
@@ -346,23 +330,7 @@
           <w:sz w:val="24"/>
           <w:szCs w:val="24"/>
         </w:rPr>
-        <w:t xml:space="preserve"> chose to create a finger dancing game, where the player needs to recreate the pattern generated by the circuit </w:t>
-      </w:r>
-      <w:proofErr w:type="gramStart"/>
-      <w:r>
-        <w:rPr>
-          <w:sz w:val="24"/>
-          <w:szCs w:val="24"/>
-        </w:rPr>
-        <w:t>in a given</w:t>
-      </w:r>
-      <w:proofErr w:type="gramEnd"/>
-      <w:r>
-        <w:rPr>
-          <w:sz w:val="24"/>
-          <w:szCs w:val="24"/>
-        </w:rPr>
-        <w:t xml:space="preserve"> time frame. </w:t>
+        <w:t xml:space="preserve"> chose to create a finger dancing game, where the player needs to recreate the pattern generated by the circuit in a given time frame. </w:t>
       </w:r>
       <w:r>
         <w:rPr>
@@ -576,8 +544,6 @@
         </w:rPr>
         <w:t>Instruments and Materials</w:t>
       </w:r>
-      <w:bookmarkStart w:id="0" w:name="_GoBack"/>
-      <w:bookmarkEnd w:id="0"/>
     </w:p>
     <w:p>
       <w:pPr>
@@ -922,6 +888,87 @@
           <w:szCs w:val="24"/>
         </w:rPr>
       </w:pPr>
+    </w:p>
+    <w:p>
+      <w:pPr>
+        <w:pStyle w:val="ListParagraph"/>
+        <w:rPr>
+          <w:sz w:val="24"/>
+          <w:szCs w:val="24"/>
+        </w:rPr>
+      </w:pPr>
+      <w:r>
+        <w:rPr>
+          <w:sz w:val="24"/>
+          <w:szCs w:val="24"/>
+        </w:rPr>
+        <w:t>Anna Tang (Group Leader): 25%</w:t>
+      </w:r>
+    </w:p>
+    <w:p>
+      <w:pPr>
+        <w:pStyle w:val="ListParagraph"/>
+        <w:rPr>
+          <w:sz w:val="24"/>
+          <w:szCs w:val="24"/>
+        </w:rPr>
+      </w:pPr>
+      <w:r>
+        <w:rPr>
+          <w:sz w:val="24"/>
+          <w:szCs w:val="24"/>
+        </w:rPr>
+        <w:t>Chen Yi Hui: 25%</w:t>
+      </w:r>
+    </w:p>
+    <w:p>
+      <w:pPr>
+        <w:pStyle w:val="ListParagraph"/>
+        <w:rPr>
+          <w:sz w:val="24"/>
+          <w:szCs w:val="24"/>
+        </w:rPr>
+      </w:pPr>
+      <w:r>
+        <w:rPr>
+          <w:sz w:val="24"/>
+          <w:szCs w:val="24"/>
+        </w:rPr>
+        <w:t>Joshua Malmberg: 25%</w:t>
+      </w:r>
+    </w:p>
+    <w:p>
+      <w:pPr>
+        <w:pStyle w:val="ListParagraph"/>
+        <w:rPr>
+          <w:sz w:val="24"/>
+          <w:szCs w:val="24"/>
+        </w:rPr>
+      </w:pPr>
+      <w:r>
+        <w:rPr>
+          <w:sz w:val="24"/>
+          <w:szCs w:val="24"/>
+        </w:rPr>
+        <w:t>Justin Choi: 25%</w:t>
+      </w:r>
+      <w:r>
+        <w:rPr>
+          <w:sz w:val="24"/>
+          <w:szCs w:val="24"/>
+        </w:rPr>
+        <w:br/>
+      </w:r>
+      <w:r>
+        <w:rPr>
+          <w:sz w:val="24"/>
+          <w:szCs w:val="24"/>
+        </w:rPr>
+        <w:br/>
+        <w:t>All members contributed an equal amount of work to designing the modules, debugging the game and writing the report.</w:t>
+      </w:r>
+      <w:bookmarkStart w:id="0" w:name="_GoBack"/>
+      <w:bookmarkEnd w:id="0"/>
     </w:p>
     <w:p>
       <w:pPr>

</xml_diff>

<commit_message>
added in .sym files
</commit_message>
<xml_diff>
--- a/report_final.docx
+++ b/report_final.docx
@@ -220,23 +220,7 @@
           <w:sz w:val="44"/>
           <w:szCs w:val="44"/>
         </w:rPr>
-        <w:t xml:space="preserve">Joshua </w:t>
-      </w:r>
-      <w:proofErr w:type="spellStart"/>
-      <w:r>
-        <w:rPr>
-          <w:sz w:val="44"/>
-          <w:szCs w:val="44"/>
-        </w:rPr>
-        <w:t>Malmberg</w:t>
-      </w:r>
-      <w:proofErr w:type="spellEnd"/>
-      <w:r>
-        <w:rPr>
-          <w:sz w:val="44"/>
-          <w:szCs w:val="44"/>
-        </w:rPr>
-        <w:t xml:space="preserve"> 3180300189</w:t>
+        <w:t>Joshua Malmberg 3180300189</w:t>
       </w:r>
     </w:p>
     <w:p>
@@ -345,23 +329,7 @@
           <w:sz w:val="24"/>
           <w:szCs w:val="24"/>
         </w:rPr>
-        <w:t xml:space="preserve"> chose to create a finger dancing game, where the player needs to recreate the pattern generated by the circuit </w:t>
-      </w:r>
-      <w:proofErr w:type="gramStart"/>
-      <w:r>
-        <w:rPr>
-          <w:sz w:val="24"/>
-          <w:szCs w:val="24"/>
-        </w:rPr>
-        <w:t>in a given</w:t>
-      </w:r>
-      <w:proofErr w:type="gramEnd"/>
-      <w:r>
-        <w:rPr>
-          <w:sz w:val="24"/>
-          <w:szCs w:val="24"/>
-        </w:rPr>
-        <w:t xml:space="preserve"> time frame. </w:t>
+        <w:t xml:space="preserve"> chose to create a finger dancing game, where the player needs to recreate the pattern generated by the circuit in a given time frame. </w:t>
       </w:r>
       <w:r>
         <w:rPr>
@@ -956,17 +924,8 @@
           <w:sz w:val="24"/>
           <w:szCs w:val="24"/>
         </w:rPr>
-        <w:t xml:space="preserve"> </w:t>
-      </w:r>
-      <w:proofErr w:type="spellStart"/>
-      <w:r>
-        <w:rPr>
-          <w:sz w:val="24"/>
-          <w:szCs w:val="24"/>
-        </w:rPr>
-        <w:t>ScoreUp</w:t>
-      </w:r>
-      <w:proofErr w:type="spellEnd"/>
+        <w:t xml:space="preserve"> ScoreUp</w:t>
+      </w:r>
     </w:p>
     <w:p>
       <w:pPr>
@@ -987,30 +946,12 @@
           <w:szCs w:val="24"/>
         </w:rPr>
       </w:pPr>
-      <w:bookmarkStart w:id="0" w:name="_GoBack"/>
-      <w:bookmarkEnd w:id="0"/>
-      <w:r>
-        <w:rPr>
-          <w:sz w:val="24"/>
-          <w:szCs w:val="24"/>
-        </w:rPr>
-        <w:t xml:space="preserve">The </w:t>
-      </w:r>
-      <w:proofErr w:type="spellStart"/>
-      <w:r>
-        <w:rPr>
-          <w:sz w:val="24"/>
-          <w:szCs w:val="24"/>
-        </w:rPr>
-        <w:t>ScoreUp</w:t>
-      </w:r>
-      <w:proofErr w:type="spellEnd"/>
-      <w:r>
-        <w:rPr>
-          <w:sz w:val="24"/>
-          <w:szCs w:val="24"/>
-        </w:rPr>
-        <w:t xml:space="preserve"> module changes the score, according to the input </w:t>
+      <w:r>
+        <w:rPr>
+          <w:sz w:val="24"/>
+          <w:szCs w:val="24"/>
+        </w:rPr>
+        <w:t xml:space="preserve">The ScoreUp module changes the score, according to the input </w:t>
       </w:r>
     </w:p>
     <w:p>
@@ -1054,17 +995,8 @@
           <w:sz w:val="24"/>
           <w:szCs w:val="24"/>
         </w:rPr>
-        <w:t xml:space="preserve"> </w:t>
-      </w:r>
-      <w:proofErr w:type="spellStart"/>
-      <w:r>
-        <w:rPr>
-          <w:sz w:val="24"/>
-          <w:szCs w:val="24"/>
-        </w:rPr>
-        <w:t>UpdateState</w:t>
-      </w:r>
-      <w:proofErr w:type="spellEnd"/>
+        <w:t xml:space="preserve"> UpdateState</w:t>
+      </w:r>
     </w:p>
     <w:p>
       <w:pPr>
@@ -1091,7 +1023,21 @@
           <w:sz w:val="24"/>
           <w:szCs w:val="24"/>
         </w:rPr>
-        <w:t xml:space="preserve">Changing the Time </w:t>
+        <w:t xml:space="preserve">Changing the </w:t>
+      </w:r>
+      <w:r>
+        <w:rPr>
+          <w:sz w:val="24"/>
+          <w:szCs w:val="24"/>
+        </w:rPr>
+        <w:t>Duration</w:t>
+      </w:r>
+      <w:r>
+        <w:rPr>
+          <w:sz w:val="24"/>
+          <w:szCs w:val="24"/>
+        </w:rPr>
+        <w:t xml:space="preserve"> </w:t>
       </w:r>
       <w:r>
         <w:rPr>
@@ -1105,17 +1051,8 @@
           <w:sz w:val="24"/>
           <w:szCs w:val="24"/>
         </w:rPr>
-        <w:t xml:space="preserve"> </w:t>
-      </w:r>
-      <w:proofErr w:type="spellStart"/>
-      <w:r>
-        <w:rPr>
-          <w:sz w:val="24"/>
-          <w:szCs w:val="24"/>
-        </w:rPr>
-        <w:t>UpdateTime</w:t>
-      </w:r>
-      <w:proofErr w:type="spellEnd"/>
+        <w:t xml:space="preserve"> UpdateTime</w:t>
+      </w:r>
     </w:p>
     <w:p>
       <w:pPr>
@@ -1142,47 +1079,26 @@
           <w:sz w:val="24"/>
           <w:szCs w:val="24"/>
         </w:rPr>
-        <w:t>Display</w:t>
-      </w:r>
-    </w:p>
-    <w:p>
-      <w:pPr>
-        <w:pStyle w:val="ListParagraph"/>
-        <w:ind w:left="1080"/>
-        <w:rPr>
-          <w:sz w:val="24"/>
-          <w:szCs w:val="24"/>
-        </w:rPr>
-      </w:pPr>
-    </w:p>
-    <w:p>
-      <w:pPr>
-        <w:pStyle w:val="ListParagraph"/>
-        <w:ind w:left="1080" w:firstLine="360"/>
-        <w:rPr>
-          <w:sz w:val="24"/>
-          <w:szCs w:val="24"/>
-        </w:rPr>
-      </w:pPr>
-      <w:r>
-        <w:rPr>
-          <w:sz w:val="24"/>
-          <w:szCs w:val="24"/>
-        </w:rPr>
-        <w:t xml:space="preserve">The display module consists of </w:t>
-      </w:r>
-      <w:r>
-        <w:rPr>
-          <w:sz w:val="24"/>
-          <w:szCs w:val="24"/>
-        </w:rPr>
-        <w:t>the scoreboard module (from a previous lab experiment), a binary-to-BCD decoder and a module that specifically displays “PASS” or “FAIL”.</w:t>
-      </w:r>
-    </w:p>
-    <w:p>
-      <w:pPr>
-        <w:pStyle w:val="ListParagraph"/>
-        <w:ind w:left="1080"/>
+        <w:t xml:space="preserve">Initializing the Modules </w:t>
+      </w:r>
+      <w:r>
+        <w:rPr>
+          <w:sz w:val="24"/>
+          <w:szCs w:val="24"/>
+        </w:rPr>
+        <w:t>–</w:t>
+      </w:r>
+      <w:r>
+        <w:rPr>
+          <w:sz w:val="24"/>
+          <w:szCs w:val="24"/>
+        </w:rPr>
+        <w:t xml:space="preserve"> Timing</w:t>
+      </w:r>
+    </w:p>
+    <w:p>
+      <w:pPr>
+        <w:pStyle w:val="ListParagraph"/>
         <w:rPr>
           <w:sz w:val="24"/>
           <w:szCs w:val="24"/>
@@ -1206,6 +1122,70 @@
           <w:sz w:val="24"/>
           <w:szCs w:val="24"/>
         </w:rPr>
+        <w:t>Display</w:t>
+      </w:r>
+    </w:p>
+    <w:p>
+      <w:pPr>
+        <w:pStyle w:val="ListParagraph"/>
+        <w:ind w:left="1080"/>
+        <w:rPr>
+          <w:sz w:val="24"/>
+          <w:szCs w:val="24"/>
+        </w:rPr>
+      </w:pPr>
+    </w:p>
+    <w:p>
+      <w:pPr>
+        <w:pStyle w:val="ListParagraph"/>
+        <w:ind w:left="1080" w:firstLine="360"/>
+        <w:rPr>
+          <w:sz w:val="24"/>
+          <w:szCs w:val="24"/>
+        </w:rPr>
+      </w:pPr>
+      <w:r>
+        <w:rPr>
+          <w:sz w:val="24"/>
+          <w:szCs w:val="24"/>
+        </w:rPr>
+        <w:t xml:space="preserve">The display module consists of </w:t>
+      </w:r>
+      <w:r>
+        <w:rPr>
+          <w:sz w:val="24"/>
+          <w:szCs w:val="24"/>
+        </w:rPr>
+        <w:t>the scoreboard module (from a previous lab experiment), a binary-to-BCD decoder and a module that specifically displays “PASS” or “FAIL”.</w:t>
+      </w:r>
+    </w:p>
+    <w:p>
+      <w:pPr>
+        <w:pStyle w:val="ListParagraph"/>
+        <w:ind w:left="1080"/>
+        <w:rPr>
+          <w:sz w:val="24"/>
+          <w:szCs w:val="24"/>
+        </w:rPr>
+      </w:pPr>
+    </w:p>
+    <w:p>
+      <w:pPr>
+        <w:pStyle w:val="ListParagraph"/>
+        <w:numPr>
+          <w:ilvl w:val="0"/>
+          <w:numId w:val="5"/>
+        </w:numPr>
+        <w:rPr>
+          <w:sz w:val="24"/>
+          <w:szCs w:val="24"/>
+        </w:rPr>
+      </w:pPr>
+      <w:r>
+        <w:rPr>
+          <w:sz w:val="24"/>
+          <w:szCs w:val="24"/>
+        </w:rPr>
         <w:t xml:space="preserve">Frequency Divider </w:t>
       </w:r>
       <w:r>
@@ -1220,17 +1200,8 @@
           <w:sz w:val="24"/>
           <w:szCs w:val="24"/>
         </w:rPr>
-        <w:t xml:space="preserve"> </w:t>
-      </w:r>
-      <w:proofErr w:type="spellStart"/>
-      <w:r>
-        <w:rPr>
-          <w:sz w:val="24"/>
-          <w:szCs w:val="24"/>
-        </w:rPr>
-        <w:t>FreqDiv</w:t>
-      </w:r>
-      <w:proofErr w:type="spellEnd"/>
+        <w:t xml:space="preserve"> FreqDiv</w:t>
+      </w:r>
     </w:p>
     <w:p>
       <w:pPr>
@@ -1306,7 +1277,6 @@
           <w:sz w:val="24"/>
           <w:szCs w:val="24"/>
         </w:rPr>
-        <w:lastRenderedPageBreak/>
         <w:t>Simulations</w:t>
       </w:r>
     </w:p>
@@ -1475,87 +1445,128 @@
           <w:sz w:val="24"/>
           <w:szCs w:val="24"/>
         </w:rPr>
-        <w:t>Anna Tang (Group Leader): 25%</w:t>
-      </w:r>
-    </w:p>
-    <w:p>
-      <w:pPr>
-        <w:pStyle w:val="ListParagraph"/>
-        <w:rPr>
-          <w:sz w:val="24"/>
-          <w:szCs w:val="24"/>
-        </w:rPr>
-      </w:pPr>
-      <w:r>
-        <w:rPr>
-          <w:sz w:val="24"/>
-          <w:szCs w:val="24"/>
-        </w:rPr>
-        <w:t>Chen Yi Hui: 25%</w:t>
-      </w:r>
-    </w:p>
-    <w:p>
-      <w:pPr>
-        <w:pStyle w:val="ListParagraph"/>
-        <w:rPr>
-          <w:sz w:val="24"/>
-          <w:szCs w:val="24"/>
-        </w:rPr>
-      </w:pPr>
-      <w:r>
-        <w:rPr>
-          <w:sz w:val="24"/>
-          <w:szCs w:val="24"/>
-        </w:rPr>
-        <w:t xml:space="preserve">Joshua </w:t>
-      </w:r>
-      <w:proofErr w:type="spellStart"/>
-      <w:r>
-        <w:rPr>
-          <w:sz w:val="24"/>
-          <w:szCs w:val="24"/>
-        </w:rPr>
-        <w:t>Malmberg</w:t>
-      </w:r>
-      <w:proofErr w:type="spellEnd"/>
-      <w:r>
-        <w:rPr>
-          <w:sz w:val="24"/>
-          <w:szCs w:val="24"/>
-        </w:rPr>
-        <w:t>: 25%</w:t>
-      </w:r>
-    </w:p>
-    <w:p>
-      <w:pPr>
-        <w:pStyle w:val="ListParagraph"/>
-        <w:rPr>
-          <w:sz w:val="24"/>
-          <w:szCs w:val="24"/>
-        </w:rPr>
-      </w:pPr>
-      <w:r>
-        <w:rPr>
-          <w:sz w:val="24"/>
-          <w:szCs w:val="24"/>
-        </w:rPr>
-        <w:t>Justin Choi: 25%</w:t>
-      </w:r>
-      <w:r>
-        <w:rPr>
-          <w:sz w:val="24"/>
-          <w:szCs w:val="24"/>
-        </w:rPr>
-        <w:br/>
-      </w:r>
-      <w:r>
-        <w:rPr>
-          <w:sz w:val="24"/>
-          <w:szCs w:val="24"/>
-        </w:rPr>
-        <w:br/>
-        <w:t>All members contributed an equal amount of work to designing the modules, debugging the game and writing the report.</w:t>
-      </w:r>
+        <w:t xml:space="preserve">Anna Tang (Group Leader): </w:t>
+      </w:r>
+      <w:r>
+        <w:rPr>
+          <w:sz w:val="24"/>
+          <w:szCs w:val="24"/>
+        </w:rPr>
+        <w:t>30</w:t>
+      </w:r>
+      <w:r>
+        <w:rPr>
+          <w:sz w:val="24"/>
+          <w:szCs w:val="24"/>
+        </w:rPr>
+        <w:t>%</w:t>
+      </w:r>
+    </w:p>
+    <w:p>
+      <w:pPr>
+        <w:pStyle w:val="ListParagraph"/>
+        <w:rPr>
+          <w:sz w:val="24"/>
+          <w:szCs w:val="24"/>
+        </w:rPr>
+      </w:pPr>
+      <w:r>
+        <w:rPr>
+          <w:sz w:val="24"/>
+          <w:szCs w:val="24"/>
+        </w:rPr>
+        <w:t xml:space="preserve">Chen Yi Hui: </w:t>
+      </w:r>
+      <w:r>
+        <w:rPr>
+          <w:sz w:val="24"/>
+          <w:szCs w:val="24"/>
+        </w:rPr>
+        <w:t>2</w:t>
+      </w:r>
+      <w:r>
+        <w:rPr>
+          <w:sz w:val="24"/>
+          <w:szCs w:val="24"/>
+        </w:rPr>
+        <w:t>0</w:t>
+      </w:r>
+      <w:r>
+        <w:rPr>
+          <w:sz w:val="24"/>
+          <w:szCs w:val="24"/>
+        </w:rPr>
+        <w:t>%</w:t>
+      </w:r>
+    </w:p>
+    <w:p>
+      <w:pPr>
+        <w:pStyle w:val="ListParagraph"/>
+        <w:rPr>
+          <w:sz w:val="24"/>
+          <w:szCs w:val="24"/>
+        </w:rPr>
+      </w:pPr>
+      <w:r>
+        <w:rPr>
+          <w:sz w:val="24"/>
+          <w:szCs w:val="24"/>
+        </w:rPr>
+        <w:t xml:space="preserve">Joshua Malmberg: </w:t>
+      </w:r>
+      <w:r>
+        <w:rPr>
+          <w:sz w:val="24"/>
+          <w:szCs w:val="24"/>
+        </w:rPr>
+        <w:t>3</w:t>
+      </w:r>
+      <w:r>
+        <w:rPr>
+          <w:sz w:val="24"/>
+          <w:szCs w:val="24"/>
+        </w:rPr>
+        <w:t>0</w:t>
+      </w:r>
+      <w:r>
+        <w:rPr>
+          <w:sz w:val="24"/>
+          <w:szCs w:val="24"/>
+        </w:rPr>
+        <w:t>%</w:t>
+      </w:r>
+    </w:p>
+    <w:p>
+      <w:pPr>
+        <w:pStyle w:val="ListParagraph"/>
+        <w:rPr>
+          <w:sz w:val="24"/>
+          <w:szCs w:val="24"/>
+        </w:rPr>
+      </w:pPr>
+      <w:r>
+        <w:rPr>
+          <w:sz w:val="24"/>
+          <w:szCs w:val="24"/>
+        </w:rPr>
+        <w:t>Justin Choi: 2</w:t>
+      </w:r>
+      <w:r>
+        <w:rPr>
+          <w:sz w:val="24"/>
+          <w:szCs w:val="24"/>
+        </w:rPr>
+        <w:t>0</w:t>
+      </w:r>
+      <w:r>
+        <w:rPr>
+          <w:sz w:val="24"/>
+          <w:szCs w:val="24"/>
+        </w:rPr>
+        <w:t>%</w:t>
+      </w:r>
+      <w:bookmarkStart w:id="0" w:name="_GoBack"/>
+      <w:bookmarkEnd w:id="0"/>
     </w:p>
     <w:p>
       <w:pPr>

</xml_diff>

<commit_message>
updated report and added in other .sym files
</commit_message>
<xml_diff>
--- a/report_final.docx
+++ b/report_final.docx
@@ -173,6 +173,22 @@
           <w:sz w:val="44"/>
           <w:szCs w:val="44"/>
         </w:rPr>
+        <w:t>Joshua Malmberg 3180300189</w:t>
+      </w:r>
+    </w:p>
+    <w:p>
+      <w:pPr>
+        <w:jc w:val="center"/>
+        <w:rPr>
+          <w:sz w:val="44"/>
+          <w:szCs w:val="44"/>
+        </w:rPr>
+      </w:pPr>
+      <w:r>
+        <w:rPr>
+          <w:sz w:val="44"/>
+          <w:szCs w:val="44"/>
+        </w:rPr>
         <w:t>Chen Yi Hui 3180300684</w:t>
       </w:r>
     </w:p>
@@ -205,22 +221,6 @@
           <w:szCs w:val="44"/>
         </w:rPr>
         <w:t xml:space="preserve"> 3180300160</w:t>
-      </w:r>
-    </w:p>
-    <w:p>
-      <w:pPr>
-        <w:jc w:val="center"/>
-        <w:rPr>
-          <w:sz w:val="44"/>
-          <w:szCs w:val="44"/>
-        </w:rPr>
-      </w:pPr>
-      <w:r>
-        <w:rPr>
-          <w:sz w:val="44"/>
-          <w:szCs w:val="44"/>
-        </w:rPr>
-        <w:t>Joshua Malmberg 3180300189</w:t>
       </w:r>
     </w:p>
     <w:p>
@@ -695,6 +695,142 @@
     </w:p>
     <w:p>
       <w:pPr>
+        <w:ind w:left="720" w:firstLine="360"/>
+        <w:jc w:val="center"/>
+        <w:rPr>
+          <w:sz w:val="24"/>
+          <w:szCs w:val="24"/>
+        </w:rPr>
+      </w:pPr>
+      <w:r>
+        <w:rPr>
+          <w:noProof/>
+        </w:rPr>
+        <w:drawing>
+          <wp:inline distT="0" distB="0" distL="0" distR="0" wp14:anchorId="65795437" wp14:editId="632C098E">
+            <wp:extent cx="1607533" cy="1867512"/>
+            <wp:effectExtent l="0" t="0" r="0" b="0"/>
+            <wp:docPr id="6" name="Picture 6"/>
+            <wp:cNvGraphicFramePr>
+              <a:graphicFrameLocks xmlns:a="http://schemas.openxmlformats.org/drawingml/2006/main" noChangeAspect="1"/>
+            </wp:cNvGraphicFramePr>
+            <a:graphic xmlns:a="http://schemas.openxmlformats.org/drawingml/2006/main">
+              <a:graphicData uri="http://schemas.openxmlformats.org/drawingml/2006/picture">
+                <pic:pic xmlns:pic="http://schemas.openxmlformats.org/drawingml/2006/picture">
+                  <pic:nvPicPr>
+                    <pic:cNvPr id="0" name="Picture 11"/>
+                    <pic:cNvPicPr>
+                      <a:picLocks noChangeAspect="1" noChangeArrowheads="1"/>
+                    </pic:cNvPicPr>
+                  </pic:nvPicPr>
+                  <pic:blipFill rotWithShape="1">
+                    <a:blip r:embed="rId7" cstate="print">
+                      <a:extLst>
+                        <a:ext uri="{28A0092B-C50C-407E-A947-70E740481C1C}">
+                          <a14:useLocalDpi xmlns:a14="http://schemas.microsoft.com/office/drawing/2010/main" val="0"/>
+                        </a:ext>
+                      </a:extLst>
+                    </a:blip>
+                    <a:srcRect l="28707" t="40952" r="44241" b="35474"/>
+                    <a:stretch/>
+                  </pic:blipFill>
+                  <pic:spPr bwMode="auto">
+                    <a:xfrm>
+                      <a:off x="0" y="0"/>
+                      <a:ext cx="1607852" cy="1867882"/>
+                    </a:xfrm>
+                    <a:prstGeom prst="rect">
+                      <a:avLst/>
+                    </a:prstGeom>
+                    <a:noFill/>
+                    <a:ln>
+                      <a:noFill/>
+                    </a:ln>
+                    <a:extLst>
+                      <a:ext uri="{53640926-AAD7-44D8-BBD7-CCE9431645EC}">
+                        <a14:shadowObscured xmlns:a14="http://schemas.microsoft.com/office/drawing/2010/main"/>
+                      </a:ext>
+                    </a:extLst>
+                  </pic:spPr>
+                </pic:pic>
+              </a:graphicData>
+            </a:graphic>
+          </wp:inline>
+        </w:drawing>
+      </w:r>
+      <w:r>
+        <w:rPr>
+          <w:sz w:val="24"/>
+          <w:szCs w:val="24"/>
+        </w:rPr>
+        <w:t xml:space="preserve">  </w:t>
+      </w:r>
+      <w:r>
+        <w:rPr>
+          <w:sz w:val="24"/>
+          <w:szCs w:val="24"/>
+        </w:rPr>
+        <w:t xml:space="preserve">       </w:t>
+      </w:r>
+      <w:r>
+        <w:rPr>
+          <w:noProof/>
+        </w:rPr>
+        <w:drawing>
+          <wp:inline distT="0" distB="0" distL="0" distR="0" wp14:anchorId="235D2E64" wp14:editId="3852861F">
+            <wp:extent cx="1657343" cy="1865323"/>
+            <wp:effectExtent l="0" t="0" r="635" b="1905"/>
+            <wp:docPr id="7" name="Picture 7"/>
+            <wp:cNvGraphicFramePr>
+              <a:graphicFrameLocks xmlns:a="http://schemas.openxmlformats.org/drawingml/2006/main" noChangeAspect="1"/>
+            </wp:cNvGraphicFramePr>
+            <a:graphic xmlns:a="http://schemas.openxmlformats.org/drawingml/2006/main">
+              <a:graphicData uri="http://schemas.openxmlformats.org/drawingml/2006/picture">
+                <pic:pic xmlns:pic="http://schemas.openxmlformats.org/drawingml/2006/picture">
+                  <pic:nvPicPr>
+                    <pic:cNvPr id="0" name="Picture 13"/>
+                    <pic:cNvPicPr>
+                      <a:picLocks noChangeAspect="1" noChangeArrowheads="1"/>
+                    </pic:cNvPicPr>
+                  </pic:nvPicPr>
+                  <pic:blipFill rotWithShape="1">
+                    <a:blip r:embed="rId8" cstate="print">
+                      <a:extLst>
+                        <a:ext uri="{28A0092B-C50C-407E-A947-70E740481C1C}">
+                          <a14:useLocalDpi xmlns:a14="http://schemas.microsoft.com/office/drawing/2010/main" val="0"/>
+                        </a:ext>
+                      </a:extLst>
+                    </a:blip>
+                    <a:srcRect l="23500" t="36732" r="48868" b="39940"/>
+                    <a:stretch/>
+                  </pic:blipFill>
+                  <pic:spPr bwMode="auto">
+                    <a:xfrm>
+                      <a:off x="0" y="0"/>
+                      <a:ext cx="1661254" cy="1869725"/>
+                    </a:xfrm>
+                    <a:prstGeom prst="rect">
+                      <a:avLst/>
+                    </a:prstGeom>
+                    <a:noFill/>
+                    <a:ln>
+                      <a:noFill/>
+                    </a:ln>
+                    <a:extLst>
+                      <a:ext uri="{53640926-AAD7-44D8-BBD7-CCE9431645EC}">
+                        <a14:shadowObscured xmlns:a14="http://schemas.microsoft.com/office/drawing/2010/main"/>
+                      </a:ext>
+                    </a:extLst>
+                  </pic:spPr>
+                </pic:pic>
+              </a:graphicData>
+            </a:graphic>
+          </wp:inline>
+        </w:drawing>
+      </w:r>
+    </w:p>
+    <w:p>
+      <w:pPr>
         <w:pStyle w:val="ListParagraph"/>
         <w:numPr>
           <w:ilvl w:val="0"/>
@@ -809,7 +945,144 @@
           <w:sz w:val="24"/>
           <w:szCs w:val="24"/>
         </w:rPr>
-        <w:t>The input module takes in the logical on/off values from the switches and outputs it to the compare module for further processing. It polls for input at every clock cycle.</w:t>
+        <w:t xml:space="preserve">The input module takes in the logical on/off values from the switches </w:t>
+      </w:r>
+      <w:r>
+        <w:rPr>
+          <w:sz w:val="24"/>
+          <w:szCs w:val="24"/>
+        </w:rPr>
+        <w:t>(SW[3:0</w:t>
+      </w:r>
+      <w:r>
+        <w:rPr>
+          <w:sz w:val="24"/>
+          <w:szCs w:val="24"/>
+        </w:rPr>
+        <w:t xml:space="preserve">]) </w:t>
+      </w:r>
+      <w:r>
+        <w:rPr>
+          <w:sz w:val="24"/>
+          <w:szCs w:val="24"/>
+        </w:rPr>
+        <w:t xml:space="preserve">and </w:t>
+      </w:r>
+      <w:r>
+        <w:rPr>
+          <w:sz w:val="24"/>
+          <w:szCs w:val="24"/>
+        </w:rPr>
+        <w:t>returns it to the output val[3:0]</w:t>
+      </w:r>
+      <w:r>
+        <w:rPr>
+          <w:sz w:val="24"/>
+          <w:szCs w:val="24"/>
+        </w:rPr>
+        <w:t xml:space="preserve"> for further processing</w:t>
+      </w:r>
+      <w:r>
+        <w:rPr>
+          <w:sz w:val="24"/>
+          <w:szCs w:val="24"/>
+        </w:rPr>
+        <w:t xml:space="preserve"> in the compare4bit module</w:t>
+      </w:r>
+      <w:r>
+        <w:rPr>
+          <w:sz w:val="24"/>
+          <w:szCs w:val="24"/>
+        </w:rPr>
+        <w:t>. I</w:t>
+      </w:r>
+      <w:r>
+        <w:rPr>
+          <w:sz w:val="24"/>
+          <w:szCs w:val="24"/>
+        </w:rPr>
+        <w:t>nput C</w:t>
+      </w:r>
+      <w:r>
+        <w:rPr>
+          <w:sz w:val="24"/>
+          <w:szCs w:val="24"/>
+        </w:rPr>
+        <w:t xml:space="preserve"> polls for input at every clock cycle.</w:t>
+      </w:r>
+    </w:p>
+    <w:p>
+      <w:pPr>
+        <w:pStyle w:val="ListParagraph"/>
+        <w:ind w:left="1080" w:firstLine="360"/>
+        <w:rPr>
+          <w:sz w:val="24"/>
+          <w:szCs w:val="24"/>
+        </w:rPr>
+      </w:pPr>
+    </w:p>
+    <w:p>
+      <w:pPr>
+        <w:pStyle w:val="ListParagraph"/>
+        <w:ind w:left="1080" w:firstLine="360"/>
+        <w:jc w:val="center"/>
+        <w:rPr>
+          <w:sz w:val="24"/>
+          <w:szCs w:val="24"/>
+        </w:rPr>
+      </w:pPr>
+      <w:r>
+        <w:rPr>
+          <w:noProof/>
+        </w:rPr>
+        <w:drawing>
+          <wp:inline distT="0" distB="0" distL="0" distR="0" wp14:anchorId="642AE08A" wp14:editId="12DD92B7">
+            <wp:extent cx="3284129" cy="1302774"/>
+            <wp:effectExtent l="0" t="0" r="0" b="0"/>
+            <wp:docPr id="5" name="Picture 5"/>
+            <wp:cNvGraphicFramePr>
+              <a:graphicFrameLocks xmlns:a="http://schemas.openxmlformats.org/drawingml/2006/main" noChangeAspect="1"/>
+            </wp:cNvGraphicFramePr>
+            <a:graphic xmlns:a="http://schemas.openxmlformats.org/drawingml/2006/main">
+              <a:graphicData uri="http://schemas.openxmlformats.org/drawingml/2006/picture">
+                <pic:pic xmlns:pic="http://schemas.openxmlformats.org/drawingml/2006/picture">
+                  <pic:nvPicPr>
+                    <pic:cNvPr id="0" name="Picture 9"/>
+                    <pic:cNvPicPr>
+                      <a:picLocks noChangeAspect="1" noChangeArrowheads="1"/>
+                    </pic:cNvPicPr>
+                  </pic:nvPicPr>
+                  <pic:blipFill>
+                    <a:blip r:embed="rId9" cstate="print">
+                      <a:extLst>
+                        <a:ext uri="{28A0092B-C50C-407E-A947-70E740481C1C}">
+                          <a14:useLocalDpi xmlns:a14="http://schemas.microsoft.com/office/drawing/2010/main" val="0"/>
+                        </a:ext>
+                      </a:extLst>
+                    </a:blip>
+                    <a:srcRect/>
+                    <a:stretch>
+                      <a:fillRect/>
+                    </a:stretch>
+                  </pic:blipFill>
+                  <pic:spPr bwMode="auto">
+                    <a:xfrm>
+                      <a:off x="0" y="0"/>
+                      <a:ext cx="3385261" cy="1342892"/>
+                    </a:xfrm>
+                    <a:prstGeom prst="rect">
+                      <a:avLst/>
+                    </a:prstGeom>
+                    <a:noFill/>
+                    <a:ln>
+                      <a:noFill/>
+                    </a:ln>
+                  </pic:spPr>
+                </pic:pic>
+              </a:graphicData>
+            </a:graphic>
+          </wp:inline>
+        </w:drawing>
       </w:r>
     </w:p>
     <w:p>
@@ -853,7 +1126,28 @@
           <w:sz w:val="24"/>
           <w:szCs w:val="24"/>
         </w:rPr>
-        <w:t xml:space="preserve"> Compare</w:t>
+        <w:t xml:space="preserve"> </w:t>
+      </w:r>
+      <w:r>
+        <w:rPr>
+          <w:sz w:val="24"/>
+          <w:szCs w:val="24"/>
+        </w:rPr>
+        <w:t>c</w:t>
+      </w:r>
+      <w:r>
+        <w:rPr>
+          <w:sz w:val="24"/>
+          <w:szCs w:val="24"/>
+        </w:rPr>
+        <w:t>ompare</w:t>
+      </w:r>
+      <w:r>
+        <w:rPr>
+          <w:sz w:val="24"/>
+          <w:szCs w:val="24"/>
+        </w:rPr>
+        <w:t>4bit</w:t>
       </w:r>
     </w:p>
     <w:p>
@@ -869,7 +1163,21 @@
           <w:sz w:val="24"/>
           <w:szCs w:val="24"/>
         </w:rPr>
-        <w:t xml:space="preserve">The compare module takes in two </w:t>
+        <w:t>The compare</w:t>
+      </w:r>
+      <w:r>
+        <w:rPr>
+          <w:sz w:val="24"/>
+          <w:szCs w:val="24"/>
+        </w:rPr>
+        <w:t>4bit</w:t>
+      </w:r>
+      <w:r>
+        <w:rPr>
+          <w:sz w:val="24"/>
+          <w:szCs w:val="24"/>
+        </w:rPr>
+        <w:t xml:space="preserve"> module takes in two </w:t>
       </w:r>
       <w:r>
         <w:rPr>
@@ -890,7 +1198,161 @@
           <w:sz w:val="24"/>
           <w:szCs w:val="24"/>
         </w:rPr>
-        <w:t>the input module and one from the state module. To check if these numbers are equal, they are compared by using a NOT XOR gate. If the two inputs are equal, a 1 is outputted. Otherwise, a 0 is returned.</w:t>
+        <w:t>the input module</w:t>
+      </w:r>
+      <w:r>
+        <w:rPr>
+          <w:sz w:val="24"/>
+          <w:szCs w:val="24"/>
+        </w:rPr>
+        <w:t xml:space="preserve"> </w:t>
+      </w:r>
+      <w:r>
+        <w:rPr>
+          <w:sz w:val="24"/>
+          <w:szCs w:val="24"/>
+        </w:rPr>
+        <w:t xml:space="preserve">and one from the state module. To check if these numbers are equal, they are compared by using a </w:t>
+      </w:r>
+      <w:r>
+        <w:rPr>
+          <w:sz w:val="24"/>
+          <w:szCs w:val="24"/>
+        </w:rPr>
+        <w:t>complemented</w:t>
+      </w:r>
+      <w:r>
+        <w:rPr>
+          <w:sz w:val="24"/>
+          <w:szCs w:val="24"/>
+        </w:rPr>
+        <w:t xml:space="preserve"> XOR gate. If the two inputs are equal, </w:t>
+      </w:r>
+      <w:r>
+        <w:rPr>
+          <w:sz w:val="24"/>
+          <w:szCs w:val="24"/>
+        </w:rPr>
+        <w:t>the output “equal” is set to</w:t>
+      </w:r>
+      <w:r>
+        <w:rPr>
+          <w:sz w:val="24"/>
+          <w:szCs w:val="24"/>
+        </w:rPr>
+        <w:t xml:space="preserve"> </w:t>
+      </w:r>
+      <w:r>
+        <w:rPr>
+          <w:sz w:val="24"/>
+          <w:szCs w:val="24"/>
+        </w:rPr>
+        <w:t xml:space="preserve">return </w:t>
+      </w:r>
+      <w:r>
+        <w:rPr>
+          <w:sz w:val="24"/>
+          <w:szCs w:val="24"/>
+        </w:rPr>
+        <w:t>1. Otherwise</w:t>
+      </w:r>
+      <w:r>
+        <w:rPr>
+          <w:sz w:val="24"/>
+          <w:szCs w:val="24"/>
+        </w:rPr>
+        <w:t xml:space="preserve">, difference inputs set the output to 0 </w:t>
+      </w:r>
+      <w:r>
+        <w:rPr>
+          <w:sz w:val="24"/>
+          <w:szCs w:val="24"/>
+        </w:rPr>
+        <w:t>.</w:t>
+      </w:r>
+      <w:r>
+        <w:rPr>
+          <w:sz w:val="24"/>
+          <w:szCs w:val="24"/>
+        </w:rPr>
+        <w:t xml:space="preserve"> </w:t>
+      </w:r>
+      <w:r>
+        <w:rPr>
+          <w:sz w:val="24"/>
+          <w:szCs w:val="24"/>
+        </w:rPr>
+        <w:t xml:space="preserve">This output is </w:t>
+      </w:r>
+      <w:r>
+        <w:rPr>
+          <w:sz w:val="24"/>
+          <w:szCs w:val="24"/>
+        </w:rPr>
+        <w:t>used as an enable signal for the other modules.</w:t>
+      </w:r>
+    </w:p>
+    <w:p>
+      <w:pPr>
+        <w:ind w:left="720" w:firstLine="360"/>
+        <w:jc w:val="center"/>
+        <w:rPr>
+          <w:sz w:val="24"/>
+          <w:szCs w:val="24"/>
+        </w:rPr>
+      </w:pPr>
+      <w:r>
+        <w:rPr>
+          <w:noProof/>
+        </w:rPr>
+        <w:drawing>
+          <wp:inline distT="0" distB="0" distL="0" distR="0" wp14:anchorId="7B20ACFB" wp14:editId="63D79A68">
+            <wp:extent cx="2644878" cy="770576"/>
+            <wp:effectExtent l="0" t="0" r="3175" b="0"/>
+            <wp:docPr id="1" name="Picture 1"/>
+            <wp:cNvGraphicFramePr>
+              <a:graphicFrameLocks xmlns:a="http://schemas.openxmlformats.org/drawingml/2006/main" noChangeAspect="1"/>
+            </wp:cNvGraphicFramePr>
+            <a:graphic xmlns:a="http://schemas.openxmlformats.org/drawingml/2006/main">
+              <a:graphicData uri="http://schemas.openxmlformats.org/drawingml/2006/picture">
+                <pic:pic xmlns:pic="http://schemas.openxmlformats.org/drawingml/2006/picture">
+                  <pic:nvPicPr>
+                    <pic:cNvPr id="0" name="Picture 1"/>
+                    <pic:cNvPicPr>
+                      <a:picLocks noChangeAspect="1" noChangeArrowheads="1"/>
+                    </pic:cNvPicPr>
+                  </pic:nvPicPr>
+                  <pic:blipFill>
+                    <a:blip r:embed="rId10" cstate="print">
+                      <a:extLst>
+                        <a:ext uri="{28A0092B-C50C-407E-A947-70E740481C1C}">
+                          <a14:useLocalDpi xmlns:a14="http://schemas.microsoft.com/office/drawing/2010/main" val="0"/>
+                        </a:ext>
+                      </a:extLst>
+                    </a:blip>
+                    <a:srcRect/>
+                    <a:stretch>
+                      <a:fillRect/>
+                    </a:stretch>
+                  </pic:blipFill>
+                  <pic:spPr bwMode="auto">
+                    <a:xfrm>
+                      <a:off x="0" y="0"/>
+                      <a:ext cx="2804936" cy="817208"/>
+                    </a:xfrm>
+                    <a:prstGeom prst="rect">
+                      <a:avLst/>
+                    </a:prstGeom>
+                    <a:noFill/>
+                    <a:ln>
+                      <a:noFill/>
+                    </a:ln>
+                  </pic:spPr>
+                </pic:pic>
+              </a:graphicData>
+            </a:graphic>
+          </wp:inline>
+        </w:drawing>
       </w:r>
     </w:p>
     <w:p>
@@ -910,21 +1372,15 @@
           <w:sz w:val="24"/>
           <w:szCs w:val="24"/>
         </w:rPr>
-        <w:t xml:space="preserve">Updating the Score </w:t>
-      </w:r>
-      <w:r>
-        <w:rPr>
-          <w:sz w:val="24"/>
-          <w:szCs w:val="24"/>
-        </w:rPr>
-        <w:t>–</w:t>
-      </w:r>
-      <w:r>
-        <w:rPr>
-          <w:sz w:val="24"/>
-          <w:szCs w:val="24"/>
-        </w:rPr>
-        <w:t xml:space="preserve"> ScoreUp</w:t>
+        <w:lastRenderedPageBreak/>
+        <w:t>Register</w:t>
+      </w:r>
+      <w:r>
+        <w:rPr>
+          <w:sz w:val="24"/>
+          <w:szCs w:val="24"/>
+        </w:rPr>
+        <w:t>s -register4bit</w:t>
       </w:r>
     </w:p>
     <w:p>
@@ -941,17 +1397,64 @@
       <w:pPr>
         <w:pStyle w:val="ListParagraph"/>
         <w:ind w:left="1080"/>
-        <w:rPr>
-          <w:sz w:val="24"/>
-          <w:szCs w:val="24"/>
-        </w:rPr>
-      </w:pPr>
-      <w:r>
-        <w:rPr>
-          <w:sz w:val="24"/>
-          <w:szCs w:val="24"/>
-        </w:rPr>
-        <w:t xml:space="preserve">The ScoreUp module changes the score, according to the input </w:t>
+        <w:jc w:val="center"/>
+        <w:rPr>
+          <w:sz w:val="24"/>
+          <w:szCs w:val="24"/>
+        </w:rPr>
+      </w:pPr>
+      <w:r>
+        <w:rPr>
+          <w:noProof/>
+        </w:rPr>
+        <w:drawing>
+          <wp:inline distT="0" distB="0" distL="0" distR="0" wp14:anchorId="66AA34D2" wp14:editId="0A3B20E8">
+            <wp:extent cx="3188043" cy="1006142"/>
+            <wp:effectExtent l="0" t="0" r="0" b="3810"/>
+            <wp:docPr id="12" name="Picture 12"/>
+            <wp:cNvGraphicFramePr>
+              <a:graphicFrameLocks xmlns:a="http://schemas.openxmlformats.org/drawingml/2006/main" noChangeAspect="1"/>
+            </wp:cNvGraphicFramePr>
+            <a:graphic xmlns:a="http://schemas.openxmlformats.org/drawingml/2006/main">
+              <a:graphicData uri="http://schemas.openxmlformats.org/drawingml/2006/picture">
+                <pic:pic xmlns:pic="http://schemas.openxmlformats.org/drawingml/2006/picture">
+                  <pic:nvPicPr>
+                    <pic:cNvPr id="0" name="Picture 23"/>
+                    <pic:cNvPicPr>
+                      <a:picLocks noChangeAspect="1" noChangeArrowheads="1"/>
+                    </pic:cNvPicPr>
+                  </pic:nvPicPr>
+                  <pic:blipFill>
+                    <a:blip r:embed="rId11" cstate="print">
+                      <a:extLst>
+                        <a:ext uri="{28A0092B-C50C-407E-A947-70E740481C1C}">
+                          <a14:useLocalDpi xmlns:a14="http://schemas.microsoft.com/office/drawing/2010/main" val="0"/>
+                        </a:ext>
+                      </a:extLst>
+                    </a:blip>
+                    <a:srcRect/>
+                    <a:stretch>
+                      <a:fillRect/>
+                    </a:stretch>
+                  </pic:blipFill>
+                  <pic:spPr bwMode="auto">
+                    <a:xfrm>
+                      <a:off x="0" y="0"/>
+                      <a:ext cx="3253022" cy="1026649"/>
+                    </a:xfrm>
+                    <a:prstGeom prst="rect">
+                      <a:avLst/>
+                    </a:prstGeom>
+                    <a:noFill/>
+                    <a:ln>
+                      <a:noFill/>
+                    </a:ln>
+                  </pic:spPr>
+                </pic:pic>
+              </a:graphicData>
+            </a:graphic>
+          </wp:inline>
+        </w:drawing>
       </w:r>
     </w:p>
     <w:p>
@@ -981,7 +1484,7 @@
           <w:sz w:val="24"/>
           <w:szCs w:val="24"/>
         </w:rPr>
-        <w:t xml:space="preserve">Changing State </w:t>
+        <w:t xml:space="preserve">Updating the Score </w:t>
       </w:r>
       <w:r>
         <w:rPr>
@@ -995,11 +1498,127 @@
           <w:sz w:val="24"/>
           <w:szCs w:val="24"/>
         </w:rPr>
-        <w:t xml:space="preserve"> UpdateState</w:t>
-      </w:r>
-    </w:p>
-    <w:p>
-      <w:pPr>
+        <w:t xml:space="preserve"> ScoreUp</w:t>
+      </w:r>
+    </w:p>
+    <w:p>
+      <w:pPr>
+        <w:pStyle w:val="ListParagraph"/>
+        <w:ind w:left="1080"/>
+        <w:rPr>
+          <w:sz w:val="24"/>
+          <w:szCs w:val="24"/>
+        </w:rPr>
+      </w:pPr>
+    </w:p>
+    <w:p>
+      <w:pPr>
+        <w:pStyle w:val="ListParagraph"/>
+        <w:ind w:left="1080"/>
+        <w:rPr>
+          <w:sz w:val="24"/>
+          <w:szCs w:val="24"/>
+        </w:rPr>
+      </w:pPr>
+      <w:r>
+        <w:rPr>
+          <w:sz w:val="24"/>
+          <w:szCs w:val="24"/>
+        </w:rPr>
+        <w:t xml:space="preserve">The ScoreUp module </w:t>
+      </w:r>
+      <w:r>
+        <w:rPr>
+          <w:sz w:val="24"/>
+          <w:szCs w:val="24"/>
+        </w:rPr>
+        <w:t xml:space="preserve">consists of </w:t>
+      </w:r>
+      <w:r>
+        <w:rPr>
+          <w:sz w:val="24"/>
+          <w:szCs w:val="24"/>
+        </w:rPr>
+        <w:t xml:space="preserve"> </w:t>
+      </w:r>
+    </w:p>
+    <w:p>
+      <w:pPr>
+        <w:pStyle w:val="ListParagraph"/>
+        <w:ind w:left="1080"/>
+        <w:rPr>
+          <w:sz w:val="24"/>
+          <w:szCs w:val="24"/>
+        </w:rPr>
+      </w:pPr>
+    </w:p>
+    <w:p>
+      <w:pPr>
+        <w:pStyle w:val="ListParagraph"/>
+        <w:jc w:val="center"/>
+        <w:rPr>
+          <w:sz w:val="24"/>
+          <w:szCs w:val="24"/>
+        </w:rPr>
+      </w:pPr>
+      <w:r>
+        <w:rPr>
+          <w:noProof/>
+        </w:rPr>
+        <w:drawing>
+          <wp:inline distT="0" distB="0" distL="0" distR="0" wp14:anchorId="7391498B" wp14:editId="12429F8D">
+            <wp:extent cx="3013587" cy="1877697"/>
+            <wp:effectExtent l="0" t="0" r="0" b="8255"/>
+            <wp:docPr id="3" name="Picture 3"/>
+            <wp:cNvGraphicFramePr>
+              <a:graphicFrameLocks xmlns:a="http://schemas.openxmlformats.org/drawingml/2006/main" noChangeAspect="1"/>
+            </wp:cNvGraphicFramePr>
+            <a:graphic xmlns:a="http://schemas.openxmlformats.org/drawingml/2006/main">
+              <a:graphicData uri="http://schemas.openxmlformats.org/drawingml/2006/picture">
+                <pic:pic xmlns:pic="http://schemas.openxmlformats.org/drawingml/2006/picture">
+                  <pic:nvPicPr>
+                    <pic:cNvPr id="0" name="Picture 5"/>
+                    <pic:cNvPicPr>
+                      <a:picLocks noChangeAspect="1" noChangeArrowheads="1"/>
+                    </pic:cNvPicPr>
+                  </pic:nvPicPr>
+                  <pic:blipFill>
+                    <a:blip r:embed="rId12" cstate="print">
+                      <a:extLst>
+                        <a:ext uri="{28A0092B-C50C-407E-A947-70E740481C1C}">
+                          <a14:useLocalDpi xmlns:a14="http://schemas.microsoft.com/office/drawing/2010/main" val="0"/>
+                        </a:ext>
+                      </a:extLst>
+                    </a:blip>
+                    <a:srcRect/>
+                    <a:stretch>
+                      <a:fillRect/>
+                    </a:stretch>
+                  </pic:blipFill>
+                  <pic:spPr bwMode="auto">
+                    <a:xfrm>
+                      <a:off x="0" y="0"/>
+                      <a:ext cx="3029615" cy="1887684"/>
+                    </a:xfrm>
+                    <a:prstGeom prst="rect">
+                      <a:avLst/>
+                    </a:prstGeom>
+                    <a:noFill/>
+                    <a:ln>
+                      <a:noFill/>
+                    </a:ln>
+                  </pic:spPr>
+                </pic:pic>
+              </a:graphicData>
+            </a:graphic>
+          </wp:inline>
+        </w:drawing>
+      </w:r>
+    </w:p>
+    <w:p>
+      <w:pPr>
+        <w:pStyle w:val="ListParagraph"/>
+        <w:ind w:left="1080"/>
         <w:rPr>
           <w:sz w:val="24"/>
           <w:szCs w:val="24"/>
@@ -1023,21 +1642,7 @@
           <w:sz w:val="24"/>
           <w:szCs w:val="24"/>
         </w:rPr>
-        <w:t xml:space="preserve">Changing the </w:t>
-      </w:r>
-      <w:r>
-        <w:rPr>
-          <w:sz w:val="24"/>
-          <w:szCs w:val="24"/>
-        </w:rPr>
-        <w:t>Duration</w:t>
-      </w:r>
-      <w:r>
-        <w:rPr>
-          <w:sz w:val="24"/>
-          <w:szCs w:val="24"/>
-        </w:rPr>
-        <w:t xml:space="preserve"> </w:t>
+        <w:t xml:space="preserve">Changing State </w:t>
       </w:r>
       <w:r>
         <w:rPr>
@@ -1051,7 +1656,7 @@
           <w:sz w:val="24"/>
           <w:szCs w:val="24"/>
         </w:rPr>
-        <w:t xml:space="preserve"> UpdateTime</w:t>
+        <w:t xml:space="preserve"> UpdateState</w:t>
       </w:r>
     </w:p>
     <w:p>
@@ -1079,7 +1684,21 @@
           <w:sz w:val="24"/>
           <w:szCs w:val="24"/>
         </w:rPr>
-        <w:t xml:space="preserve">Initializing the Modules </w:t>
+        <w:t xml:space="preserve">Changing the </w:t>
+      </w:r>
+      <w:r>
+        <w:rPr>
+          <w:sz w:val="24"/>
+          <w:szCs w:val="24"/>
+        </w:rPr>
+        <w:t>Duration</w:t>
+      </w:r>
+      <w:r>
+        <w:rPr>
+          <w:sz w:val="24"/>
+          <w:szCs w:val="24"/>
+        </w:rPr>
+        <w:t xml:space="preserve"> </w:t>
       </w:r>
       <w:r>
         <w:rPr>
@@ -1093,12 +1712,11 @@
           <w:sz w:val="24"/>
           <w:szCs w:val="24"/>
         </w:rPr>
-        <w:t xml:space="preserve"> Timing</w:t>
-      </w:r>
-    </w:p>
-    <w:p>
-      <w:pPr>
-        <w:pStyle w:val="ListParagraph"/>
+        <w:t xml:space="preserve"> UpdateTime</w:t>
+      </w:r>
+    </w:p>
+    <w:p>
+      <w:pPr>
         <w:rPr>
           <w:sz w:val="24"/>
           <w:szCs w:val="24"/>
@@ -1122,47 +1740,141 @@
           <w:sz w:val="24"/>
           <w:szCs w:val="24"/>
         </w:rPr>
-        <w:t>Display</w:t>
-      </w:r>
+        <w:t xml:space="preserve">Initializing the Modules </w:t>
+      </w:r>
+      <w:r>
+        <w:rPr>
+          <w:sz w:val="24"/>
+          <w:szCs w:val="24"/>
+        </w:rPr>
+        <w:t>–</w:t>
+      </w:r>
+      <w:r>
+        <w:rPr>
+          <w:sz w:val="24"/>
+          <w:szCs w:val="24"/>
+        </w:rPr>
+        <w:t xml:space="preserve"> Timing</w:t>
+      </w:r>
+    </w:p>
+    <w:p>
+      <w:pPr>
+        <w:pStyle w:val="ListParagraph"/>
+        <w:rPr>
+          <w:sz w:val="24"/>
+          <w:szCs w:val="24"/>
+        </w:rPr>
+      </w:pPr>
+    </w:p>
+    <w:p>
+      <w:pPr>
+        <w:pStyle w:val="ListParagraph"/>
+        <w:ind w:left="1080" w:firstLine="360"/>
+        <w:rPr>
+          <w:sz w:val="24"/>
+          <w:szCs w:val="24"/>
+        </w:rPr>
+      </w:pPr>
+      <w:r>
+        <w:rPr>
+          <w:sz w:val="24"/>
+          <w:szCs w:val="24"/>
+        </w:rPr>
+        <w:t>The timing module consists of a D flip flop, and two frequency dividers. Its purpose is to prepare and initialize the modules in the circuit to update the score, duration, and state of each round in the game. It takes in a clock cycle through input clk, and the two frequency dividers are triggered when clk is at a positive-edge.</w:t>
+      </w:r>
+      <w:r>
+        <w:rPr>
+          <w:sz w:val="24"/>
+          <w:szCs w:val="24"/>
+        </w:rPr>
+        <w:t xml:space="preserve"> gameState acts as the enabling input signal for this module, and roundTime(3:0) provides the frequency for processing</w:t>
+      </w:r>
+      <w:r>
+        <w:rPr>
+          <w:sz w:val="24"/>
+          <w:szCs w:val="24"/>
+        </w:rPr>
+        <w:t>, which is then returned in output cout.</w:t>
+      </w:r>
+    </w:p>
+    <w:p>
+      <w:pPr>
+        <w:pStyle w:val="ListParagraph"/>
+        <w:ind w:left="1080" w:firstLine="360"/>
+        <w:rPr>
+          <w:sz w:val="24"/>
+          <w:szCs w:val="24"/>
+        </w:rPr>
+      </w:pPr>
     </w:p>
     <w:p>
       <w:pPr>
         <w:pStyle w:val="ListParagraph"/>
         <w:ind w:left="1080"/>
-        <w:rPr>
-          <w:sz w:val="24"/>
-          <w:szCs w:val="24"/>
-        </w:rPr>
-      </w:pPr>
-    </w:p>
-    <w:p>
-      <w:pPr>
-        <w:pStyle w:val="ListParagraph"/>
-        <w:ind w:left="1080" w:firstLine="360"/>
-        <w:rPr>
-          <w:sz w:val="24"/>
-          <w:szCs w:val="24"/>
-        </w:rPr>
-      </w:pPr>
-      <w:r>
-        <w:rPr>
-          <w:sz w:val="24"/>
-          <w:szCs w:val="24"/>
-        </w:rPr>
-        <w:t xml:space="preserve">The display module consists of </w:t>
-      </w:r>
-      <w:r>
-        <w:rPr>
-          <w:sz w:val="24"/>
-          <w:szCs w:val="24"/>
-        </w:rPr>
-        <w:t>the scoreboard module (from a previous lab experiment), a binary-to-BCD decoder and a module that specifically displays “PASS” or “FAIL”.</w:t>
-      </w:r>
-    </w:p>
-    <w:p>
-      <w:pPr>
-        <w:pStyle w:val="ListParagraph"/>
-        <w:ind w:left="1080"/>
+        <w:jc w:val="center"/>
+        <w:rPr>
+          <w:sz w:val="24"/>
+          <w:szCs w:val="24"/>
+        </w:rPr>
+      </w:pPr>
+      <w:r>
+        <w:rPr>
+          <w:noProof/>
+        </w:rPr>
+        <w:lastRenderedPageBreak/>
+        <w:drawing>
+          <wp:inline distT="0" distB="0" distL="0" distR="0" wp14:anchorId="4698B0FA" wp14:editId="5DA0A5E2">
+            <wp:extent cx="3410994" cy="1253613"/>
+            <wp:effectExtent l="0" t="0" r="0" b="3810"/>
+            <wp:docPr id="8" name="Picture 8"/>
+            <wp:cNvGraphicFramePr>
+              <a:graphicFrameLocks xmlns:a="http://schemas.openxmlformats.org/drawingml/2006/main" noChangeAspect="1"/>
+            </wp:cNvGraphicFramePr>
+            <a:graphic xmlns:a="http://schemas.openxmlformats.org/drawingml/2006/main">
+              <a:graphicData uri="http://schemas.openxmlformats.org/drawingml/2006/picture">
+                <pic:pic xmlns:pic="http://schemas.openxmlformats.org/drawingml/2006/picture">
+                  <pic:nvPicPr>
+                    <pic:cNvPr id="0" name="Picture 15"/>
+                    <pic:cNvPicPr>
+                      <a:picLocks noChangeAspect="1" noChangeArrowheads="1"/>
+                    </pic:cNvPicPr>
+                  </pic:nvPicPr>
+                  <pic:blipFill>
+                    <a:blip r:embed="rId13" cstate="print">
+                      <a:extLst>
+                        <a:ext uri="{28A0092B-C50C-407E-A947-70E740481C1C}">
+                          <a14:useLocalDpi xmlns:a14="http://schemas.microsoft.com/office/drawing/2010/main" val="0"/>
+                        </a:ext>
+                      </a:extLst>
+                    </a:blip>
+                    <a:srcRect/>
+                    <a:stretch>
+                      <a:fillRect/>
+                    </a:stretch>
+                  </pic:blipFill>
+                  <pic:spPr bwMode="auto">
+                    <a:xfrm>
+                      <a:off x="0" y="0"/>
+                      <a:ext cx="3457071" cy="1270547"/>
+                    </a:xfrm>
+                    <a:prstGeom prst="rect">
+                      <a:avLst/>
+                    </a:prstGeom>
+                    <a:noFill/>
+                    <a:ln>
+                      <a:noFill/>
+                    </a:ln>
+                  </pic:spPr>
+                </pic:pic>
+              </a:graphicData>
+            </a:graphic>
+          </wp:inline>
+        </w:drawing>
+      </w:r>
+    </w:p>
+    <w:p>
+      <w:pPr>
+        <w:pStyle w:val="ListParagraph"/>
         <w:rPr>
           <w:sz w:val="24"/>
           <w:szCs w:val="24"/>
@@ -1186,6 +1898,201 @@
           <w:sz w:val="24"/>
           <w:szCs w:val="24"/>
         </w:rPr>
+        <w:t>Display</w:t>
+      </w:r>
+    </w:p>
+    <w:p>
+      <w:pPr>
+        <w:pStyle w:val="ListParagraph"/>
+        <w:ind w:left="1080"/>
+        <w:rPr>
+          <w:sz w:val="24"/>
+          <w:szCs w:val="24"/>
+        </w:rPr>
+      </w:pPr>
+    </w:p>
+    <w:p>
+      <w:pPr>
+        <w:pStyle w:val="ListParagraph"/>
+        <w:ind w:left="1080" w:firstLine="360"/>
+        <w:rPr>
+          <w:sz w:val="24"/>
+          <w:szCs w:val="24"/>
+        </w:rPr>
+      </w:pPr>
+      <w:r>
+        <w:rPr>
+          <w:sz w:val="24"/>
+          <w:szCs w:val="24"/>
+        </w:rPr>
+        <w:t xml:space="preserve">The display module consists of </w:t>
+      </w:r>
+      <w:r>
+        <w:rPr>
+          <w:sz w:val="24"/>
+          <w:szCs w:val="24"/>
+        </w:rPr>
+        <w:t>the scoreboard module (from a previous lab experiment), a binary-to-BCD decoder and a module that specifically displays “PASS” or “FAIL”.</w:t>
+      </w:r>
+    </w:p>
+    <w:p>
+      <w:pPr>
+        <w:pStyle w:val="ListParagraph"/>
+        <w:ind w:left="1080"/>
+        <w:rPr>
+          <w:sz w:val="24"/>
+          <w:szCs w:val="24"/>
+        </w:rPr>
+      </w:pPr>
+    </w:p>
+    <w:p>
+      <w:pPr>
+        <w:pStyle w:val="ListParagraph"/>
+        <w:numPr>
+          <w:ilvl w:val="0"/>
+          <w:numId w:val="5"/>
+        </w:numPr>
+        <w:rPr>
+          <w:sz w:val="24"/>
+          <w:szCs w:val="24"/>
+        </w:rPr>
+      </w:pPr>
+      <w:r>
+        <w:rPr>
+          <w:sz w:val="24"/>
+          <w:szCs w:val="24"/>
+        </w:rPr>
+        <w:t>One Second Clock – sec_clock</w:t>
+      </w:r>
+    </w:p>
+    <w:p>
+      <w:pPr>
+        <w:pStyle w:val="ListParagraph"/>
+        <w:ind w:left="1080"/>
+        <w:rPr>
+          <w:sz w:val="24"/>
+          <w:szCs w:val="24"/>
+        </w:rPr>
+      </w:pPr>
+    </w:p>
+    <w:p>
+      <w:pPr>
+        <w:pStyle w:val="ListParagraph"/>
+        <w:ind w:left="1080" w:firstLine="360"/>
+        <w:rPr>
+          <w:sz w:val="24"/>
+          <w:szCs w:val="24"/>
+        </w:rPr>
+      </w:pPr>
+      <w:r>
+        <w:rPr>
+          <w:sz w:val="24"/>
+          <w:szCs w:val="24"/>
+        </w:rPr>
+        <w:t>This module</w:t>
+      </w:r>
+      <w:r>
+        <w:rPr>
+          <w:sz w:val="24"/>
+          <w:szCs w:val="24"/>
+        </w:rPr>
+        <w:t xml:space="preserve"> takes in the internal clock pulse of the circuit into input clk, and produces clock pulses of </w:t>
+      </w:r>
+      <w:r>
+        <w:rPr>
+          <w:sz w:val="24"/>
+          <w:szCs w:val="24"/>
+        </w:rPr>
+        <w:t>one-second interval</w:t>
+      </w:r>
+      <w:r>
+        <w:rPr>
+          <w:sz w:val="24"/>
+          <w:szCs w:val="24"/>
+        </w:rPr>
+        <w:t xml:space="preserve"> for return in cout.</w:t>
+      </w:r>
+    </w:p>
+    <w:p>
+      <w:pPr>
+        <w:pStyle w:val="ListParagraph"/>
+        <w:jc w:val="center"/>
+        <w:rPr>
+          <w:sz w:val="24"/>
+          <w:szCs w:val="24"/>
+        </w:rPr>
+      </w:pPr>
+      <w:r>
+        <w:rPr>
+          <w:noProof/>
+        </w:rPr>
+        <w:drawing>
+          <wp:inline distT="0" distB="0" distL="0" distR="0" wp14:anchorId="65CEB228" wp14:editId="4534365C">
+            <wp:extent cx="2841598" cy="737419"/>
+            <wp:effectExtent l="0" t="0" r="0" b="5715"/>
+            <wp:docPr id="4" name="Picture 4"/>
+            <wp:cNvGraphicFramePr>
+              <a:graphicFrameLocks xmlns:a="http://schemas.openxmlformats.org/drawingml/2006/main" noChangeAspect="1"/>
+            </wp:cNvGraphicFramePr>
+            <a:graphic xmlns:a="http://schemas.openxmlformats.org/drawingml/2006/main">
+              <a:graphicData uri="http://schemas.openxmlformats.org/drawingml/2006/picture">
+                <pic:pic xmlns:pic="http://schemas.openxmlformats.org/drawingml/2006/picture">
+                  <pic:nvPicPr>
+                    <pic:cNvPr id="0" name="Picture 7"/>
+                    <pic:cNvPicPr>
+                      <a:picLocks noChangeAspect="1" noChangeArrowheads="1"/>
+                    </pic:cNvPicPr>
+                  </pic:nvPicPr>
+                  <pic:blipFill>
+                    <a:blip r:embed="rId14" cstate="print">
+                      <a:extLst>
+                        <a:ext uri="{28A0092B-C50C-407E-A947-70E740481C1C}">
+                          <a14:useLocalDpi xmlns:a14="http://schemas.microsoft.com/office/drawing/2010/main" val="0"/>
+                        </a:ext>
+                      </a:extLst>
+                    </a:blip>
+                    <a:srcRect/>
+                    <a:stretch>
+                      <a:fillRect/>
+                    </a:stretch>
+                  </pic:blipFill>
+                  <pic:spPr bwMode="auto">
+                    <a:xfrm>
+                      <a:off x="0" y="0"/>
+                      <a:ext cx="2876426" cy="746457"/>
+                    </a:xfrm>
+                    <a:prstGeom prst="rect">
+                      <a:avLst/>
+                    </a:prstGeom>
+                    <a:noFill/>
+                    <a:ln>
+                      <a:noFill/>
+                    </a:ln>
+                  </pic:spPr>
+                </pic:pic>
+              </a:graphicData>
+            </a:graphic>
+          </wp:inline>
+        </w:drawing>
+      </w:r>
+    </w:p>
+    <w:p>
+      <w:pPr>
+        <w:pStyle w:val="ListParagraph"/>
+        <w:numPr>
+          <w:ilvl w:val="0"/>
+          <w:numId w:val="5"/>
+        </w:numPr>
+        <w:rPr>
+          <w:sz w:val="24"/>
+          <w:szCs w:val="24"/>
+        </w:rPr>
+      </w:pPr>
+      <w:r>
+        <w:rPr>
+          <w:sz w:val="24"/>
+          <w:szCs w:val="24"/>
+        </w:rPr>
         <w:t xml:space="preserve">Frequency Divider </w:t>
       </w:r>
       <w:r>
@@ -1200,7 +2107,21 @@
           <w:sz w:val="24"/>
           <w:szCs w:val="24"/>
         </w:rPr>
-        <w:t xml:space="preserve"> FreqDiv</w:t>
+        <w:t xml:space="preserve"> </w:t>
+      </w:r>
+      <w:r>
+        <w:rPr>
+          <w:sz w:val="24"/>
+          <w:szCs w:val="24"/>
+        </w:rPr>
+        <w:t>f</w:t>
+      </w:r>
+      <w:r>
+        <w:rPr>
+          <w:sz w:val="24"/>
+          <w:szCs w:val="24"/>
+        </w:rPr>
+        <w:t>reqDiv</w:t>
       </w:r>
     </w:p>
     <w:p>
@@ -1216,11 +2137,120 @@
     <w:p>
       <w:pPr>
         <w:pStyle w:val="ListParagraph"/>
-        <w:rPr>
-          <w:sz w:val="24"/>
-          <w:szCs w:val="24"/>
-        </w:rPr>
-      </w:pPr>
+        <w:ind w:left="1080" w:firstLine="360"/>
+        <w:rPr>
+          <w:sz w:val="24"/>
+          <w:szCs w:val="24"/>
+        </w:rPr>
+      </w:pPr>
+      <w:r>
+        <w:rPr>
+          <w:sz w:val="24"/>
+          <w:szCs w:val="24"/>
+        </w:rPr>
+        <w:t xml:space="preserve">The frequency divider module takes in a </w:t>
+      </w:r>
+      <w:r>
+        <w:rPr>
+          <w:sz w:val="24"/>
+          <w:szCs w:val="24"/>
+        </w:rPr>
+        <w:t>input signal of a frequency through freq[3:0] and generates a output signal of cout</w:t>
+      </w:r>
+      <w:r>
+        <w:rPr>
+          <w:sz w:val="24"/>
+          <w:szCs w:val="24"/>
+        </w:rPr>
+        <w:t>, when triggered by a positive-edge input of a clock cycle (clk)</w:t>
+      </w:r>
+      <w:r>
+        <w:rPr>
+          <w:sz w:val="24"/>
+          <w:szCs w:val="24"/>
+        </w:rPr>
+        <w:t>. The count input acts as an enabling signal for the module.</w:t>
+      </w:r>
+      <w:r>
+        <w:rPr>
+          <w:sz w:val="24"/>
+          <w:szCs w:val="24"/>
+        </w:rPr>
+        <w:t xml:space="preserve"> </w:t>
+      </w:r>
+      <w:r>
+        <w:rPr>
+          <w:sz w:val="24"/>
+          <w:szCs w:val="24"/>
+        </w:rPr>
+        <w:t>The purpose of this module is to provide a frequency for other modules in the entire circuit.</w:t>
+      </w:r>
+    </w:p>
+    <w:p>
+      <w:pPr>
+        <w:pStyle w:val="ListParagraph"/>
+        <w:jc w:val="center"/>
+        <w:rPr>
+          <w:sz w:val="24"/>
+          <w:szCs w:val="24"/>
+        </w:rPr>
+      </w:pPr>
+      <w:r>
+        <w:rPr>
+          <w:noProof/>
+        </w:rPr>
+        <w:drawing>
+          <wp:inline distT="0" distB="0" distL="0" distR="0" wp14:anchorId="0C8A42F9" wp14:editId="6A6FD745">
+            <wp:extent cx="3130666" cy="1123090"/>
+            <wp:effectExtent l="0" t="0" r="0" b="1270"/>
+            <wp:docPr id="2" name="Picture 2"/>
+            <wp:cNvGraphicFramePr>
+              <a:graphicFrameLocks xmlns:a="http://schemas.openxmlformats.org/drawingml/2006/main" noChangeAspect="1"/>
+            </wp:cNvGraphicFramePr>
+            <a:graphic xmlns:a="http://schemas.openxmlformats.org/drawingml/2006/main">
+              <a:graphicData uri="http://schemas.openxmlformats.org/drawingml/2006/picture">
+                <pic:pic xmlns:pic="http://schemas.openxmlformats.org/drawingml/2006/picture">
+                  <pic:nvPicPr>
+                    <pic:cNvPr id="0" name="Picture 3"/>
+                    <pic:cNvPicPr>
+                      <a:picLocks noChangeAspect="1" noChangeArrowheads="1"/>
+                    </pic:cNvPicPr>
+                  </pic:nvPicPr>
+                  <pic:blipFill rotWithShape="1">
+                    <a:blip r:embed="rId15" cstate="print">
+                      <a:extLst>
+                        <a:ext uri="{28A0092B-C50C-407E-A947-70E740481C1C}">
+                          <a14:useLocalDpi xmlns:a14="http://schemas.microsoft.com/office/drawing/2010/main" val="0"/>
+                        </a:ext>
+                      </a:extLst>
+                    </a:blip>
+                    <a:srcRect t="17660"/>
+                    <a:stretch/>
+                  </pic:blipFill>
+                  <pic:spPr bwMode="auto">
+                    <a:xfrm>
+                      <a:off x="0" y="0"/>
+                      <a:ext cx="3165567" cy="1135610"/>
+                    </a:xfrm>
+                    <a:prstGeom prst="rect">
+                      <a:avLst/>
+                    </a:prstGeom>
+                    <a:noFill/>
+                    <a:ln>
+                      <a:noFill/>
+                    </a:ln>
+                    <a:extLst>
+                      <a:ext uri="{53640926-AAD7-44D8-BBD7-CCE9431645EC}">
+                        <a14:shadowObscured xmlns:a14="http://schemas.microsoft.com/office/drawing/2010/main"/>
+                      </a:ext>
+                    </a:extLst>
+                  </pic:spPr>
+                </pic:pic>
+              </a:graphicData>
+            </a:graphic>
+          </wp:inline>
+        </w:drawing>
+      </w:r>
     </w:p>
     <w:p>
       <w:pPr>
@@ -1282,7 +2312,731 @@
     </w:p>
     <w:p>
       <w:pPr>
+        <w:pStyle w:val="ListParagraph"/>
+        <w:rPr>
+          <w:sz w:val="24"/>
+          <w:szCs w:val="24"/>
+        </w:rPr>
+      </w:pPr>
+    </w:p>
+    <w:p>
+      <w:pPr>
+        <w:pStyle w:val="ListParagraph"/>
+        <w:numPr>
+          <w:ilvl w:val="0"/>
+          <w:numId w:val="6"/>
+        </w:numPr>
+        <w:rPr>
+          <w:sz w:val="24"/>
+          <w:szCs w:val="24"/>
+        </w:rPr>
+      </w:pPr>
+      <w:r>
+        <w:rPr>
+          <w:sz w:val="24"/>
+          <w:szCs w:val="24"/>
+        </w:rPr>
+        <w:t>Top (Entire Combined Circuit)</w:t>
+      </w:r>
+    </w:p>
+    <w:p>
+      <w:pPr>
+        <w:pStyle w:val="ListParagraph"/>
+        <w:ind w:left="1080"/>
+        <w:rPr>
+          <w:sz w:val="24"/>
+          <w:szCs w:val="24"/>
+        </w:rPr>
+      </w:pPr>
+    </w:p>
+    <w:p>
+      <w:pPr>
+        <w:pStyle w:val="ListParagraph"/>
+        <w:numPr>
+          <w:ilvl w:val="0"/>
+          <w:numId w:val="6"/>
+        </w:numPr>
+        <w:rPr>
+          <w:sz w:val="24"/>
+          <w:szCs w:val="24"/>
+        </w:rPr>
+      </w:pPr>
+      <w:r>
+        <w:rPr>
+          <w:sz w:val="24"/>
+          <w:szCs w:val="24"/>
+        </w:rPr>
+        <w:lastRenderedPageBreak/>
+        <w:t>userInput</w:t>
+      </w:r>
+    </w:p>
+    <w:p>
+      <w:pPr>
+        <w:pStyle w:val="ListParagraph"/>
+        <w:rPr>
+          <w:sz w:val="24"/>
+          <w:szCs w:val="24"/>
+        </w:rPr>
+      </w:pPr>
+    </w:p>
+    <w:p>
+      <w:pPr>
+        <w:pStyle w:val="ListParagraph"/>
+        <w:ind w:left="1080"/>
+        <w:rPr>
+          <w:sz w:val="24"/>
+          <w:szCs w:val="24"/>
+        </w:rPr>
+      </w:pPr>
+    </w:p>
+    <w:p>
+      <w:pPr>
+        <w:pStyle w:val="ListParagraph"/>
+        <w:numPr>
+          <w:ilvl w:val="0"/>
+          <w:numId w:val="6"/>
+        </w:numPr>
+        <w:rPr>
+          <w:sz w:val="24"/>
+          <w:szCs w:val="24"/>
+        </w:rPr>
+      </w:pPr>
+      <w:r>
+        <w:rPr>
+          <w:sz w:val="24"/>
+          <w:szCs w:val="24"/>
+        </w:rPr>
+        <w:t>compare4bit</w:t>
+      </w:r>
+    </w:p>
+    <w:p>
+      <w:pPr>
         <w:ind w:left="720"/>
+        <w:rPr>
+          <w:sz w:val="24"/>
+          <w:szCs w:val="24"/>
+        </w:rPr>
+      </w:pPr>
+      <w:r>
+        <w:rPr>
+          <w:noProof/>
+        </w:rPr>
+        <w:drawing>
+          <wp:inline distT="0" distB="0" distL="0" distR="0" wp14:anchorId="42D0F11B" wp14:editId="5566A567">
+            <wp:extent cx="5189838" cy="1535882"/>
+            <wp:effectExtent l="0" t="0" r="0" b="7620"/>
+            <wp:docPr id="9" name="Picture 9"/>
+            <wp:cNvGraphicFramePr>
+              <a:graphicFrameLocks xmlns:a="http://schemas.openxmlformats.org/drawingml/2006/main" noChangeAspect="1"/>
+            </wp:cNvGraphicFramePr>
+            <a:graphic xmlns:a="http://schemas.openxmlformats.org/drawingml/2006/main">
+              <a:graphicData uri="http://schemas.openxmlformats.org/drawingml/2006/picture">
+                <pic:pic xmlns:pic="http://schemas.openxmlformats.org/drawingml/2006/picture">
+                  <pic:nvPicPr>
+                    <pic:cNvPr id="0" name="Picture 17"/>
+                    <pic:cNvPicPr>
+                      <a:picLocks noChangeAspect="1" noChangeArrowheads="1"/>
+                    </pic:cNvPicPr>
+                  </pic:nvPicPr>
+                  <pic:blipFill>
+                    <a:blip r:embed="rId16" cstate="print">
+                      <a:extLst>
+                        <a:ext uri="{28A0092B-C50C-407E-A947-70E740481C1C}">
+                          <a14:useLocalDpi xmlns:a14="http://schemas.microsoft.com/office/drawing/2010/main" val="0"/>
+                        </a:ext>
+                      </a:extLst>
+                    </a:blip>
+                    <a:srcRect/>
+                    <a:stretch>
+                      <a:fillRect/>
+                    </a:stretch>
+                  </pic:blipFill>
+                  <pic:spPr bwMode="auto">
+                    <a:xfrm>
+                      <a:off x="0" y="0"/>
+                      <a:ext cx="5206688" cy="1540868"/>
+                    </a:xfrm>
+                    <a:prstGeom prst="rect">
+                      <a:avLst/>
+                    </a:prstGeom>
+                    <a:noFill/>
+                    <a:ln>
+                      <a:noFill/>
+                    </a:ln>
+                  </pic:spPr>
+                </pic:pic>
+              </a:graphicData>
+            </a:graphic>
+          </wp:inline>
+        </w:drawing>
+      </w:r>
+    </w:p>
+    <w:p>
+      <w:pPr>
+        <w:ind w:left="720"/>
+        <w:rPr>
+          <w:sz w:val="24"/>
+          <w:szCs w:val="24"/>
+        </w:rPr>
+      </w:pPr>
+    </w:p>
+    <w:p>
+      <w:pPr>
+        <w:pStyle w:val="ListParagraph"/>
+        <w:numPr>
+          <w:ilvl w:val="0"/>
+          <w:numId w:val="6"/>
+        </w:numPr>
+        <w:rPr>
+          <w:sz w:val="24"/>
+          <w:szCs w:val="24"/>
+        </w:rPr>
+      </w:pPr>
+      <w:r>
+        <w:rPr>
+          <w:sz w:val="24"/>
+          <w:szCs w:val="24"/>
+        </w:rPr>
+        <w:t>freqDivider</w:t>
+      </w:r>
+    </w:p>
+    <w:p>
+      <w:pPr>
+        <w:pStyle w:val="ListParagraph"/>
+        <w:ind w:left="1080"/>
+        <w:rPr>
+          <w:sz w:val="24"/>
+          <w:szCs w:val="24"/>
+        </w:rPr>
+      </w:pPr>
+    </w:p>
+    <w:p>
+      <w:pPr>
+        <w:pStyle w:val="ListParagraph"/>
+        <w:rPr>
+          <w:sz w:val="24"/>
+          <w:szCs w:val="24"/>
+        </w:rPr>
+      </w:pPr>
+      <w:r>
+        <w:rPr>
+          <w:noProof/>
+        </w:rPr>
+        <w:drawing>
+          <wp:inline distT="0" distB="0" distL="0" distR="0" wp14:anchorId="1220AEDD" wp14:editId="54A71346">
+            <wp:extent cx="5535827" cy="1274878"/>
+            <wp:effectExtent l="0" t="0" r="0" b="1905"/>
+            <wp:docPr id="10" name="Picture 10"/>
+            <wp:cNvGraphicFramePr>
+              <a:graphicFrameLocks xmlns:a="http://schemas.openxmlformats.org/drawingml/2006/main" noChangeAspect="1"/>
+            </wp:cNvGraphicFramePr>
+            <a:graphic xmlns:a="http://schemas.openxmlformats.org/drawingml/2006/main">
+              <a:graphicData uri="http://schemas.openxmlformats.org/drawingml/2006/picture">
+                <pic:pic xmlns:pic="http://schemas.openxmlformats.org/drawingml/2006/picture">
+                  <pic:nvPicPr>
+                    <pic:cNvPr id="0" name="Picture 19"/>
+                    <pic:cNvPicPr>
+                      <a:picLocks noChangeAspect="1" noChangeArrowheads="1"/>
+                    </pic:cNvPicPr>
+                  </pic:nvPicPr>
+                  <pic:blipFill rotWithShape="1">
+                    <a:blip r:embed="rId17" cstate="print">
+                      <a:extLst>
+                        <a:ext uri="{28A0092B-C50C-407E-A947-70E740481C1C}">
+                          <a14:useLocalDpi xmlns:a14="http://schemas.microsoft.com/office/drawing/2010/main" val="0"/>
+                        </a:ext>
+                      </a:extLst>
+                    </a:blip>
+                    <a:srcRect r="18815"/>
+                    <a:stretch/>
+                  </pic:blipFill>
+                  <pic:spPr bwMode="auto">
+                    <a:xfrm>
+                      <a:off x="0" y="0"/>
+                      <a:ext cx="5587278" cy="1286727"/>
+                    </a:xfrm>
+                    <a:prstGeom prst="rect">
+                      <a:avLst/>
+                    </a:prstGeom>
+                    <a:noFill/>
+                    <a:ln>
+                      <a:noFill/>
+                    </a:ln>
+                    <a:extLst>
+                      <a:ext uri="{53640926-AAD7-44D8-BBD7-CCE9431645EC}">
+                        <a14:shadowObscured xmlns:a14="http://schemas.microsoft.com/office/drawing/2010/main"/>
+                      </a:ext>
+                    </a:extLst>
+                  </pic:spPr>
+                </pic:pic>
+              </a:graphicData>
+            </a:graphic>
+          </wp:inline>
+        </w:drawing>
+      </w:r>
+    </w:p>
+    <w:p>
+      <w:pPr>
+        <w:pStyle w:val="ListParagraph"/>
+        <w:ind w:left="1080"/>
+        <w:rPr>
+          <w:sz w:val="24"/>
+          <w:szCs w:val="24"/>
+        </w:rPr>
+      </w:pPr>
+    </w:p>
+    <w:p>
+      <w:pPr>
+        <w:pStyle w:val="ListParagraph"/>
+        <w:numPr>
+          <w:ilvl w:val="0"/>
+          <w:numId w:val="6"/>
+        </w:numPr>
+        <w:rPr>
+          <w:sz w:val="24"/>
+          <w:szCs w:val="24"/>
+        </w:rPr>
+      </w:pPr>
+      <w:r>
+        <w:rPr>
+          <w:sz w:val="24"/>
+          <w:szCs w:val="24"/>
+        </w:rPr>
+        <w:t>register4bit</w:t>
+      </w:r>
+    </w:p>
+    <w:p>
+      <w:pPr>
+        <w:pStyle w:val="ListParagraph"/>
+        <w:ind w:left="1080"/>
+        <w:rPr>
+          <w:sz w:val="24"/>
+          <w:szCs w:val="24"/>
+        </w:rPr>
+      </w:pPr>
+    </w:p>
+    <w:p>
+      <w:pPr>
+        <w:pStyle w:val="ListParagraph"/>
+        <w:rPr>
+          <w:sz w:val="24"/>
+          <w:szCs w:val="24"/>
+        </w:rPr>
+      </w:pPr>
+      <w:r>
+        <w:rPr>
+          <w:noProof/>
+        </w:rPr>
+        <w:drawing>
+          <wp:inline distT="0" distB="0" distL="0" distR="0" wp14:anchorId="6BE75C45" wp14:editId="1D7FAD4F">
+            <wp:extent cx="5786794" cy="1451919"/>
+            <wp:effectExtent l="0" t="0" r="4445" b="0"/>
+            <wp:docPr id="11" name="Picture 11"/>
+            <wp:cNvGraphicFramePr>
+              <a:graphicFrameLocks xmlns:a="http://schemas.openxmlformats.org/drawingml/2006/main" noChangeAspect="1"/>
+            </wp:cNvGraphicFramePr>
+            <a:graphic xmlns:a="http://schemas.openxmlformats.org/drawingml/2006/main">
+              <a:graphicData uri="http://schemas.openxmlformats.org/drawingml/2006/picture">
+                <pic:pic xmlns:pic="http://schemas.openxmlformats.org/drawingml/2006/picture">
+                  <pic:nvPicPr>
+                    <pic:cNvPr id="0" name="Picture 21"/>
+                    <pic:cNvPicPr>
+                      <a:picLocks noChangeAspect="1" noChangeArrowheads="1"/>
+                    </pic:cNvPicPr>
+                  </pic:nvPicPr>
+                  <pic:blipFill rotWithShape="1">
+                    <a:blip r:embed="rId18" cstate="print">
+                      <a:extLst>
+                        <a:ext uri="{28A0092B-C50C-407E-A947-70E740481C1C}">
+                          <a14:useLocalDpi xmlns:a14="http://schemas.microsoft.com/office/drawing/2010/main" val="0"/>
+                        </a:ext>
+                      </a:extLst>
+                    </a:blip>
+                    <a:srcRect r="7172"/>
+                    <a:stretch/>
+                  </pic:blipFill>
+                  <pic:spPr bwMode="auto">
+                    <a:xfrm>
+                      <a:off x="0" y="0"/>
+                      <a:ext cx="5801532" cy="1455617"/>
+                    </a:xfrm>
+                    <a:prstGeom prst="rect">
+                      <a:avLst/>
+                    </a:prstGeom>
+                    <a:noFill/>
+                    <a:ln>
+                      <a:noFill/>
+                    </a:ln>
+                    <a:extLst>
+                      <a:ext uri="{53640926-AAD7-44D8-BBD7-CCE9431645EC}">
+                        <a14:shadowObscured xmlns:a14="http://schemas.microsoft.com/office/drawing/2010/main"/>
+                      </a:ext>
+                    </a:extLst>
+                  </pic:spPr>
+                </pic:pic>
+              </a:graphicData>
+            </a:graphic>
+          </wp:inline>
+        </w:drawing>
+      </w:r>
+    </w:p>
+    <w:p>
+      <w:pPr>
+        <w:pStyle w:val="ListParagraph"/>
+        <w:rPr>
+          <w:sz w:val="24"/>
+          <w:szCs w:val="24"/>
+        </w:rPr>
+      </w:pPr>
+    </w:p>
+    <w:p>
+      <w:pPr>
+        <w:pStyle w:val="ListParagraph"/>
+        <w:numPr>
+          <w:ilvl w:val="0"/>
+          <w:numId w:val="6"/>
+        </w:numPr>
+        <w:rPr>
+          <w:sz w:val="24"/>
+          <w:szCs w:val="24"/>
+        </w:rPr>
+      </w:pPr>
+      <w:r>
+        <w:rPr>
+          <w:sz w:val="24"/>
+          <w:szCs w:val="24"/>
+        </w:rPr>
+        <w:t>sec_clk</w:t>
+      </w:r>
+    </w:p>
+    <w:p>
+      <w:pPr>
+        <w:pStyle w:val="ListParagraph"/>
+        <w:ind w:left="1080"/>
+        <w:rPr>
+          <w:sz w:val="24"/>
+          <w:szCs w:val="24"/>
+        </w:rPr>
+      </w:pPr>
+    </w:p>
+    <w:p>
+      <w:pPr>
+        <w:pStyle w:val="ListParagraph"/>
+        <w:jc w:val="center"/>
+        <w:rPr>
+          <w:sz w:val="24"/>
+          <w:szCs w:val="24"/>
+        </w:rPr>
+      </w:pPr>
+      <w:r>
+        <w:rPr>
+          <w:noProof/>
+        </w:rPr>
+        <w:drawing>
+          <wp:inline distT="0" distB="0" distL="0" distR="0" wp14:anchorId="18D48C7A" wp14:editId="1AEE02DF">
+            <wp:extent cx="5943600" cy="504825"/>
+            <wp:effectExtent l="0" t="0" r="0" b="9525"/>
+            <wp:docPr id="13" name="Picture 13"/>
+            <wp:cNvGraphicFramePr>
+              <a:graphicFrameLocks xmlns:a="http://schemas.openxmlformats.org/drawingml/2006/main" noChangeAspect="1"/>
+            </wp:cNvGraphicFramePr>
+            <a:graphic xmlns:a="http://schemas.openxmlformats.org/drawingml/2006/main">
+              <a:graphicData uri="http://schemas.openxmlformats.org/drawingml/2006/picture">
+                <pic:pic xmlns:pic="http://schemas.openxmlformats.org/drawingml/2006/picture">
+                  <pic:nvPicPr>
+                    <pic:cNvPr id="0" name="Picture 25"/>
+                    <pic:cNvPicPr>
+                      <a:picLocks noChangeAspect="1" noChangeArrowheads="1"/>
+                    </pic:cNvPicPr>
+                  </pic:nvPicPr>
+                  <pic:blipFill>
+                    <a:blip r:embed="rId19" cstate="print">
+                      <a:extLst>
+                        <a:ext uri="{28A0092B-C50C-407E-A947-70E740481C1C}">
+                          <a14:useLocalDpi xmlns:a14="http://schemas.microsoft.com/office/drawing/2010/main" val="0"/>
+                        </a:ext>
+                      </a:extLst>
+                    </a:blip>
+                    <a:srcRect/>
+                    <a:stretch>
+                      <a:fillRect/>
+                    </a:stretch>
+                  </pic:blipFill>
+                  <pic:spPr bwMode="auto">
+                    <a:xfrm>
+                      <a:off x="0" y="0"/>
+                      <a:ext cx="5943600" cy="504825"/>
+                    </a:xfrm>
+                    <a:prstGeom prst="rect">
+                      <a:avLst/>
+                    </a:prstGeom>
+                    <a:noFill/>
+                    <a:ln>
+                      <a:noFill/>
+                    </a:ln>
+                  </pic:spPr>
+                </pic:pic>
+              </a:graphicData>
+            </a:graphic>
+          </wp:inline>
+        </w:drawing>
+      </w:r>
+    </w:p>
+    <w:p>
+      <w:pPr>
+        <w:pStyle w:val="ListParagraph"/>
+        <w:jc w:val="center"/>
+        <w:rPr>
+          <w:sz w:val="24"/>
+          <w:szCs w:val="24"/>
+        </w:rPr>
+      </w:pPr>
+    </w:p>
+    <w:p>
+      <w:pPr>
+        <w:pStyle w:val="ListParagraph"/>
+        <w:jc w:val="center"/>
+        <w:rPr>
+          <w:sz w:val="24"/>
+          <w:szCs w:val="24"/>
+        </w:rPr>
+      </w:pPr>
+    </w:p>
+    <w:p>
+      <w:pPr>
+        <w:pStyle w:val="ListParagraph"/>
+        <w:jc w:val="center"/>
+        <w:rPr>
+          <w:sz w:val="24"/>
+          <w:szCs w:val="24"/>
+        </w:rPr>
+      </w:pPr>
+    </w:p>
+    <w:p>
+      <w:pPr>
+        <w:pStyle w:val="ListParagraph"/>
+        <w:jc w:val="center"/>
+        <w:rPr>
+          <w:sz w:val="24"/>
+          <w:szCs w:val="24"/>
+        </w:rPr>
+      </w:pPr>
+    </w:p>
+    <w:p>
+      <w:pPr>
+        <w:pStyle w:val="ListParagraph"/>
+        <w:jc w:val="center"/>
+        <w:rPr>
+          <w:sz w:val="24"/>
+          <w:szCs w:val="24"/>
+        </w:rPr>
+      </w:pPr>
+    </w:p>
+    <w:p>
+      <w:pPr>
+        <w:pStyle w:val="ListParagraph"/>
+        <w:jc w:val="center"/>
+        <w:rPr>
+          <w:sz w:val="24"/>
+          <w:szCs w:val="24"/>
+        </w:rPr>
+      </w:pPr>
+    </w:p>
+    <w:p>
+      <w:pPr>
+        <w:pStyle w:val="ListParagraph"/>
+        <w:numPr>
+          <w:ilvl w:val="0"/>
+          <w:numId w:val="6"/>
+        </w:numPr>
+        <w:rPr>
+          <w:sz w:val="24"/>
+          <w:szCs w:val="24"/>
+        </w:rPr>
+      </w:pPr>
+      <w:r>
+        <w:rPr>
+          <w:sz w:val="24"/>
+          <w:szCs w:val="24"/>
+        </w:rPr>
+        <w:t>timing</w:t>
+      </w:r>
+    </w:p>
+    <w:p>
+      <w:pPr>
+        <w:pStyle w:val="ListParagraph"/>
+        <w:ind w:left="1080"/>
+        <w:rPr>
+          <w:sz w:val="24"/>
+          <w:szCs w:val="24"/>
+        </w:rPr>
+      </w:pPr>
+    </w:p>
+    <w:p>
+      <w:pPr>
+        <w:pStyle w:val="ListParagraph"/>
+        <w:ind w:left="360"/>
+        <w:jc w:val="center"/>
+        <w:rPr>
+          <w:sz w:val="24"/>
+          <w:szCs w:val="24"/>
+        </w:rPr>
+      </w:pPr>
+      <w:r>
+        <w:rPr>
+          <w:noProof/>
+        </w:rPr>
+        <w:drawing>
+          <wp:inline distT="0" distB="0" distL="0" distR="0" wp14:anchorId="7B7EAF56" wp14:editId="4460E234">
+            <wp:extent cx="5943600" cy="1036320"/>
+            <wp:effectExtent l="0" t="0" r="0" b="0"/>
+            <wp:docPr id="14" name="Picture 14"/>
+            <wp:cNvGraphicFramePr>
+              <a:graphicFrameLocks xmlns:a="http://schemas.openxmlformats.org/drawingml/2006/main" noChangeAspect="1"/>
+            </wp:cNvGraphicFramePr>
+            <a:graphic xmlns:a="http://schemas.openxmlformats.org/drawingml/2006/main">
+              <a:graphicData uri="http://schemas.openxmlformats.org/drawingml/2006/picture">
+                <pic:pic xmlns:pic="http://schemas.openxmlformats.org/drawingml/2006/picture">
+                  <pic:nvPicPr>
+                    <pic:cNvPr id="0" name="Picture 27"/>
+                    <pic:cNvPicPr>
+                      <a:picLocks noChangeAspect="1" noChangeArrowheads="1"/>
+                    </pic:cNvPicPr>
+                  </pic:nvPicPr>
+                  <pic:blipFill>
+                    <a:blip r:embed="rId20" cstate="print">
+                      <a:extLst>
+                        <a:ext uri="{28A0092B-C50C-407E-A947-70E740481C1C}">
+                          <a14:useLocalDpi xmlns:a14="http://schemas.microsoft.com/office/drawing/2010/main" val="0"/>
+                        </a:ext>
+                      </a:extLst>
+                    </a:blip>
+                    <a:srcRect/>
+                    <a:stretch>
+                      <a:fillRect/>
+                    </a:stretch>
+                  </pic:blipFill>
+                  <pic:spPr bwMode="auto">
+                    <a:xfrm>
+                      <a:off x="0" y="0"/>
+                      <a:ext cx="5943600" cy="1036320"/>
+                    </a:xfrm>
+                    <a:prstGeom prst="rect">
+                      <a:avLst/>
+                    </a:prstGeom>
+                    <a:noFill/>
+                    <a:ln>
+                      <a:noFill/>
+                    </a:ln>
+                  </pic:spPr>
+                </pic:pic>
+              </a:graphicData>
+            </a:graphic>
+          </wp:inline>
+        </w:drawing>
+      </w:r>
+    </w:p>
+    <w:p>
+      <w:pPr>
+        <w:pStyle w:val="ListParagraph"/>
+        <w:ind w:left="360"/>
+        <w:jc w:val="center"/>
+        <w:rPr>
+          <w:sz w:val="24"/>
+          <w:szCs w:val="24"/>
+        </w:rPr>
+      </w:pPr>
+    </w:p>
+    <w:p>
+      <w:pPr>
+        <w:pStyle w:val="ListParagraph"/>
+        <w:numPr>
+          <w:ilvl w:val="0"/>
+          <w:numId w:val="6"/>
+        </w:numPr>
+        <w:rPr>
+          <w:sz w:val="24"/>
+          <w:szCs w:val="24"/>
+        </w:rPr>
+      </w:pPr>
+      <w:r>
+        <w:rPr>
+          <w:sz w:val="24"/>
+          <w:szCs w:val="24"/>
+        </w:rPr>
+        <w:t>scoreUp</w:t>
+      </w:r>
+    </w:p>
+    <w:p>
+      <w:pPr>
+        <w:pStyle w:val="ListParagraph"/>
+        <w:ind w:left="1080"/>
+        <w:rPr>
+          <w:sz w:val="24"/>
+          <w:szCs w:val="24"/>
+        </w:rPr>
+      </w:pPr>
+    </w:p>
+    <w:p>
+      <w:pPr>
+        <w:pStyle w:val="ListParagraph"/>
+        <w:ind w:left="1080"/>
+        <w:rPr>
+          <w:sz w:val="24"/>
+          <w:szCs w:val="24"/>
+        </w:rPr>
+      </w:pPr>
+    </w:p>
+    <w:p>
+      <w:pPr>
+        <w:pStyle w:val="ListParagraph"/>
+        <w:numPr>
+          <w:ilvl w:val="0"/>
+          <w:numId w:val="6"/>
+        </w:numPr>
+        <w:rPr>
+          <w:sz w:val="24"/>
+          <w:szCs w:val="24"/>
+        </w:rPr>
+      </w:pPr>
+      <w:r>
+        <w:rPr>
+          <w:sz w:val="24"/>
+          <w:szCs w:val="24"/>
+        </w:rPr>
+        <w:t>stateUp</w:t>
+      </w:r>
+    </w:p>
+    <w:p>
+      <w:pPr>
+        <w:rPr>
+          <w:sz w:val="24"/>
+          <w:szCs w:val="24"/>
+        </w:rPr>
+      </w:pPr>
+    </w:p>
+    <w:p>
+      <w:pPr>
+        <w:pStyle w:val="ListParagraph"/>
+        <w:numPr>
+          <w:ilvl w:val="0"/>
+          <w:numId w:val="6"/>
+        </w:numPr>
+        <w:rPr>
+          <w:sz w:val="24"/>
+          <w:szCs w:val="24"/>
+        </w:rPr>
+      </w:pPr>
+      <w:r>
+        <w:rPr>
+          <w:sz w:val="24"/>
+          <w:szCs w:val="24"/>
+        </w:rPr>
+        <w:t>timeUp</w:t>
+      </w:r>
+    </w:p>
+    <w:p>
+      <w:pPr>
         <w:rPr>
           <w:sz w:val="24"/>
           <w:szCs w:val="24"/>
@@ -1384,6 +3138,15 @@
         </w:rPr>
         <w:t>Source Code</w:t>
       </w:r>
+      <w:r>
+        <w:rPr>
+          <w:sz w:val="24"/>
+          <w:szCs w:val="24"/>
+        </w:rPr>
+        <w:t xml:space="preserve"> and Pinouts</w:t>
+      </w:r>
+      <w:bookmarkStart w:id="0" w:name="_GoBack"/>
+      <w:bookmarkEnd w:id="0"/>
     </w:p>
     <w:p>
       <w:pPr>
@@ -1475,6 +3238,22 @@
           <w:sz w:val="24"/>
           <w:szCs w:val="24"/>
         </w:rPr>
+        <w:t>Joshua Malmberg: 30%</w:t>
+      </w:r>
+    </w:p>
+    <w:p>
+      <w:pPr>
+        <w:pStyle w:val="ListParagraph"/>
+        <w:rPr>
+          <w:sz w:val="24"/>
+          <w:szCs w:val="24"/>
+        </w:rPr>
+      </w:pPr>
+      <w:r>
+        <w:rPr>
+          <w:sz w:val="24"/>
+          <w:szCs w:val="24"/>
+        </w:rPr>
         <w:t xml:space="preserve">Chen Yi Hui: </w:t>
       </w:r>
       <w:r>
@@ -1512,14 +3291,7 @@
           <w:sz w:val="24"/>
           <w:szCs w:val="24"/>
         </w:rPr>
-        <w:t xml:space="preserve">Joshua Malmberg: </w:t>
-      </w:r>
-      <w:r>
-        <w:rPr>
-          <w:sz w:val="24"/>
-          <w:szCs w:val="24"/>
-        </w:rPr>
-        <w:t>3</w:t>
+        <w:t>Justin Choi: 2</w:t>
       </w:r>
       <w:r>
         <w:rPr>
@@ -1544,38 +3316,6 @@
           <w:szCs w:val="24"/>
         </w:rPr>
       </w:pPr>
-      <w:r>
-        <w:rPr>
-          <w:sz w:val="24"/>
-          <w:szCs w:val="24"/>
-        </w:rPr>
-        <w:t>Justin Choi: 2</w:t>
-      </w:r>
-      <w:r>
-        <w:rPr>
-          <w:sz w:val="24"/>
-          <w:szCs w:val="24"/>
-        </w:rPr>
-        <w:t>0</w:t>
-      </w:r>
-      <w:r>
-        <w:rPr>
-          <w:sz w:val="24"/>
-          <w:szCs w:val="24"/>
-        </w:rPr>
-        <w:t>%</w:t>
-      </w:r>
-      <w:bookmarkStart w:id="0" w:name="_GoBack"/>
-      <w:bookmarkEnd w:id="0"/>
-    </w:p>
-    <w:p>
-      <w:pPr>
-        <w:pStyle w:val="ListParagraph"/>
-        <w:rPr>
-          <w:sz w:val="24"/>
-          <w:szCs w:val="24"/>
-        </w:rPr>
-      </w:pPr>
     </w:p>
     <w:p>
       <w:pPr>
@@ -1595,8 +3335,8 @@
       </w:r>
     </w:p>
     <w:sectPr>
-      <w:headerReference w:type="default" r:id="rId7"/>
-      <w:footerReference w:type="default" r:id="rId8"/>
+      <w:headerReference w:type="default" r:id="rId21"/>
+      <w:footerReference w:type="default" r:id="rId22"/>
       <w:pgSz w:w="12240" w:h="15840"/>
       <w:pgMar w:top="1440" w:right="1440" w:bottom="1440" w:left="1440" w:header="708" w:footer="708" w:gutter="0"/>
       <w:cols w:space="708"/>
@@ -1835,6 +3575,95 @@
     </w:lvl>
   </w:abstractNum>
   <w:abstractNum w:abstractNumId="1" w15:restartNumberingAfterBreak="0">
+    <w:nsid w:val="2EC748E3"/>
+    <w:multiLevelType w:val="hybridMultilevel"/>
+    <w:tmpl w:val="6F2A3264"/>
+    <w:lvl w:ilvl="0" w:tplc="574C7AA4">
+      <w:start w:val="1"/>
+      <w:numFmt w:val="upperLetter"/>
+      <w:lvlText w:val="%1."/>
+      <w:lvlJc w:val="left"/>
+      <w:pPr>
+        <w:ind w:left="1080" w:hanging="360"/>
+      </w:pPr>
+      <w:rPr>
+        <w:rFonts w:hint="default"/>
+      </w:rPr>
+    </w:lvl>
+    <w:lvl w:ilvl="1" w:tplc="10090019" w:tentative="1">
+      <w:start w:val="1"/>
+      <w:numFmt w:val="lowerLetter"/>
+      <w:lvlText w:val="%2."/>
+      <w:lvlJc w:val="left"/>
+      <w:pPr>
+        <w:ind w:left="1800" w:hanging="360"/>
+      </w:pPr>
+    </w:lvl>
+    <w:lvl w:ilvl="2" w:tplc="1009001B" w:tentative="1">
+      <w:start w:val="1"/>
+      <w:numFmt w:val="lowerRoman"/>
+      <w:lvlText w:val="%3."/>
+      <w:lvlJc w:val="right"/>
+      <w:pPr>
+        <w:ind w:left="2520" w:hanging="180"/>
+      </w:pPr>
+    </w:lvl>
+    <w:lvl w:ilvl="3" w:tplc="1009000F" w:tentative="1">
+      <w:start w:val="1"/>
+      <w:numFmt w:val="decimal"/>
+      <w:lvlText w:val="%4."/>
+      <w:lvlJc w:val="left"/>
+      <w:pPr>
+        <w:ind w:left="3240" w:hanging="360"/>
+      </w:pPr>
+    </w:lvl>
+    <w:lvl w:ilvl="4" w:tplc="10090019" w:tentative="1">
+      <w:start w:val="1"/>
+      <w:numFmt w:val="lowerLetter"/>
+      <w:lvlText w:val="%5."/>
+      <w:lvlJc w:val="left"/>
+      <w:pPr>
+        <w:ind w:left="3960" w:hanging="360"/>
+      </w:pPr>
+    </w:lvl>
+    <w:lvl w:ilvl="5" w:tplc="1009001B" w:tentative="1">
+      <w:start w:val="1"/>
+      <w:numFmt w:val="lowerRoman"/>
+      <w:lvlText w:val="%6."/>
+      <w:lvlJc w:val="right"/>
+      <w:pPr>
+        <w:ind w:left="4680" w:hanging="180"/>
+      </w:pPr>
+    </w:lvl>
+    <w:lvl w:ilvl="6" w:tplc="1009000F" w:tentative="1">
+      <w:start w:val="1"/>
+      <w:numFmt w:val="decimal"/>
+      <w:lvlText w:val="%7."/>
+      <w:lvlJc w:val="left"/>
+      <w:pPr>
+        <w:ind w:left="5400" w:hanging="360"/>
+      </w:pPr>
+    </w:lvl>
+    <w:lvl w:ilvl="7" w:tplc="10090019" w:tentative="1">
+      <w:start w:val="1"/>
+      <w:numFmt w:val="lowerLetter"/>
+      <w:lvlText w:val="%8."/>
+      <w:lvlJc w:val="left"/>
+      <w:pPr>
+        <w:ind w:left="6120" w:hanging="360"/>
+      </w:pPr>
+    </w:lvl>
+    <w:lvl w:ilvl="8" w:tplc="1009001B" w:tentative="1">
+      <w:start w:val="1"/>
+      <w:numFmt w:val="lowerRoman"/>
+      <w:lvlText w:val="%9."/>
+      <w:lvlJc w:val="right"/>
+      <w:pPr>
+        <w:ind w:left="6840" w:hanging="180"/>
+      </w:pPr>
+    </w:lvl>
+  </w:abstractNum>
+  <w:abstractNum w:abstractNumId="2" w15:restartNumberingAfterBreak="0">
     <w:nsid w:val="609B5F97"/>
     <w:multiLevelType w:val="hybridMultilevel"/>
     <w:tmpl w:val="9530C138"/>
@@ -1923,7 +3752,7 @@
       </w:pPr>
     </w:lvl>
   </w:abstractNum>
-  <w:abstractNum w:abstractNumId="2" w15:restartNumberingAfterBreak="0">
+  <w:abstractNum w:abstractNumId="3" w15:restartNumberingAfterBreak="0">
     <w:nsid w:val="6AAC0DA9"/>
     <w:multiLevelType w:val="hybridMultilevel"/>
     <w:tmpl w:val="2990DB20"/>
@@ -2012,7 +3841,7 @@
       </w:pPr>
     </w:lvl>
   </w:abstractNum>
-  <w:abstractNum w:abstractNumId="3" w15:restartNumberingAfterBreak="0">
+  <w:abstractNum w:abstractNumId="4" w15:restartNumberingAfterBreak="0">
     <w:nsid w:val="6CB1195E"/>
     <w:multiLevelType w:val="hybridMultilevel"/>
     <w:tmpl w:val="55342AE8"/>
@@ -2101,7 +3930,7 @@
       </w:pPr>
     </w:lvl>
   </w:abstractNum>
-  <w:abstractNum w:abstractNumId="4" w15:restartNumberingAfterBreak="0">
+  <w:abstractNum w:abstractNumId="5" w15:restartNumberingAfterBreak="0">
     <w:nsid w:val="7B123908"/>
     <w:multiLevelType w:val="hybridMultilevel"/>
     <w:tmpl w:val="34BECB70"/>
@@ -2191,19 +4020,22 @@
     </w:lvl>
   </w:abstractNum>
   <w:num w:numId="1">
-    <w:abstractNumId w:val="1"/>
+    <w:abstractNumId w:val="2"/>
   </w:num>
   <w:num w:numId="2">
-    <w:abstractNumId w:val="4"/>
+    <w:abstractNumId w:val="5"/>
   </w:num>
   <w:num w:numId="3">
     <w:abstractNumId w:val="0"/>
   </w:num>
   <w:num w:numId="4">
+    <w:abstractNumId w:val="4"/>
+  </w:num>
+  <w:num w:numId="5">
     <w:abstractNumId w:val="3"/>
   </w:num>
-  <w:num w:numId="5">
-    <w:abstractNumId w:val="2"/>
+  <w:num w:numId="6">
+    <w:abstractNumId w:val="1"/>
   </w:num>
 </w:numbering>
 </file>

</xml_diff>

<commit_message>
Updated reported + ucf
</commit_message>
<xml_diff>
--- a/report_final.docx
+++ b/report_final.docx
@@ -173,7 +173,23 @@
           <w:sz w:val="44"/>
           <w:szCs w:val="44"/>
         </w:rPr>
-        <w:t>Joshua Malmberg 3180300189</w:t>
+        <w:t xml:space="preserve">Joshua </w:t>
+      </w:r>
+      <w:proofErr w:type="spellStart"/>
+      <w:r>
+        <w:rPr>
+          <w:sz w:val="44"/>
+          <w:szCs w:val="44"/>
+        </w:rPr>
+        <w:t>Malmberg</w:t>
+      </w:r>
+      <w:proofErr w:type="spellEnd"/>
+      <w:r>
+        <w:rPr>
+          <w:sz w:val="44"/>
+          <w:szCs w:val="44"/>
+        </w:rPr>
+        <w:t xml:space="preserve"> 3180300189</w:t>
       </w:r>
     </w:p>
     <w:p>
@@ -329,14 +345,44 @@
           <w:sz w:val="24"/>
           <w:szCs w:val="24"/>
         </w:rPr>
-        <w:t xml:space="preserve"> chose to create a finger dancing game, where the player needs to recreate the pattern generated by the circuit in a given time frame. </w:t>
-      </w:r>
-      <w:r>
-        <w:rPr>
-          <w:sz w:val="24"/>
-          <w:szCs w:val="24"/>
-        </w:rPr>
-        <w:t xml:space="preserve">The game is implemented on the SWORD board, and only requires the four component seven-segment display, switches, and the LED lights below the display. </w:t>
+        <w:t xml:space="preserve"> chose to create a finger dancing game, where the player needs to recreate the pattern generated by the circuit </w:t>
+      </w:r>
+      <w:proofErr w:type="gramStart"/>
+      <w:r>
+        <w:rPr>
+          <w:sz w:val="24"/>
+          <w:szCs w:val="24"/>
+        </w:rPr>
+        <w:t>in a given</w:t>
+      </w:r>
+      <w:proofErr w:type="gramEnd"/>
+      <w:r>
+        <w:rPr>
+          <w:sz w:val="24"/>
+          <w:szCs w:val="24"/>
+        </w:rPr>
+        <w:t xml:space="preserve"> time frame. </w:t>
+      </w:r>
+      <w:r>
+        <w:rPr>
+          <w:sz w:val="24"/>
+          <w:szCs w:val="24"/>
+        </w:rPr>
+        <w:t xml:space="preserve">The game is implemented on the SWORD board, and only requires the four component seven-segment display, switches, </w:t>
+      </w:r>
+      <w:r>
+        <w:rPr>
+          <w:sz w:val="24"/>
+          <w:szCs w:val="24"/>
+        </w:rPr>
+        <w:t xml:space="preserve">a button </w:t>
+      </w:r>
+      <w:r>
+        <w:rPr>
+          <w:sz w:val="24"/>
+          <w:szCs w:val="24"/>
+        </w:rPr>
+        <w:t xml:space="preserve">and the LED lights below the display. </w:t>
       </w:r>
       <w:r>
         <w:rPr>
@@ -475,7 +521,28 @@
           <w:sz w:val="24"/>
           <w:szCs w:val="24"/>
         </w:rPr>
-        <w:t xml:space="preserve"> and must match it using the corresponding switches before the time runs out. If the player successfully completes the round, “PASS” will be displayed on the seven-segment display and the score increases. In the case that the player does match the pattern, “FAIL” will be displayed and automatically ends the game. As the player progresses, the time for each round will decrease.</w:t>
+        <w:t xml:space="preserve"> and must match it using the corresponding switches before the time runs out. If the player successfully completes the round, “PASS” will be displayed on the seven-segment display and the score increases. In the case that the player does match the pattern, “FAIL” will be displayed and automatically ends the game. </w:t>
+      </w:r>
+      <w:r>
+        <w:rPr>
+          <w:sz w:val="24"/>
+          <w:szCs w:val="24"/>
+        </w:rPr>
+        <w:t xml:space="preserve">The player has five seconds to match the pattern using the switches of the SWORD box. Failure to do so will result in an automatic </w:t>
+      </w:r>
+      <w:r>
+        <w:rPr>
+          <w:sz w:val="24"/>
+          <w:szCs w:val="24"/>
+        </w:rPr>
+        <w:t>defeat</w:t>
+      </w:r>
+      <w:r>
+        <w:rPr>
+          <w:sz w:val="24"/>
+          <w:szCs w:val="24"/>
+        </w:rPr>
+        <w:t xml:space="preserve"> and reset of the game.</w:t>
       </w:r>
     </w:p>
     <w:p>
@@ -520,7 +587,7 @@
           <w:sz w:val="24"/>
           <w:szCs w:val="24"/>
         </w:rPr>
-        <w:t xml:space="preserve"> to practice working on the FPGA SWORD board and get a sense of what it is like to design practical circuits.</w:t>
+        <w:t xml:space="preserve"> to practice working on the SWORD board and get a sense of what it is like to design practical circuits.</w:t>
       </w:r>
     </w:p>
     <w:p>
@@ -601,7 +668,14 @@
           <w:sz w:val="24"/>
           <w:szCs w:val="24"/>
         </w:rPr>
-        <w:t>/FPGA</w:t>
+        <w:t>/</w:t>
+      </w:r>
+      <w:r>
+        <w:rPr>
+          <w:sz w:val="24"/>
+          <w:szCs w:val="24"/>
+        </w:rPr>
+        <w:t>Kintex7</w:t>
       </w:r>
       <w:r>
         <w:rPr>
@@ -654,7 +728,78 @@
           <w:sz w:val="24"/>
           <w:szCs w:val="24"/>
         </w:rPr>
-        <w:t>The basic idea of “Finger Dancer” is to match the pattern indicated on the LEDs below the seven-segment display, using the switches. Each time the player successfully does so, “PASS” is indicated on the seven-segment display</w:t>
+        <w:t xml:space="preserve">To start the game, press the button and the game will immediately begin. </w:t>
+      </w:r>
+      <w:r>
+        <w:rPr>
+          <w:sz w:val="24"/>
+          <w:szCs w:val="24"/>
+        </w:rPr>
+        <w:t>The basic idea of “Finger Dancer” is to match the pattern indicated on the LEDs below the seven-segment display, using the switches.</w:t>
+      </w:r>
+      <w:r>
+        <w:rPr>
+          <w:sz w:val="24"/>
+          <w:szCs w:val="24"/>
+        </w:rPr>
+        <w:t xml:space="preserve"> </w:t>
+      </w:r>
+      <w:r>
+        <w:rPr>
+          <w:sz w:val="24"/>
+          <w:szCs w:val="24"/>
+        </w:rPr>
+        <w:t xml:space="preserve">Each round is timed for five seconds. </w:t>
+      </w:r>
+      <w:r>
+        <w:rPr>
+          <w:sz w:val="24"/>
+          <w:szCs w:val="24"/>
+        </w:rPr>
+        <w:t xml:space="preserve">At the end of </w:t>
+      </w:r>
+      <w:r>
+        <w:rPr>
+          <w:sz w:val="24"/>
+          <w:szCs w:val="24"/>
+        </w:rPr>
+        <w:t xml:space="preserve">a </w:t>
+      </w:r>
+      <w:r>
+        <w:rPr>
+          <w:sz w:val="24"/>
+          <w:szCs w:val="24"/>
+        </w:rPr>
+        <w:lastRenderedPageBreak/>
+        <w:t>round</w:t>
+      </w:r>
+      <w:r>
+        <w:rPr>
+          <w:sz w:val="24"/>
+          <w:szCs w:val="24"/>
+        </w:rPr>
+        <w:t>, the circuit evaluates if the player has inputted the correct pattern.</w:t>
+      </w:r>
+      <w:r>
+        <w:rPr>
+          <w:sz w:val="24"/>
+          <w:szCs w:val="24"/>
+        </w:rPr>
+        <w:t xml:space="preserve"> </w:t>
+      </w:r>
+      <w:r>
+        <w:rPr>
+          <w:sz w:val="24"/>
+          <w:szCs w:val="24"/>
+        </w:rPr>
+        <w:t>If</w:t>
+      </w:r>
+      <w:r>
+        <w:rPr>
+          <w:sz w:val="24"/>
+          <w:szCs w:val="24"/>
+        </w:rPr>
+        <w:t xml:space="preserve"> the player successfully does so, “PASS” is indicated on the seven-segment display</w:t>
       </w:r>
       <w:r>
         <w:rPr>
@@ -668,15 +813,35 @@
           <w:sz w:val="24"/>
           <w:szCs w:val="24"/>
         </w:rPr>
-        <w:t xml:space="preserve">he game continues with the duration of each round progressively decreasing. If the player fails to </w:t>
-      </w:r>
-      <w:r>
-        <w:rPr>
-          <w:sz w:val="24"/>
-          <w:szCs w:val="24"/>
-        </w:rPr>
-        <w:lastRenderedPageBreak/>
-        <w:t xml:space="preserve">match the switches with the LEDs, the game ends and “FAIL” is displayed. The score is </w:t>
+        <w:t xml:space="preserve">he game continues </w:t>
+      </w:r>
+      <w:r>
+        <w:rPr>
+          <w:sz w:val="24"/>
+          <w:szCs w:val="24"/>
+        </w:rPr>
+        <w:t>until</w:t>
+      </w:r>
+      <w:r>
+        <w:rPr>
+          <w:sz w:val="24"/>
+          <w:szCs w:val="24"/>
+        </w:rPr>
+        <w:t xml:space="preserve"> the player fails to match the switches with the LEDs</w:t>
+      </w:r>
+      <w:r>
+        <w:rPr>
+          <w:sz w:val="24"/>
+          <w:szCs w:val="24"/>
+        </w:rPr>
+        <w:t>. Consequently,</w:t>
+      </w:r>
+      <w:r>
+        <w:rPr>
+          <w:sz w:val="24"/>
+          <w:szCs w:val="24"/>
+        </w:rPr>
+        <w:t xml:space="preserve"> the game ends and “FAIL” is displayed. The score is </w:t>
       </w:r>
       <w:r>
         <w:rPr>
@@ -690,7 +855,28 @@
           <w:sz w:val="24"/>
           <w:szCs w:val="24"/>
         </w:rPr>
-        <w:t xml:space="preserve"> and the player may start the game again.</w:t>
+        <w:t xml:space="preserve"> and the player may </w:t>
+      </w:r>
+      <w:r>
+        <w:rPr>
+          <w:sz w:val="24"/>
+          <w:szCs w:val="24"/>
+        </w:rPr>
+        <w:t xml:space="preserve">try </w:t>
+      </w:r>
+      <w:r>
+        <w:rPr>
+          <w:sz w:val="24"/>
+          <w:szCs w:val="24"/>
+        </w:rPr>
+        <w:t>again.</w:t>
+      </w:r>
+      <w:r>
+        <w:rPr>
+          <w:sz w:val="24"/>
+          <w:szCs w:val="24"/>
+        </w:rPr>
+        <w:t xml:space="preserve"> </w:t>
       </w:r>
     </w:p>
     <w:p>
@@ -707,7 +893,7 @@
           <w:noProof/>
         </w:rPr>
         <w:drawing>
-          <wp:inline distT="0" distB="0" distL="0" distR="0" wp14:anchorId="65795437" wp14:editId="632C098E">
+          <wp:inline distT="0" distB="0" distL="0" distR="0" wp14:anchorId="65795437" wp14:editId="50099F1C">
             <wp:extent cx="1607533" cy="1867512"/>
             <wp:effectExtent l="0" t="0" r="0" b="0"/>
             <wp:docPr id="6" name="Picture 6"/>
@@ -724,7 +910,7 @@
                     </pic:cNvPicPr>
                   </pic:nvPicPr>
                   <pic:blipFill rotWithShape="1">
-                    <a:blip r:embed="rId7" cstate="print">
+                    <a:blip r:embed="rId8" cstate="print">
                       <a:extLst>
                         <a:ext uri="{28A0092B-C50C-407E-A947-70E740481C1C}">
                           <a14:useLocalDpi xmlns:a14="http://schemas.microsoft.com/office/drawing/2010/main" val="0"/>
@@ -737,7 +923,7 @@
                   <pic:spPr bwMode="auto">
                     <a:xfrm>
                       <a:off x="0" y="0"/>
-                      <a:ext cx="1607852" cy="1867882"/>
+                      <a:ext cx="1607533" cy="1867512"/>
                     </a:xfrm>
                     <a:prstGeom prst="rect">
                       <a:avLst/>
@@ -794,7 +980,7 @@
                     </pic:cNvPicPr>
                   </pic:nvPicPr>
                   <pic:blipFill rotWithShape="1">
-                    <a:blip r:embed="rId8" cstate="print">
+                    <a:blip r:embed="rId9" cstate="print">
                       <a:extLst>
                         <a:ext uri="{28A0092B-C50C-407E-A947-70E740481C1C}">
                           <a14:useLocalDpi xmlns:a14="http://schemas.microsoft.com/office/drawing/2010/main" val="0"/>
@@ -877,6 +1063,13 @@
         </w:rPr>
         <w:t>Circuit Design</w:t>
       </w:r>
+      <w:r>
+        <w:rPr>
+          <w:sz w:val="24"/>
+          <w:szCs w:val="24"/>
+        </w:rPr>
+        <w:t xml:space="preserve"> - Top</w:t>
+      </w:r>
     </w:p>
     <w:p>
       <w:pPr>
@@ -887,6 +1080,211 @@
           <w:szCs w:val="24"/>
         </w:rPr>
       </w:pPr>
+    </w:p>
+    <w:p>
+      <w:pPr>
+        <w:pStyle w:val="ListParagraph"/>
+        <w:ind w:left="1080" w:firstLine="360"/>
+        <w:rPr>
+          <w:sz w:val="24"/>
+          <w:szCs w:val="24"/>
+        </w:rPr>
+      </w:pPr>
+      <w:r>
+        <w:rPr>
+          <w:sz w:val="24"/>
+          <w:szCs w:val="24"/>
+        </w:rPr>
+        <w:t xml:space="preserve">The circuit for “Finger Dancer” comprises of eight different modules, as depicted in the diagram. </w:t>
+      </w:r>
+      <w:proofErr w:type="spellStart"/>
+      <w:r>
+        <w:rPr>
+          <w:sz w:val="24"/>
+          <w:szCs w:val="24"/>
+        </w:rPr>
+        <w:t>userInput</w:t>
+      </w:r>
+      <w:proofErr w:type="spellEnd"/>
+      <w:r>
+        <w:rPr>
+          <w:sz w:val="24"/>
+          <w:szCs w:val="24"/>
+        </w:rPr>
+        <w:t xml:space="preserve"> and compare are respectively responsible for taking in input from the switches and comparing them to see if they match the pattern generated by the circuit. </w:t>
+      </w:r>
+      <w:proofErr w:type="spellStart"/>
+      <w:r>
+        <w:rPr>
+          <w:sz w:val="24"/>
+          <w:szCs w:val="24"/>
+        </w:rPr>
+        <w:t>patternUp</w:t>
+      </w:r>
+      <w:proofErr w:type="spellEnd"/>
+      <w:r>
+        <w:rPr>
+          <w:sz w:val="24"/>
+          <w:szCs w:val="24"/>
+        </w:rPr>
+        <w:t xml:space="preserve"> generates the pattern, and its connected register </w:t>
+      </w:r>
+      <w:proofErr w:type="spellStart"/>
+      <w:r>
+        <w:rPr>
+          <w:sz w:val="24"/>
+          <w:szCs w:val="24"/>
+        </w:rPr>
+        <w:t>patternReg</w:t>
+      </w:r>
+      <w:proofErr w:type="spellEnd"/>
+      <w:r>
+        <w:rPr>
+          <w:sz w:val="24"/>
+          <w:szCs w:val="24"/>
+        </w:rPr>
+        <w:t xml:space="preserve"> </w:t>
+      </w:r>
+      <w:r>
+        <w:rPr>
+          <w:sz w:val="24"/>
+          <w:szCs w:val="24"/>
+        </w:rPr>
+        <w:t xml:space="preserve">stores it for display. The </w:t>
+      </w:r>
+      <w:proofErr w:type="spellStart"/>
+      <w:r>
+        <w:rPr>
+          <w:sz w:val="24"/>
+          <w:szCs w:val="24"/>
+        </w:rPr>
+        <w:t>scoreUp</w:t>
+      </w:r>
+      <w:proofErr w:type="spellEnd"/>
+      <w:r>
+        <w:rPr>
+          <w:sz w:val="24"/>
+          <w:szCs w:val="24"/>
+        </w:rPr>
+        <w:t xml:space="preserve"> module either increments or resets the score, and the connected register </w:t>
+      </w:r>
+      <w:proofErr w:type="spellStart"/>
+      <w:r>
+        <w:rPr>
+          <w:sz w:val="24"/>
+          <w:szCs w:val="24"/>
+        </w:rPr>
+        <w:t>scoreReg</w:t>
+      </w:r>
+      <w:proofErr w:type="spellEnd"/>
+      <w:r>
+        <w:rPr>
+          <w:sz w:val="24"/>
+          <w:szCs w:val="24"/>
+        </w:rPr>
+        <w:t xml:space="preserve"> stores it for display. The timing module provides the initialization to the pattern and score modules, right when the player presses the button. </w:t>
+      </w:r>
+      <w:proofErr w:type="spellStart"/>
+      <w:r>
+        <w:rPr>
+          <w:sz w:val="24"/>
+          <w:szCs w:val="24"/>
+        </w:rPr>
+        <w:t>sec_clk</w:t>
+      </w:r>
+      <w:proofErr w:type="spellEnd"/>
+      <w:r>
+        <w:rPr>
+          <w:sz w:val="24"/>
+          <w:szCs w:val="24"/>
+        </w:rPr>
+        <w:t xml:space="preserve"> is the circuit’s clock, which provides clock pulses with one-second periods. Lastly, the display module outputs the generated pattern to the LEDs, and the score onto the seven-segment display.</w:t>
+      </w:r>
+    </w:p>
+    <w:p>
+      <w:pPr>
+        <w:rPr>
+          <w:sz w:val="24"/>
+          <w:szCs w:val="24"/>
+        </w:rPr>
+      </w:pPr>
+    </w:p>
+    <w:p>
+      <w:pPr>
+        <w:tabs>
+          <w:tab w:val="left" w:pos="7913"/>
+        </w:tabs>
+      </w:pPr>
+      <w:r>
+        <w:tab/>
+      </w:r>
+    </w:p>
+    <w:p>
+      <w:pPr>
+        <w:pStyle w:val="ListParagraph"/>
+        <w:ind w:left="1080"/>
+        <w:jc w:val="center"/>
+        <w:rPr>
+          <w:sz w:val="24"/>
+          <w:szCs w:val="24"/>
+        </w:rPr>
+      </w:pPr>
+      <w:r>
+        <w:rPr>
+          <w:noProof/>
+        </w:rPr>
+        <w:lastRenderedPageBreak/>
+        <w:drawing>
+          <wp:inline distT="0" distB="0" distL="0" distR="0" wp14:anchorId="4CBC7C3F" wp14:editId="5F7EC5C2">
+            <wp:extent cx="4170902" cy="3377466"/>
+            <wp:effectExtent l="0" t="0" r="1270" b="0"/>
+            <wp:docPr id="21" name="Picture 21"/>
+            <wp:cNvGraphicFramePr>
+              <a:graphicFrameLocks xmlns:a="http://schemas.openxmlformats.org/drawingml/2006/main" noChangeAspect="1"/>
+            </wp:cNvGraphicFramePr>
+            <a:graphic xmlns:a="http://schemas.openxmlformats.org/drawingml/2006/main">
+              <a:graphicData uri="http://schemas.openxmlformats.org/drawingml/2006/picture">
+                <pic:pic xmlns:pic="http://schemas.openxmlformats.org/drawingml/2006/picture">
+                  <pic:nvPicPr>
+                    <pic:cNvPr id="0" name="Picture 36"/>
+                    <pic:cNvPicPr>
+                      <a:picLocks noChangeAspect="1" noChangeArrowheads="1"/>
+                    </pic:cNvPicPr>
+                  </pic:nvPicPr>
+                  <pic:blipFill>
+                    <a:blip r:embed="rId10" cstate="print">
+                      <a:extLst>
+                        <a:ext uri="{28A0092B-C50C-407E-A947-70E740481C1C}">
+                          <a14:useLocalDpi xmlns:a14="http://schemas.microsoft.com/office/drawing/2010/main" val="0"/>
+                        </a:ext>
+                      </a:extLst>
+                    </a:blip>
+                    <a:srcRect/>
+                    <a:stretch>
+                      <a:fillRect/>
+                    </a:stretch>
+                  </pic:blipFill>
+                  <pic:spPr bwMode="auto">
+                    <a:xfrm>
+                      <a:off x="0" y="0"/>
+                      <a:ext cx="4238625" cy="3432306"/>
+                    </a:xfrm>
+                    <a:prstGeom prst="rect">
+                      <a:avLst/>
+                    </a:prstGeom>
+                    <a:noFill/>
+                    <a:ln>
+                      <a:noFill/>
+                    </a:ln>
+                  </pic:spPr>
+                </pic:pic>
+              </a:graphicData>
+            </a:graphic>
+          </wp:inline>
+        </w:drawing>
+      </w:r>
+      <w:bookmarkStart w:id="0" w:name="_GoBack"/>
+      <w:bookmarkEnd w:id="0"/>
     </w:p>
     <w:p>
       <w:pPr>
@@ -919,8 +1317,24 @@
           <w:sz w:val="24"/>
           <w:szCs w:val="24"/>
         </w:rPr>
-        <w:t xml:space="preserve"> Input</w:t>
-      </w:r>
+        <w:t xml:space="preserve"> </w:t>
+      </w:r>
+      <w:proofErr w:type="spellStart"/>
+      <w:r>
+        <w:rPr>
+          <w:sz w:val="24"/>
+          <w:szCs w:val="24"/>
+        </w:rPr>
+        <w:t>userI</w:t>
+      </w:r>
+      <w:r>
+        <w:rPr>
+          <w:sz w:val="24"/>
+          <w:szCs w:val="24"/>
+        </w:rPr>
+        <w:t>nput</w:t>
+      </w:r>
+      <w:proofErr w:type="spellEnd"/>
     </w:p>
     <w:p>
       <w:pPr>
@@ -952,7 +1366,23 @@
           <w:sz w:val="24"/>
           <w:szCs w:val="24"/>
         </w:rPr>
-        <w:t>(SW[3:0</w:t>
+        <w:t>(</w:t>
+      </w:r>
+      <w:proofErr w:type="gramStart"/>
+      <w:r>
+        <w:rPr>
+          <w:sz w:val="24"/>
+          <w:szCs w:val="24"/>
+        </w:rPr>
+        <w:t>SW[</w:t>
+      </w:r>
+      <w:proofErr w:type="gramEnd"/>
+      <w:r>
+        <w:rPr>
+          <w:sz w:val="24"/>
+          <w:szCs w:val="24"/>
+        </w:rPr>
+        <w:t>3:0</w:t>
       </w:r>
       <w:r>
         <w:rPr>
@@ -973,7 +1403,23 @@
           <w:sz w:val="24"/>
           <w:szCs w:val="24"/>
         </w:rPr>
-        <w:t>returns it to the output val[3:0]</w:t>
+        <w:t xml:space="preserve">returns it to the output </w:t>
+      </w:r>
+      <w:proofErr w:type="spellStart"/>
+      <w:r>
+        <w:rPr>
+          <w:sz w:val="24"/>
+          <w:szCs w:val="24"/>
+        </w:rPr>
+        <w:t>val</w:t>
+      </w:r>
+      <w:proofErr w:type="spellEnd"/>
+      <w:r>
+        <w:rPr>
+          <w:sz w:val="24"/>
+          <w:szCs w:val="24"/>
+        </w:rPr>
+        <w:t>[3:0]</w:t>
       </w:r>
       <w:r>
         <w:rPr>
@@ -1053,7 +1499,7 @@
                     </pic:cNvPicPr>
                   </pic:nvPicPr>
                   <pic:blipFill>
-                    <a:blip r:embed="rId9" cstate="print">
+                    <a:blip r:embed="rId11" cstate="print">
                       <a:extLst>
                         <a:ext uri="{28A0092B-C50C-407E-A947-70E740481C1C}">
                           <a14:useLocalDpi xmlns:a14="http://schemas.microsoft.com/office/drawing/2010/main" val="0"/>
@@ -1261,7 +1707,7 @@
           <w:sz w:val="24"/>
           <w:szCs w:val="24"/>
         </w:rPr>
-        <w:t xml:space="preserve">, difference inputs set the output to 0 </w:t>
+        <w:t>, difference inputs set the output to 0</w:t>
       </w:r>
       <w:r>
         <w:rPr>
@@ -1305,6 +1751,7 @@
         <w:rPr>
           <w:noProof/>
         </w:rPr>
+        <w:lastRenderedPageBreak/>
         <w:drawing>
           <wp:inline distT="0" distB="0" distL="0" distR="0" wp14:anchorId="7B20ACFB" wp14:editId="63D79A68">
             <wp:extent cx="2644878" cy="770576"/>
@@ -1323,7 +1770,7 @@
                     </pic:cNvPicPr>
                   </pic:nvPicPr>
                   <pic:blipFill>
-                    <a:blip r:embed="rId10" cstate="print">
+                    <a:blip r:embed="rId12" cstate="print">
                       <a:extLst>
                         <a:ext uri="{28A0092B-C50C-407E-A947-70E740481C1C}">
                           <a14:useLocalDpi xmlns:a14="http://schemas.microsoft.com/office/drawing/2010/main" val="0"/>
@@ -1372,7 +1819,6 @@
           <w:sz w:val="24"/>
           <w:szCs w:val="24"/>
         </w:rPr>
-        <w:lastRenderedPageBreak/>
         <w:t>Register</w:t>
       </w:r>
       <w:r>
@@ -1425,7 +1871,7 @@
                     </pic:cNvPicPr>
                   </pic:nvPicPr>
                   <pic:blipFill>
-                    <a:blip r:embed="rId11" cstate="print">
+                    <a:blip r:embed="rId13" cstate="print">
                       <a:extLst>
                         <a:ext uri="{28A0092B-C50C-407E-A947-70E740481C1C}">
                           <a14:useLocalDpi xmlns:a14="http://schemas.microsoft.com/office/drawing/2010/main" val="0"/>
@@ -1498,8 +1944,17 @@
           <w:sz w:val="24"/>
           <w:szCs w:val="24"/>
         </w:rPr>
-        <w:t xml:space="preserve"> ScoreUp</w:t>
-      </w:r>
+        <w:t xml:space="preserve"> </w:t>
+      </w:r>
+      <w:proofErr w:type="spellStart"/>
+      <w:r>
+        <w:rPr>
+          <w:sz w:val="24"/>
+          <w:szCs w:val="24"/>
+        </w:rPr>
+        <w:t>ScoreUp</w:t>
+      </w:r>
+      <w:proofErr w:type="spellEnd"/>
     </w:p>
     <w:p>
       <w:pPr>
@@ -1514,6 +1969,81 @@
     <w:p>
       <w:pPr>
         <w:pStyle w:val="ListParagraph"/>
+        <w:ind w:left="1080" w:firstLine="360"/>
+        <w:rPr>
+          <w:sz w:val="24"/>
+          <w:szCs w:val="24"/>
+        </w:rPr>
+      </w:pPr>
+      <w:r>
+        <w:rPr>
+          <w:sz w:val="24"/>
+          <w:szCs w:val="24"/>
+        </w:rPr>
+        <w:t xml:space="preserve">The </w:t>
+      </w:r>
+      <w:proofErr w:type="spellStart"/>
+      <w:r>
+        <w:rPr>
+          <w:sz w:val="24"/>
+          <w:szCs w:val="24"/>
+        </w:rPr>
+        <w:t>ScoreUp</w:t>
+      </w:r>
+      <w:proofErr w:type="spellEnd"/>
+      <w:r>
+        <w:rPr>
+          <w:sz w:val="24"/>
+          <w:szCs w:val="24"/>
+        </w:rPr>
+        <w:t xml:space="preserve"> module </w:t>
+      </w:r>
+      <w:r>
+        <w:rPr>
+          <w:sz w:val="24"/>
+          <w:szCs w:val="24"/>
+        </w:rPr>
+        <w:t xml:space="preserve">consists of </w:t>
+      </w:r>
+      <w:r>
+        <w:rPr>
+          <w:sz w:val="24"/>
+          <w:szCs w:val="24"/>
+        </w:rPr>
+        <w:t xml:space="preserve">an 8-bit </w:t>
+      </w:r>
+      <w:r>
+        <w:rPr>
+          <w:sz w:val="24"/>
+          <w:szCs w:val="24"/>
+        </w:rPr>
+        <w:t>full</w:t>
+      </w:r>
+      <w:r>
+        <w:rPr>
+          <w:sz w:val="24"/>
+          <w:szCs w:val="24"/>
+        </w:rPr>
+        <w:t>-</w:t>
+      </w:r>
+      <w:r>
+        <w:rPr>
+          <w:sz w:val="24"/>
+          <w:szCs w:val="24"/>
+        </w:rPr>
+        <w:t>adder, and an 8-bit 2-1 multiplexer.</w:t>
+      </w:r>
+      <w:r>
+        <w:rPr>
+          <w:sz w:val="24"/>
+          <w:szCs w:val="24"/>
+        </w:rPr>
+        <w:t xml:space="preserve"> Inputs S1A and S1B are respectively the current score and the score increment. C and S are respectively the carry-in value for the full-adder, and the select value. S0 is the selected input to the MUX when S is 0. Outputs Co and O are respectively the carry-out value, and the incremented score.</w:t>
+      </w:r>
+    </w:p>
+    <w:p>
+      <w:pPr>
+        <w:pStyle w:val="ListParagraph"/>
         <w:ind w:left="1080"/>
         <w:rPr>
           <w:sz w:val="24"/>
@@ -1525,37 +2055,12 @@
           <w:sz w:val="24"/>
           <w:szCs w:val="24"/>
         </w:rPr>
-        <w:t xml:space="preserve">The ScoreUp module </w:t>
-      </w:r>
-      <w:r>
-        <w:rPr>
-          <w:sz w:val="24"/>
-          <w:szCs w:val="24"/>
-        </w:rPr>
-        <w:t xml:space="preserve">consists of </w:t>
-      </w:r>
-      <w:r>
-        <w:rPr>
-          <w:sz w:val="24"/>
-          <w:szCs w:val="24"/>
-        </w:rPr>
-        <w:t xml:space="preserve"> </w:t>
-      </w:r>
-    </w:p>
-    <w:p>
-      <w:pPr>
-        <w:pStyle w:val="ListParagraph"/>
-        <w:ind w:left="1080"/>
-        <w:rPr>
-          <w:sz w:val="24"/>
-          <w:szCs w:val="24"/>
-        </w:rPr>
-      </w:pPr>
-    </w:p>
-    <w:p>
-      <w:pPr>
-        <w:pStyle w:val="ListParagraph"/>
-        <w:jc w:val="center"/>
+        <w:tab/>
+      </w:r>
+    </w:p>
+    <w:p>
+      <w:pPr>
+        <w:pStyle w:val="ListParagraph"/>
         <w:rPr>
           <w:sz w:val="24"/>
           <w:szCs w:val="24"/>
@@ -1566,9 +2071,9 @@
           <w:noProof/>
         </w:rPr>
         <w:drawing>
-          <wp:inline distT="0" distB="0" distL="0" distR="0" wp14:anchorId="7391498B" wp14:editId="12429F8D">
-            <wp:extent cx="3013587" cy="1877697"/>
-            <wp:effectExtent l="0" t="0" r="0" b="8255"/>
+          <wp:inline distT="0" distB="0" distL="0" distR="0" wp14:anchorId="7391498B" wp14:editId="1F126D35">
+            <wp:extent cx="2644366" cy="1509713"/>
+            <wp:effectExtent l="0" t="0" r="3810" b="0"/>
             <wp:docPr id="3" name="Picture 3"/>
             <wp:cNvGraphicFramePr>
               <a:graphicFrameLocks xmlns:a="http://schemas.openxmlformats.org/drawingml/2006/main" noChangeAspect="1"/>
@@ -1582,468 +2087,7 @@
                       <a:picLocks noChangeAspect="1" noChangeArrowheads="1"/>
                     </pic:cNvPicPr>
                   </pic:nvPicPr>
-                  <pic:blipFill>
-                    <a:blip r:embed="rId12" cstate="print">
-                      <a:extLst>
-                        <a:ext uri="{28A0092B-C50C-407E-A947-70E740481C1C}">
-                          <a14:useLocalDpi xmlns:a14="http://schemas.microsoft.com/office/drawing/2010/main" val="0"/>
-                        </a:ext>
-                      </a:extLst>
-                    </a:blip>
-                    <a:srcRect/>
-                    <a:stretch>
-                      <a:fillRect/>
-                    </a:stretch>
-                  </pic:blipFill>
-                  <pic:spPr bwMode="auto">
-                    <a:xfrm>
-                      <a:off x="0" y="0"/>
-                      <a:ext cx="3029615" cy="1887684"/>
-                    </a:xfrm>
-                    <a:prstGeom prst="rect">
-                      <a:avLst/>
-                    </a:prstGeom>
-                    <a:noFill/>
-                    <a:ln>
-                      <a:noFill/>
-                    </a:ln>
-                  </pic:spPr>
-                </pic:pic>
-              </a:graphicData>
-            </a:graphic>
-          </wp:inline>
-        </w:drawing>
-      </w:r>
-    </w:p>
-    <w:p>
-      <w:pPr>
-        <w:pStyle w:val="ListParagraph"/>
-        <w:ind w:left="1080"/>
-        <w:rPr>
-          <w:sz w:val="24"/>
-          <w:szCs w:val="24"/>
-        </w:rPr>
-      </w:pPr>
-    </w:p>
-    <w:p>
-      <w:pPr>
-        <w:pStyle w:val="ListParagraph"/>
-        <w:numPr>
-          <w:ilvl w:val="0"/>
-          <w:numId w:val="5"/>
-        </w:numPr>
-        <w:rPr>
-          <w:sz w:val="24"/>
-          <w:szCs w:val="24"/>
-        </w:rPr>
-      </w:pPr>
-      <w:r>
-        <w:rPr>
-          <w:sz w:val="24"/>
-          <w:szCs w:val="24"/>
-        </w:rPr>
-        <w:t xml:space="preserve">Changing State </w:t>
-      </w:r>
-      <w:r>
-        <w:rPr>
-          <w:sz w:val="24"/>
-          <w:szCs w:val="24"/>
-        </w:rPr>
-        <w:t>–</w:t>
-      </w:r>
-      <w:r>
-        <w:rPr>
-          <w:sz w:val="24"/>
-          <w:szCs w:val="24"/>
-        </w:rPr>
-        <w:t xml:space="preserve"> UpdateState</w:t>
-      </w:r>
-    </w:p>
-    <w:p>
-      <w:pPr>
-        <w:rPr>
-          <w:sz w:val="24"/>
-          <w:szCs w:val="24"/>
-        </w:rPr>
-      </w:pPr>
-    </w:p>
-    <w:p>
-      <w:pPr>
-        <w:pStyle w:val="ListParagraph"/>
-        <w:numPr>
-          <w:ilvl w:val="0"/>
-          <w:numId w:val="5"/>
-        </w:numPr>
-        <w:rPr>
-          <w:sz w:val="24"/>
-          <w:szCs w:val="24"/>
-        </w:rPr>
-      </w:pPr>
-      <w:r>
-        <w:rPr>
-          <w:sz w:val="24"/>
-          <w:szCs w:val="24"/>
-        </w:rPr>
-        <w:t xml:space="preserve">Changing the </w:t>
-      </w:r>
-      <w:r>
-        <w:rPr>
-          <w:sz w:val="24"/>
-          <w:szCs w:val="24"/>
-        </w:rPr>
-        <w:t>Duration</w:t>
-      </w:r>
-      <w:r>
-        <w:rPr>
-          <w:sz w:val="24"/>
-          <w:szCs w:val="24"/>
-        </w:rPr>
-        <w:t xml:space="preserve"> </w:t>
-      </w:r>
-      <w:r>
-        <w:rPr>
-          <w:sz w:val="24"/>
-          <w:szCs w:val="24"/>
-        </w:rPr>
-        <w:t>–</w:t>
-      </w:r>
-      <w:r>
-        <w:rPr>
-          <w:sz w:val="24"/>
-          <w:szCs w:val="24"/>
-        </w:rPr>
-        <w:t xml:space="preserve"> UpdateTime</w:t>
-      </w:r>
-    </w:p>
-    <w:p>
-      <w:pPr>
-        <w:rPr>
-          <w:sz w:val="24"/>
-          <w:szCs w:val="24"/>
-        </w:rPr>
-      </w:pPr>
-    </w:p>
-    <w:p>
-      <w:pPr>
-        <w:pStyle w:val="ListParagraph"/>
-        <w:numPr>
-          <w:ilvl w:val="0"/>
-          <w:numId w:val="5"/>
-        </w:numPr>
-        <w:rPr>
-          <w:sz w:val="24"/>
-          <w:szCs w:val="24"/>
-        </w:rPr>
-      </w:pPr>
-      <w:r>
-        <w:rPr>
-          <w:sz w:val="24"/>
-          <w:szCs w:val="24"/>
-        </w:rPr>
-        <w:t xml:space="preserve">Initializing the Modules </w:t>
-      </w:r>
-      <w:r>
-        <w:rPr>
-          <w:sz w:val="24"/>
-          <w:szCs w:val="24"/>
-        </w:rPr>
-        <w:t>–</w:t>
-      </w:r>
-      <w:r>
-        <w:rPr>
-          <w:sz w:val="24"/>
-          <w:szCs w:val="24"/>
-        </w:rPr>
-        <w:t xml:space="preserve"> Timing</w:t>
-      </w:r>
-    </w:p>
-    <w:p>
-      <w:pPr>
-        <w:pStyle w:val="ListParagraph"/>
-        <w:rPr>
-          <w:sz w:val="24"/>
-          <w:szCs w:val="24"/>
-        </w:rPr>
-      </w:pPr>
-    </w:p>
-    <w:p>
-      <w:pPr>
-        <w:pStyle w:val="ListParagraph"/>
-        <w:ind w:left="1080" w:firstLine="360"/>
-        <w:rPr>
-          <w:sz w:val="24"/>
-          <w:szCs w:val="24"/>
-        </w:rPr>
-      </w:pPr>
-      <w:r>
-        <w:rPr>
-          <w:sz w:val="24"/>
-          <w:szCs w:val="24"/>
-        </w:rPr>
-        <w:t>The timing module consists of a D flip flop, and two frequency dividers. Its purpose is to prepare and initialize the modules in the circuit to update the score, duration, and state of each round in the game. It takes in a clock cycle through input clk, and the two frequency dividers are triggered when clk is at a positive-edge.</w:t>
-      </w:r>
-      <w:r>
-        <w:rPr>
-          <w:sz w:val="24"/>
-          <w:szCs w:val="24"/>
-        </w:rPr>
-        <w:t xml:space="preserve"> gameState acts as the enabling input signal for this module, and roundTime(3:0) provides the frequency for processing</w:t>
-      </w:r>
-      <w:r>
-        <w:rPr>
-          <w:sz w:val="24"/>
-          <w:szCs w:val="24"/>
-        </w:rPr>
-        <w:t>, which is then returned in output cout.</w:t>
-      </w:r>
-    </w:p>
-    <w:p>
-      <w:pPr>
-        <w:pStyle w:val="ListParagraph"/>
-        <w:ind w:left="1080" w:firstLine="360"/>
-        <w:rPr>
-          <w:sz w:val="24"/>
-          <w:szCs w:val="24"/>
-        </w:rPr>
-      </w:pPr>
-    </w:p>
-    <w:p>
-      <w:pPr>
-        <w:pStyle w:val="ListParagraph"/>
-        <w:ind w:left="1080"/>
-        <w:jc w:val="center"/>
-        <w:rPr>
-          <w:sz w:val="24"/>
-          <w:szCs w:val="24"/>
-        </w:rPr>
-      </w:pPr>
-      <w:r>
-        <w:rPr>
-          <w:noProof/>
-        </w:rPr>
-        <w:lastRenderedPageBreak/>
-        <w:drawing>
-          <wp:inline distT="0" distB="0" distL="0" distR="0" wp14:anchorId="4698B0FA" wp14:editId="5DA0A5E2">
-            <wp:extent cx="3410994" cy="1253613"/>
-            <wp:effectExtent l="0" t="0" r="0" b="3810"/>
-            <wp:docPr id="8" name="Picture 8"/>
-            <wp:cNvGraphicFramePr>
-              <a:graphicFrameLocks xmlns:a="http://schemas.openxmlformats.org/drawingml/2006/main" noChangeAspect="1"/>
-            </wp:cNvGraphicFramePr>
-            <a:graphic xmlns:a="http://schemas.openxmlformats.org/drawingml/2006/main">
-              <a:graphicData uri="http://schemas.openxmlformats.org/drawingml/2006/picture">
-                <pic:pic xmlns:pic="http://schemas.openxmlformats.org/drawingml/2006/picture">
-                  <pic:nvPicPr>
-                    <pic:cNvPr id="0" name="Picture 15"/>
-                    <pic:cNvPicPr>
-                      <a:picLocks noChangeAspect="1" noChangeArrowheads="1"/>
-                    </pic:cNvPicPr>
-                  </pic:nvPicPr>
-                  <pic:blipFill>
-                    <a:blip r:embed="rId13" cstate="print">
-                      <a:extLst>
-                        <a:ext uri="{28A0092B-C50C-407E-A947-70E740481C1C}">
-                          <a14:useLocalDpi xmlns:a14="http://schemas.microsoft.com/office/drawing/2010/main" val="0"/>
-                        </a:ext>
-                      </a:extLst>
-                    </a:blip>
-                    <a:srcRect/>
-                    <a:stretch>
-                      <a:fillRect/>
-                    </a:stretch>
-                  </pic:blipFill>
-                  <pic:spPr bwMode="auto">
-                    <a:xfrm>
-                      <a:off x="0" y="0"/>
-                      <a:ext cx="3457071" cy="1270547"/>
-                    </a:xfrm>
-                    <a:prstGeom prst="rect">
-                      <a:avLst/>
-                    </a:prstGeom>
-                    <a:noFill/>
-                    <a:ln>
-                      <a:noFill/>
-                    </a:ln>
-                  </pic:spPr>
-                </pic:pic>
-              </a:graphicData>
-            </a:graphic>
-          </wp:inline>
-        </w:drawing>
-      </w:r>
-    </w:p>
-    <w:p>
-      <w:pPr>
-        <w:pStyle w:val="ListParagraph"/>
-        <w:rPr>
-          <w:sz w:val="24"/>
-          <w:szCs w:val="24"/>
-        </w:rPr>
-      </w:pPr>
-    </w:p>
-    <w:p>
-      <w:pPr>
-        <w:pStyle w:val="ListParagraph"/>
-        <w:numPr>
-          <w:ilvl w:val="0"/>
-          <w:numId w:val="5"/>
-        </w:numPr>
-        <w:rPr>
-          <w:sz w:val="24"/>
-          <w:szCs w:val="24"/>
-        </w:rPr>
-      </w:pPr>
-      <w:r>
-        <w:rPr>
-          <w:sz w:val="24"/>
-          <w:szCs w:val="24"/>
-        </w:rPr>
-        <w:t>Display</w:t>
-      </w:r>
-    </w:p>
-    <w:p>
-      <w:pPr>
-        <w:pStyle w:val="ListParagraph"/>
-        <w:ind w:left="1080"/>
-        <w:rPr>
-          <w:sz w:val="24"/>
-          <w:szCs w:val="24"/>
-        </w:rPr>
-      </w:pPr>
-    </w:p>
-    <w:p>
-      <w:pPr>
-        <w:pStyle w:val="ListParagraph"/>
-        <w:ind w:left="1080" w:firstLine="360"/>
-        <w:rPr>
-          <w:sz w:val="24"/>
-          <w:szCs w:val="24"/>
-        </w:rPr>
-      </w:pPr>
-      <w:r>
-        <w:rPr>
-          <w:sz w:val="24"/>
-          <w:szCs w:val="24"/>
-        </w:rPr>
-        <w:t xml:space="preserve">The display module consists of </w:t>
-      </w:r>
-      <w:r>
-        <w:rPr>
-          <w:sz w:val="24"/>
-          <w:szCs w:val="24"/>
-        </w:rPr>
-        <w:t>the scoreboard module (from a previous lab experiment), a binary-to-BCD decoder and a module that specifically displays “PASS” or “FAIL”.</w:t>
-      </w:r>
-    </w:p>
-    <w:p>
-      <w:pPr>
-        <w:pStyle w:val="ListParagraph"/>
-        <w:ind w:left="1080"/>
-        <w:rPr>
-          <w:sz w:val="24"/>
-          <w:szCs w:val="24"/>
-        </w:rPr>
-      </w:pPr>
-    </w:p>
-    <w:p>
-      <w:pPr>
-        <w:pStyle w:val="ListParagraph"/>
-        <w:numPr>
-          <w:ilvl w:val="0"/>
-          <w:numId w:val="5"/>
-        </w:numPr>
-        <w:rPr>
-          <w:sz w:val="24"/>
-          <w:szCs w:val="24"/>
-        </w:rPr>
-      </w:pPr>
-      <w:r>
-        <w:rPr>
-          <w:sz w:val="24"/>
-          <w:szCs w:val="24"/>
-        </w:rPr>
-        <w:t>One Second Clock – sec_clock</w:t>
-      </w:r>
-    </w:p>
-    <w:p>
-      <w:pPr>
-        <w:pStyle w:val="ListParagraph"/>
-        <w:ind w:left="1080"/>
-        <w:rPr>
-          <w:sz w:val="24"/>
-          <w:szCs w:val="24"/>
-        </w:rPr>
-      </w:pPr>
-    </w:p>
-    <w:p>
-      <w:pPr>
-        <w:pStyle w:val="ListParagraph"/>
-        <w:ind w:left="1080" w:firstLine="360"/>
-        <w:rPr>
-          <w:sz w:val="24"/>
-          <w:szCs w:val="24"/>
-        </w:rPr>
-      </w:pPr>
-      <w:r>
-        <w:rPr>
-          <w:sz w:val="24"/>
-          <w:szCs w:val="24"/>
-        </w:rPr>
-        <w:t>This module</w:t>
-      </w:r>
-      <w:r>
-        <w:rPr>
-          <w:sz w:val="24"/>
-          <w:szCs w:val="24"/>
-        </w:rPr>
-        <w:t xml:space="preserve"> takes in the internal clock pulse of the circuit into input clk, and produces clock pulses of </w:t>
-      </w:r>
-      <w:r>
-        <w:rPr>
-          <w:sz w:val="24"/>
-          <w:szCs w:val="24"/>
-        </w:rPr>
-        <w:t>one-second interval</w:t>
-      </w:r>
-      <w:r>
-        <w:rPr>
-          <w:sz w:val="24"/>
-          <w:szCs w:val="24"/>
-        </w:rPr>
-        <w:t xml:space="preserve"> for return in cout.</w:t>
-      </w:r>
-    </w:p>
-    <w:p>
-      <w:pPr>
-        <w:pStyle w:val="ListParagraph"/>
-        <w:jc w:val="center"/>
-        <w:rPr>
-          <w:sz w:val="24"/>
-          <w:szCs w:val="24"/>
-        </w:rPr>
-      </w:pPr>
-      <w:r>
-        <w:rPr>
-          <w:noProof/>
-        </w:rPr>
-        <w:drawing>
-          <wp:inline distT="0" distB="0" distL="0" distR="0" wp14:anchorId="65CEB228" wp14:editId="4534365C">
-            <wp:extent cx="2841598" cy="737419"/>
-            <wp:effectExtent l="0" t="0" r="0" b="5715"/>
-            <wp:docPr id="4" name="Picture 4"/>
-            <wp:cNvGraphicFramePr>
-              <a:graphicFrameLocks xmlns:a="http://schemas.openxmlformats.org/drawingml/2006/main" noChangeAspect="1"/>
-            </wp:cNvGraphicFramePr>
-            <a:graphic xmlns:a="http://schemas.openxmlformats.org/drawingml/2006/main">
-              <a:graphicData uri="http://schemas.openxmlformats.org/drawingml/2006/picture">
-                <pic:pic xmlns:pic="http://schemas.openxmlformats.org/drawingml/2006/picture">
-                  <pic:nvPicPr>
-                    <pic:cNvPr id="0" name="Picture 7"/>
-                    <pic:cNvPicPr>
-                      <a:picLocks noChangeAspect="1" noChangeArrowheads="1"/>
-                    </pic:cNvPicPr>
-                  </pic:nvPicPr>
-                  <pic:blipFill>
+                  <pic:blipFill rotWithShape="1">
                     <a:blip r:embed="rId14" cstate="print">
                       <a:extLst>
                         <a:ext uri="{28A0092B-C50C-407E-A947-70E740481C1C}">
@@ -2051,186 +2095,13 @@
                         </a:ext>
                       </a:extLst>
                     </a:blip>
-                    <a:srcRect/>
-                    <a:stretch>
-                      <a:fillRect/>
-                    </a:stretch>
-                  </pic:blipFill>
-                  <pic:spPr bwMode="auto">
-                    <a:xfrm>
-                      <a:off x="0" y="0"/>
-                      <a:ext cx="2876426" cy="746457"/>
-                    </a:xfrm>
-                    <a:prstGeom prst="rect">
-                      <a:avLst/>
-                    </a:prstGeom>
-                    <a:noFill/>
-                    <a:ln>
-                      <a:noFill/>
-                    </a:ln>
-                  </pic:spPr>
-                </pic:pic>
-              </a:graphicData>
-            </a:graphic>
-          </wp:inline>
-        </w:drawing>
-      </w:r>
-    </w:p>
-    <w:p>
-      <w:pPr>
-        <w:pStyle w:val="ListParagraph"/>
-        <w:numPr>
-          <w:ilvl w:val="0"/>
-          <w:numId w:val="5"/>
-        </w:numPr>
-        <w:rPr>
-          <w:sz w:val="24"/>
-          <w:szCs w:val="24"/>
-        </w:rPr>
-      </w:pPr>
-      <w:r>
-        <w:rPr>
-          <w:sz w:val="24"/>
-          <w:szCs w:val="24"/>
-        </w:rPr>
-        <w:t xml:space="preserve">Frequency Divider </w:t>
-      </w:r>
-      <w:r>
-        <w:rPr>
-          <w:sz w:val="24"/>
-          <w:szCs w:val="24"/>
-        </w:rPr>
-        <w:t>–</w:t>
-      </w:r>
-      <w:r>
-        <w:rPr>
-          <w:sz w:val="24"/>
-          <w:szCs w:val="24"/>
-        </w:rPr>
-        <w:t xml:space="preserve"> </w:t>
-      </w:r>
-      <w:r>
-        <w:rPr>
-          <w:sz w:val="24"/>
-          <w:szCs w:val="24"/>
-        </w:rPr>
-        <w:t>f</w:t>
-      </w:r>
-      <w:r>
-        <w:rPr>
-          <w:sz w:val="24"/>
-          <w:szCs w:val="24"/>
-        </w:rPr>
-        <w:t>reqDiv</w:t>
-      </w:r>
-    </w:p>
-    <w:p>
-      <w:pPr>
-        <w:pStyle w:val="ListParagraph"/>
-        <w:ind w:left="1080"/>
-        <w:rPr>
-          <w:sz w:val="24"/>
-          <w:szCs w:val="24"/>
-        </w:rPr>
-      </w:pPr>
-    </w:p>
-    <w:p>
-      <w:pPr>
-        <w:pStyle w:val="ListParagraph"/>
-        <w:ind w:left="1080" w:firstLine="360"/>
-        <w:rPr>
-          <w:sz w:val="24"/>
-          <w:szCs w:val="24"/>
-        </w:rPr>
-      </w:pPr>
-      <w:r>
-        <w:rPr>
-          <w:sz w:val="24"/>
-          <w:szCs w:val="24"/>
-        </w:rPr>
-        <w:t xml:space="preserve">The frequency divider module takes in a </w:t>
-      </w:r>
-      <w:r>
-        <w:rPr>
-          <w:sz w:val="24"/>
-          <w:szCs w:val="24"/>
-        </w:rPr>
-        <w:t>input signal of a frequency through freq[3:0] and generates a output signal of cout</w:t>
-      </w:r>
-      <w:r>
-        <w:rPr>
-          <w:sz w:val="24"/>
-          <w:szCs w:val="24"/>
-        </w:rPr>
-        <w:t>, when triggered by a positive-edge input of a clock cycle (clk)</w:t>
-      </w:r>
-      <w:r>
-        <w:rPr>
-          <w:sz w:val="24"/>
-          <w:szCs w:val="24"/>
-        </w:rPr>
-        <w:t>. The count input acts as an enabling signal for the module.</w:t>
-      </w:r>
-      <w:r>
-        <w:rPr>
-          <w:sz w:val="24"/>
-          <w:szCs w:val="24"/>
-        </w:rPr>
-        <w:t xml:space="preserve"> </w:t>
-      </w:r>
-      <w:r>
-        <w:rPr>
-          <w:sz w:val="24"/>
-          <w:szCs w:val="24"/>
-        </w:rPr>
-        <w:t>The purpose of this module is to provide a frequency for other modules in the entire circuit.</w:t>
-      </w:r>
-    </w:p>
-    <w:p>
-      <w:pPr>
-        <w:pStyle w:val="ListParagraph"/>
-        <w:jc w:val="center"/>
-        <w:rPr>
-          <w:sz w:val="24"/>
-          <w:szCs w:val="24"/>
-        </w:rPr>
-      </w:pPr>
-      <w:r>
-        <w:rPr>
-          <w:noProof/>
-        </w:rPr>
-        <w:drawing>
-          <wp:inline distT="0" distB="0" distL="0" distR="0" wp14:anchorId="0C8A42F9" wp14:editId="6A6FD745">
-            <wp:extent cx="3130666" cy="1123090"/>
-            <wp:effectExtent l="0" t="0" r="0" b="1270"/>
-            <wp:docPr id="2" name="Picture 2"/>
-            <wp:cNvGraphicFramePr>
-              <a:graphicFrameLocks xmlns:a="http://schemas.openxmlformats.org/drawingml/2006/main" noChangeAspect="1"/>
-            </wp:cNvGraphicFramePr>
-            <a:graphic xmlns:a="http://schemas.openxmlformats.org/drawingml/2006/main">
-              <a:graphicData uri="http://schemas.openxmlformats.org/drawingml/2006/picture">
-                <pic:pic xmlns:pic="http://schemas.openxmlformats.org/drawingml/2006/picture">
-                  <pic:nvPicPr>
-                    <pic:cNvPr id="0" name="Picture 3"/>
-                    <pic:cNvPicPr>
-                      <a:picLocks noChangeAspect="1" noChangeArrowheads="1"/>
-                    </pic:cNvPicPr>
-                  </pic:nvPicPr>
-                  <pic:blipFill rotWithShape="1">
-                    <a:blip r:embed="rId15" cstate="print">
-                      <a:extLst>
-                        <a:ext uri="{28A0092B-C50C-407E-A947-70E740481C1C}">
-                          <a14:useLocalDpi xmlns:a14="http://schemas.microsoft.com/office/drawing/2010/main" val="0"/>
-                        </a:ext>
-                      </a:extLst>
-                    </a:blip>
-                    <a:srcRect t="17660"/>
+                    <a:srcRect t="8371"/>
                     <a:stretch/>
                   </pic:blipFill>
                   <pic:spPr bwMode="auto">
                     <a:xfrm>
                       <a:off x="0" y="0"/>
-                      <a:ext cx="3165567" cy="1135610"/>
+                      <a:ext cx="2662640" cy="1520146"/>
                     </a:xfrm>
                     <a:prstGeom prst="rect">
                       <a:avLst/>
@@ -2257,7 +2128,7 @@
         <w:pStyle w:val="ListParagraph"/>
         <w:numPr>
           <w:ilvl w:val="0"/>
-          <w:numId w:val="2"/>
+          <w:numId w:val="9"/>
         </w:numPr>
         <w:rPr>
           <w:sz w:val="24"/>
@@ -2269,21 +2140,1125 @@
           <w:sz w:val="24"/>
           <w:szCs w:val="24"/>
         </w:rPr>
-        <w:t>Flowchart</w:t>
-      </w:r>
-    </w:p>
-    <w:p>
-      <w:pPr>
-        <w:pStyle w:val="ListParagraph"/>
-        <w:rPr>
-          <w:sz w:val="24"/>
-          <w:szCs w:val="24"/>
-        </w:rPr>
-      </w:pPr>
-    </w:p>
-    <w:p>
-      <w:pPr>
-        <w:pStyle w:val="ListParagraph"/>
+        <w:t>The 8-bit full-adder takes the current score as input and increments it, then returns it as output to the MUX.</w:t>
+      </w:r>
+    </w:p>
+    <w:p>
+      <w:pPr>
+        <w:pStyle w:val="ListParagraph"/>
+        <w:numPr>
+          <w:ilvl w:val="0"/>
+          <w:numId w:val="9"/>
+        </w:numPr>
+        <w:rPr>
+          <w:sz w:val="24"/>
+          <w:szCs w:val="24"/>
+        </w:rPr>
+      </w:pPr>
+      <w:r>
+        <w:rPr>
+          <w:sz w:val="24"/>
+          <w:szCs w:val="24"/>
+        </w:rPr>
+        <w:t>The 8-bit 2-1 MUX will do either of the two things depending on the select input S; if S is 1 then it takes the output of the full-adder as output O. Otherwise, it returns 0000 to the output.</w:t>
+      </w:r>
+    </w:p>
+    <w:p>
+      <w:pPr>
+        <w:pStyle w:val="ListParagraph"/>
+        <w:ind w:left="1800"/>
+        <w:rPr>
+          <w:sz w:val="24"/>
+          <w:szCs w:val="24"/>
+        </w:rPr>
+      </w:pPr>
+    </w:p>
+    <w:p>
+      <w:pPr>
+        <w:pStyle w:val="ListParagraph"/>
+        <w:numPr>
+          <w:ilvl w:val="0"/>
+          <w:numId w:val="5"/>
+        </w:numPr>
+        <w:rPr>
+          <w:sz w:val="24"/>
+          <w:szCs w:val="24"/>
+        </w:rPr>
+      </w:pPr>
+      <w:r>
+        <w:rPr>
+          <w:sz w:val="24"/>
+          <w:szCs w:val="24"/>
+        </w:rPr>
+        <w:t xml:space="preserve">Changing State </w:t>
+      </w:r>
+      <w:r>
+        <w:rPr>
+          <w:sz w:val="24"/>
+          <w:szCs w:val="24"/>
+        </w:rPr>
+        <w:t>–</w:t>
+      </w:r>
+      <w:r>
+        <w:rPr>
+          <w:sz w:val="24"/>
+          <w:szCs w:val="24"/>
+        </w:rPr>
+        <w:t xml:space="preserve"> </w:t>
+      </w:r>
+      <w:proofErr w:type="spellStart"/>
+      <w:r>
+        <w:rPr>
+          <w:sz w:val="24"/>
+          <w:szCs w:val="24"/>
+        </w:rPr>
+        <w:t>UpdateState</w:t>
+      </w:r>
+      <w:proofErr w:type="spellEnd"/>
+    </w:p>
+    <w:p>
+      <w:pPr>
+        <w:rPr>
+          <w:sz w:val="24"/>
+          <w:szCs w:val="24"/>
+        </w:rPr>
+      </w:pPr>
+    </w:p>
+    <w:p>
+      <w:pPr>
+        <w:pStyle w:val="ListParagraph"/>
+        <w:numPr>
+          <w:ilvl w:val="0"/>
+          <w:numId w:val="5"/>
+        </w:numPr>
+        <w:rPr>
+          <w:sz w:val="24"/>
+          <w:szCs w:val="24"/>
+        </w:rPr>
+      </w:pPr>
+      <w:r>
+        <w:rPr>
+          <w:sz w:val="24"/>
+          <w:szCs w:val="24"/>
+        </w:rPr>
+        <w:t xml:space="preserve">Initializing the Modules </w:t>
+      </w:r>
+      <w:r>
+        <w:rPr>
+          <w:sz w:val="24"/>
+          <w:szCs w:val="24"/>
+        </w:rPr>
+        <w:t>–</w:t>
+      </w:r>
+      <w:r>
+        <w:rPr>
+          <w:sz w:val="24"/>
+          <w:szCs w:val="24"/>
+        </w:rPr>
+        <w:t xml:space="preserve"> Timing</w:t>
+      </w:r>
+    </w:p>
+    <w:p>
+      <w:pPr>
+        <w:pStyle w:val="ListParagraph"/>
+        <w:rPr>
+          <w:sz w:val="24"/>
+          <w:szCs w:val="24"/>
+        </w:rPr>
+      </w:pPr>
+    </w:p>
+    <w:p>
+      <w:pPr>
+        <w:pStyle w:val="ListParagraph"/>
+        <w:ind w:left="1080" w:firstLine="360"/>
+        <w:rPr>
+          <w:sz w:val="24"/>
+          <w:szCs w:val="24"/>
+        </w:rPr>
+      </w:pPr>
+      <w:r>
+        <w:rPr>
+          <w:sz w:val="24"/>
+          <w:szCs w:val="24"/>
+        </w:rPr>
+        <w:lastRenderedPageBreak/>
+        <w:t>The timing module consists of a</w:t>
+      </w:r>
+      <w:r>
+        <w:rPr>
+          <w:sz w:val="24"/>
+          <w:szCs w:val="24"/>
+        </w:rPr>
+        <w:t>n asynchronous</w:t>
+      </w:r>
+      <w:r>
+        <w:rPr>
+          <w:sz w:val="24"/>
+          <w:szCs w:val="24"/>
+        </w:rPr>
+        <w:t xml:space="preserve"> D flip</w:t>
+      </w:r>
+      <w:r>
+        <w:rPr>
+          <w:sz w:val="24"/>
+          <w:szCs w:val="24"/>
+        </w:rPr>
+        <w:t>-</w:t>
+      </w:r>
+      <w:r>
+        <w:rPr>
+          <w:sz w:val="24"/>
+          <w:szCs w:val="24"/>
+        </w:rPr>
+        <w:t xml:space="preserve">flop, </w:t>
+      </w:r>
+      <w:r>
+        <w:rPr>
+          <w:sz w:val="24"/>
+          <w:szCs w:val="24"/>
+        </w:rPr>
+        <w:t>a XOR gate</w:t>
+      </w:r>
+      <w:r>
+        <w:rPr>
+          <w:sz w:val="24"/>
+          <w:szCs w:val="24"/>
+        </w:rPr>
+        <w:t>, an AND gate</w:t>
+      </w:r>
+      <w:r>
+        <w:rPr>
+          <w:sz w:val="24"/>
+          <w:szCs w:val="24"/>
+        </w:rPr>
+        <w:t xml:space="preserve"> </w:t>
+      </w:r>
+      <w:r>
+        <w:rPr>
+          <w:sz w:val="24"/>
+          <w:szCs w:val="24"/>
+        </w:rPr>
+        <w:t xml:space="preserve">and two frequency dividers. Its purpose is to prepare and initialize the modules in the circuit to update the score, </w:t>
+      </w:r>
+      <w:r>
+        <w:rPr>
+          <w:sz w:val="24"/>
+          <w:szCs w:val="24"/>
+        </w:rPr>
+        <w:t>and pattern</w:t>
+      </w:r>
+      <w:r>
+        <w:rPr>
+          <w:sz w:val="24"/>
+          <w:szCs w:val="24"/>
+        </w:rPr>
+        <w:t xml:space="preserve"> of each round in the game</w:t>
+      </w:r>
+      <w:r>
+        <w:rPr>
+          <w:sz w:val="24"/>
+          <w:szCs w:val="24"/>
+        </w:rPr>
+        <w:t>, and provide rest time</w:t>
+      </w:r>
+      <w:r>
+        <w:rPr>
+          <w:sz w:val="24"/>
+          <w:szCs w:val="24"/>
+        </w:rPr>
+        <w:t xml:space="preserve">. It takes in a clock cycle through input </w:t>
+      </w:r>
+      <w:proofErr w:type="spellStart"/>
+      <w:r>
+        <w:rPr>
+          <w:sz w:val="24"/>
+          <w:szCs w:val="24"/>
+        </w:rPr>
+        <w:t>clk</w:t>
+      </w:r>
+      <w:proofErr w:type="spellEnd"/>
+      <w:r>
+        <w:rPr>
+          <w:sz w:val="24"/>
+          <w:szCs w:val="24"/>
+        </w:rPr>
+        <w:t xml:space="preserve">, and the two frequency dividers are triggered when </w:t>
+      </w:r>
+      <w:proofErr w:type="spellStart"/>
+      <w:r>
+        <w:rPr>
+          <w:sz w:val="24"/>
+          <w:szCs w:val="24"/>
+        </w:rPr>
+        <w:t>clk</w:t>
+      </w:r>
+      <w:proofErr w:type="spellEnd"/>
+      <w:r>
+        <w:rPr>
+          <w:sz w:val="24"/>
+          <w:szCs w:val="24"/>
+        </w:rPr>
+        <w:t xml:space="preserve"> is at a </w:t>
+      </w:r>
+      <w:r>
+        <w:rPr>
+          <w:sz w:val="24"/>
+          <w:szCs w:val="24"/>
+        </w:rPr>
+        <w:t>positive edge</w:t>
+      </w:r>
+      <w:r>
+        <w:rPr>
+          <w:sz w:val="24"/>
+          <w:szCs w:val="24"/>
+        </w:rPr>
+        <w:t>.</w:t>
+      </w:r>
+      <w:r>
+        <w:rPr>
+          <w:sz w:val="24"/>
+          <w:szCs w:val="24"/>
+        </w:rPr>
+        <w:t xml:space="preserve"> </w:t>
+      </w:r>
+      <w:proofErr w:type="spellStart"/>
+      <w:r>
+        <w:rPr>
+          <w:sz w:val="24"/>
+          <w:szCs w:val="24"/>
+        </w:rPr>
+        <w:t>gameState</w:t>
+      </w:r>
+      <w:proofErr w:type="spellEnd"/>
+      <w:r>
+        <w:rPr>
+          <w:sz w:val="24"/>
+          <w:szCs w:val="24"/>
+        </w:rPr>
+        <w:t xml:space="preserve"> acts as the enabling input signal for this module, and </w:t>
+      </w:r>
+      <w:proofErr w:type="spellStart"/>
+      <w:proofErr w:type="gramStart"/>
+      <w:r>
+        <w:rPr>
+          <w:sz w:val="24"/>
+          <w:szCs w:val="24"/>
+        </w:rPr>
+        <w:t>roundTime</w:t>
+      </w:r>
+      <w:proofErr w:type="spellEnd"/>
+      <w:r>
+        <w:rPr>
+          <w:sz w:val="24"/>
+          <w:szCs w:val="24"/>
+        </w:rPr>
+        <w:t>(</w:t>
+      </w:r>
+      <w:proofErr w:type="gramEnd"/>
+      <w:r>
+        <w:rPr>
+          <w:sz w:val="24"/>
+          <w:szCs w:val="24"/>
+        </w:rPr>
+        <w:t>3:0) provides the frequency for processing</w:t>
+      </w:r>
+      <w:r>
+        <w:rPr>
+          <w:sz w:val="24"/>
+          <w:szCs w:val="24"/>
+        </w:rPr>
+        <w:t xml:space="preserve">, which is then returned in output </w:t>
+      </w:r>
+      <w:proofErr w:type="spellStart"/>
+      <w:r>
+        <w:rPr>
+          <w:sz w:val="24"/>
+          <w:szCs w:val="24"/>
+        </w:rPr>
+        <w:t>cout</w:t>
+      </w:r>
+      <w:proofErr w:type="spellEnd"/>
+      <w:r>
+        <w:rPr>
+          <w:sz w:val="24"/>
+          <w:szCs w:val="24"/>
+        </w:rPr>
+        <w:t>.</w:t>
+      </w:r>
+    </w:p>
+    <w:p>
+      <w:pPr>
+        <w:pStyle w:val="ListParagraph"/>
+        <w:ind w:left="1080" w:firstLine="360"/>
+        <w:rPr>
+          <w:sz w:val="24"/>
+          <w:szCs w:val="24"/>
+        </w:rPr>
+      </w:pPr>
+    </w:p>
+    <w:p>
+      <w:pPr>
+        <w:pStyle w:val="ListParagraph"/>
+        <w:numPr>
+          <w:ilvl w:val="0"/>
+          <w:numId w:val="8"/>
+        </w:numPr>
+        <w:rPr>
+          <w:sz w:val="24"/>
+          <w:szCs w:val="24"/>
+        </w:rPr>
+      </w:pPr>
+      <w:r>
+        <w:rPr>
+          <w:sz w:val="24"/>
+          <w:szCs w:val="24"/>
+        </w:rPr>
+        <w:t xml:space="preserve">The frequency divider module takes in a input signal of a frequency through </w:t>
+      </w:r>
+      <w:proofErr w:type="spellStart"/>
+      <w:proofErr w:type="gramStart"/>
+      <w:r>
+        <w:rPr>
+          <w:sz w:val="24"/>
+          <w:szCs w:val="24"/>
+        </w:rPr>
+        <w:t>freq</w:t>
+      </w:r>
+      <w:proofErr w:type="spellEnd"/>
+      <w:r>
+        <w:rPr>
+          <w:sz w:val="24"/>
+          <w:szCs w:val="24"/>
+        </w:rPr>
+        <w:t>[</w:t>
+      </w:r>
+      <w:proofErr w:type="gramEnd"/>
+      <w:r>
+        <w:rPr>
+          <w:sz w:val="24"/>
+          <w:szCs w:val="24"/>
+        </w:rPr>
+        <w:t xml:space="preserve">3:0] and generates a output signal of </w:t>
+      </w:r>
+      <w:proofErr w:type="spellStart"/>
+      <w:r>
+        <w:rPr>
+          <w:sz w:val="24"/>
+          <w:szCs w:val="24"/>
+        </w:rPr>
+        <w:t>cout</w:t>
+      </w:r>
+      <w:proofErr w:type="spellEnd"/>
+      <w:r>
+        <w:rPr>
+          <w:sz w:val="24"/>
+          <w:szCs w:val="24"/>
+        </w:rPr>
+        <w:t>, when triggered by a positive-edge input of a clock cycle (</w:t>
+      </w:r>
+      <w:proofErr w:type="spellStart"/>
+      <w:r>
+        <w:rPr>
+          <w:sz w:val="24"/>
+          <w:szCs w:val="24"/>
+        </w:rPr>
+        <w:t>clk</w:t>
+      </w:r>
+      <w:proofErr w:type="spellEnd"/>
+      <w:r>
+        <w:rPr>
+          <w:sz w:val="24"/>
+          <w:szCs w:val="24"/>
+        </w:rPr>
+        <w:t>). The count input acts as an enabling signal for the module.</w:t>
+      </w:r>
+      <w:r>
+        <w:rPr>
+          <w:sz w:val="24"/>
+          <w:szCs w:val="24"/>
+        </w:rPr>
+        <w:t xml:space="preserve"> There are two frequency dividers in this module, one to provide timing of each round, and one to provide a rest period for reset and generating the parameters of the next round.</w:t>
+      </w:r>
+    </w:p>
+    <w:p>
+      <w:pPr>
+        <w:pStyle w:val="ListParagraph"/>
+        <w:numPr>
+          <w:ilvl w:val="0"/>
+          <w:numId w:val="8"/>
+        </w:numPr>
+        <w:rPr>
+          <w:sz w:val="24"/>
+          <w:szCs w:val="24"/>
+        </w:rPr>
+      </w:pPr>
+      <w:r>
+        <w:rPr>
+          <w:sz w:val="24"/>
+          <w:szCs w:val="24"/>
+        </w:rPr>
+        <w:t>The asynchronous D flip-flop resets and initializes</w:t>
+      </w:r>
+      <w:r>
+        <w:rPr>
+          <w:sz w:val="24"/>
+          <w:szCs w:val="24"/>
+        </w:rPr>
+        <w:t xml:space="preserve"> the two frequency dividers, by controlling their enable inputs.</w:t>
+      </w:r>
+    </w:p>
+    <w:p>
+      <w:pPr>
+        <w:pStyle w:val="ListParagraph"/>
+        <w:ind w:left="1080" w:firstLine="360"/>
+        <w:rPr>
+          <w:sz w:val="24"/>
+          <w:szCs w:val="24"/>
+        </w:rPr>
+      </w:pPr>
+    </w:p>
+    <w:p>
+      <w:pPr>
+        <w:pStyle w:val="ListParagraph"/>
+        <w:rPr>
+          <w:sz w:val="24"/>
+          <w:szCs w:val="24"/>
+        </w:rPr>
+      </w:pPr>
+      <w:r>
+        <w:rPr>
+          <w:noProof/>
+        </w:rPr>
+        <w:drawing>
+          <wp:inline distT="0" distB="0" distL="0" distR="0" wp14:anchorId="4698B0FA" wp14:editId="53D23B0C">
+            <wp:extent cx="2915650" cy="1071563"/>
+            <wp:effectExtent l="0" t="0" r="0" b="0"/>
+            <wp:docPr id="8" name="Picture 8"/>
+            <wp:cNvGraphicFramePr>
+              <a:graphicFrameLocks xmlns:a="http://schemas.openxmlformats.org/drawingml/2006/main" noChangeAspect="1"/>
+            </wp:cNvGraphicFramePr>
+            <a:graphic xmlns:a="http://schemas.openxmlformats.org/drawingml/2006/main">
+              <a:graphicData uri="http://schemas.openxmlformats.org/drawingml/2006/picture">
+                <pic:pic xmlns:pic="http://schemas.openxmlformats.org/drawingml/2006/picture">
+                  <pic:nvPicPr>
+                    <pic:cNvPr id="0" name="Picture 15"/>
+                    <pic:cNvPicPr>
+                      <a:picLocks noChangeAspect="1" noChangeArrowheads="1"/>
+                    </pic:cNvPicPr>
+                  </pic:nvPicPr>
+                  <pic:blipFill>
+                    <a:blip r:embed="rId15" cstate="print">
+                      <a:extLst>
+                        <a:ext uri="{28A0092B-C50C-407E-A947-70E740481C1C}">
+                          <a14:useLocalDpi xmlns:a14="http://schemas.microsoft.com/office/drawing/2010/main" val="0"/>
+                        </a:ext>
+                      </a:extLst>
+                    </a:blip>
+                    <a:srcRect/>
+                    <a:stretch>
+                      <a:fillRect/>
+                    </a:stretch>
+                  </pic:blipFill>
+                  <pic:spPr bwMode="auto">
+                    <a:xfrm>
+                      <a:off x="0" y="0"/>
+                      <a:ext cx="2964818" cy="1089633"/>
+                    </a:xfrm>
+                    <a:prstGeom prst="rect">
+                      <a:avLst/>
+                    </a:prstGeom>
+                    <a:noFill/>
+                    <a:ln>
+                      <a:noFill/>
+                    </a:ln>
+                  </pic:spPr>
+                </pic:pic>
+              </a:graphicData>
+            </a:graphic>
+          </wp:inline>
+        </w:drawing>
+      </w:r>
+      <w:r>
+        <w:rPr>
+          <w:noProof/>
+        </w:rPr>
+        <w:drawing>
+          <wp:inline distT="0" distB="0" distL="0" distR="0" wp14:anchorId="54027812" wp14:editId="07F997AB">
+            <wp:extent cx="2290763" cy="821784"/>
+            <wp:effectExtent l="0" t="0" r="0" b="0"/>
+            <wp:docPr id="2" name="Picture 2"/>
+            <wp:cNvGraphicFramePr>
+              <a:graphicFrameLocks xmlns:a="http://schemas.openxmlformats.org/drawingml/2006/main" noChangeAspect="1"/>
+            </wp:cNvGraphicFramePr>
+            <a:graphic xmlns:a="http://schemas.openxmlformats.org/drawingml/2006/main">
+              <a:graphicData uri="http://schemas.openxmlformats.org/drawingml/2006/picture">
+                <pic:pic xmlns:pic="http://schemas.openxmlformats.org/drawingml/2006/picture">
+                  <pic:nvPicPr>
+                    <pic:cNvPr id="0" name="Picture 3"/>
+                    <pic:cNvPicPr>
+                      <a:picLocks noChangeAspect="1" noChangeArrowheads="1"/>
+                    </pic:cNvPicPr>
+                  </pic:nvPicPr>
+                  <pic:blipFill rotWithShape="1">
+                    <a:blip r:embed="rId16" cstate="print">
+                      <a:extLst>
+                        <a:ext uri="{28A0092B-C50C-407E-A947-70E740481C1C}">
+                          <a14:useLocalDpi xmlns:a14="http://schemas.microsoft.com/office/drawing/2010/main" val="0"/>
+                        </a:ext>
+                      </a:extLst>
+                    </a:blip>
+                    <a:srcRect t="17660"/>
+                    <a:stretch/>
+                  </pic:blipFill>
+                  <pic:spPr bwMode="auto">
+                    <a:xfrm>
+                      <a:off x="0" y="0"/>
+                      <a:ext cx="2351168" cy="843454"/>
+                    </a:xfrm>
+                    <a:prstGeom prst="rect">
+                      <a:avLst/>
+                    </a:prstGeom>
+                    <a:noFill/>
+                    <a:ln>
+                      <a:noFill/>
+                    </a:ln>
+                    <a:extLst>
+                      <a:ext uri="{53640926-AAD7-44D8-BBD7-CCE9431645EC}">
+                        <a14:shadowObscured xmlns:a14="http://schemas.microsoft.com/office/drawing/2010/main"/>
+                      </a:ext>
+                    </a:extLst>
+                  </pic:spPr>
+                </pic:pic>
+              </a:graphicData>
+            </a:graphic>
+          </wp:inline>
+        </w:drawing>
+      </w:r>
+    </w:p>
+    <w:p>
+      <w:pPr>
+        <w:pStyle w:val="ListParagraph"/>
+        <w:rPr>
+          <w:sz w:val="24"/>
+          <w:szCs w:val="24"/>
+        </w:rPr>
+      </w:pPr>
+    </w:p>
+    <w:p>
+      <w:pPr>
+        <w:pStyle w:val="ListParagraph"/>
+        <w:rPr>
+          <w:sz w:val="24"/>
+          <w:szCs w:val="24"/>
+        </w:rPr>
+      </w:pPr>
+    </w:p>
+    <w:p>
+      <w:pPr>
+        <w:pStyle w:val="ListParagraph"/>
+        <w:numPr>
+          <w:ilvl w:val="0"/>
+          <w:numId w:val="5"/>
+        </w:numPr>
+        <w:rPr>
+          <w:sz w:val="24"/>
+          <w:szCs w:val="24"/>
+        </w:rPr>
+      </w:pPr>
+      <w:r>
+        <w:rPr>
+          <w:sz w:val="24"/>
+          <w:szCs w:val="24"/>
+        </w:rPr>
+        <w:t xml:space="preserve">One-Second Clock – </w:t>
+      </w:r>
+      <w:proofErr w:type="spellStart"/>
+      <w:r>
+        <w:rPr>
+          <w:sz w:val="24"/>
+          <w:szCs w:val="24"/>
+        </w:rPr>
+        <w:t>sec_clk</w:t>
+      </w:r>
+      <w:proofErr w:type="spellEnd"/>
+    </w:p>
+    <w:p>
+      <w:pPr>
+        <w:pStyle w:val="ListParagraph"/>
+        <w:ind w:left="1080"/>
+        <w:rPr>
+          <w:sz w:val="24"/>
+          <w:szCs w:val="24"/>
+        </w:rPr>
+      </w:pPr>
+    </w:p>
+    <w:p>
+      <w:pPr>
+        <w:pStyle w:val="ListParagraph"/>
+        <w:ind w:left="1080" w:firstLine="360"/>
+        <w:rPr>
+          <w:sz w:val="24"/>
+          <w:szCs w:val="24"/>
+        </w:rPr>
+      </w:pPr>
+      <w:r>
+        <w:rPr>
+          <w:sz w:val="24"/>
+          <w:szCs w:val="24"/>
+        </w:rPr>
+        <w:t xml:space="preserve">The </w:t>
+      </w:r>
+      <w:proofErr w:type="spellStart"/>
+      <w:r>
+        <w:rPr>
+          <w:sz w:val="24"/>
+          <w:szCs w:val="24"/>
+        </w:rPr>
+        <w:t>sec_clk</w:t>
+      </w:r>
+      <w:proofErr w:type="spellEnd"/>
+      <w:r>
+        <w:rPr>
+          <w:sz w:val="24"/>
+          <w:szCs w:val="24"/>
+        </w:rPr>
+        <w:t xml:space="preserve"> module provides clock pulses of one-second periods. It outputs these clock pulses through </w:t>
+      </w:r>
+      <w:proofErr w:type="spellStart"/>
+      <w:proofErr w:type="gramStart"/>
+      <w:r>
+        <w:rPr>
+          <w:sz w:val="24"/>
+          <w:szCs w:val="24"/>
+        </w:rPr>
+        <w:t>cout</w:t>
+      </w:r>
+      <w:proofErr w:type="spellEnd"/>
+      <w:r>
+        <w:rPr>
+          <w:sz w:val="24"/>
+          <w:szCs w:val="24"/>
+        </w:rPr>
+        <w:t>, and</w:t>
+      </w:r>
+      <w:proofErr w:type="gramEnd"/>
+      <w:r>
+        <w:rPr>
+          <w:sz w:val="24"/>
+          <w:szCs w:val="24"/>
+        </w:rPr>
+        <w:t xml:space="preserve"> sends it to the timing module.</w:t>
+      </w:r>
+    </w:p>
+    <w:p>
+      <w:pPr>
+        <w:pStyle w:val="ListParagraph"/>
+        <w:ind w:left="1080"/>
+        <w:jc w:val="center"/>
+        <w:rPr>
+          <w:sz w:val="24"/>
+          <w:szCs w:val="24"/>
+        </w:rPr>
+      </w:pPr>
+      <w:r>
+        <w:rPr>
+          <w:noProof/>
+        </w:rPr>
+        <w:drawing>
+          <wp:inline distT="0" distB="0" distL="0" distR="0" wp14:anchorId="5FC97864" wp14:editId="594285A0">
+            <wp:extent cx="2568777" cy="627979"/>
+            <wp:effectExtent l="0" t="0" r="3175" b="1270"/>
+            <wp:docPr id="22" name="Picture 22"/>
+            <wp:cNvGraphicFramePr>
+              <a:graphicFrameLocks xmlns:a="http://schemas.openxmlformats.org/drawingml/2006/main" noChangeAspect="1"/>
+            </wp:cNvGraphicFramePr>
+            <a:graphic xmlns:a="http://schemas.openxmlformats.org/drawingml/2006/main">
+              <a:graphicData uri="http://schemas.openxmlformats.org/drawingml/2006/picture">
+                <pic:pic xmlns:pic="http://schemas.openxmlformats.org/drawingml/2006/picture">
+                  <pic:nvPicPr>
+                    <pic:cNvPr id="0" name="Picture 38"/>
+                    <pic:cNvPicPr>
+                      <a:picLocks noChangeAspect="1" noChangeArrowheads="1"/>
+                    </pic:cNvPicPr>
+                  </pic:nvPicPr>
+                  <pic:blipFill>
+                    <a:blip r:embed="rId17">
+                      <a:extLst>
+                        <a:ext uri="{28A0092B-C50C-407E-A947-70E740481C1C}">
+                          <a14:useLocalDpi xmlns:a14="http://schemas.microsoft.com/office/drawing/2010/main" val="0"/>
+                        </a:ext>
+                      </a:extLst>
+                    </a:blip>
+                    <a:srcRect/>
+                    <a:stretch>
+                      <a:fillRect/>
+                    </a:stretch>
+                  </pic:blipFill>
+                  <pic:spPr bwMode="auto">
+                    <a:xfrm>
+                      <a:off x="0" y="0"/>
+                      <a:ext cx="2624719" cy="641655"/>
+                    </a:xfrm>
+                    <a:prstGeom prst="rect">
+                      <a:avLst/>
+                    </a:prstGeom>
+                    <a:noFill/>
+                    <a:ln>
+                      <a:noFill/>
+                    </a:ln>
+                  </pic:spPr>
+                </pic:pic>
+              </a:graphicData>
+            </a:graphic>
+          </wp:inline>
+        </w:drawing>
+      </w:r>
+    </w:p>
+    <w:p>
+      <w:pPr>
+        <w:pStyle w:val="ListParagraph"/>
+        <w:numPr>
+          <w:ilvl w:val="0"/>
+          <w:numId w:val="5"/>
+        </w:numPr>
+        <w:rPr>
+          <w:sz w:val="24"/>
+          <w:szCs w:val="24"/>
+        </w:rPr>
+      </w:pPr>
+      <w:r>
+        <w:rPr>
+          <w:sz w:val="24"/>
+          <w:szCs w:val="24"/>
+        </w:rPr>
+        <w:t>Display</w:t>
+      </w:r>
+    </w:p>
+    <w:p>
+      <w:pPr>
+        <w:pStyle w:val="ListParagraph"/>
+        <w:ind w:left="1080"/>
+        <w:jc w:val="center"/>
+        <w:rPr>
+          <w:sz w:val="24"/>
+          <w:szCs w:val="24"/>
+        </w:rPr>
+      </w:pPr>
+    </w:p>
+    <w:p>
+      <w:pPr>
+        <w:pStyle w:val="ListParagraph"/>
+        <w:ind w:left="1080" w:firstLine="360"/>
+        <w:rPr>
+          <w:sz w:val="24"/>
+          <w:szCs w:val="24"/>
+        </w:rPr>
+      </w:pPr>
+      <w:r>
+        <w:rPr>
+          <w:sz w:val="24"/>
+          <w:szCs w:val="24"/>
+        </w:rPr>
+        <w:t xml:space="preserve">The display module </w:t>
+      </w:r>
+      <w:r>
+        <w:rPr>
+          <w:sz w:val="24"/>
+          <w:szCs w:val="24"/>
+        </w:rPr>
+        <w:t xml:space="preserve">consists of a binary-to-BCD converter, an 8-bit 4-1 multiplexer, a 16-bit 4-1 multiplexer, and an altered version of </w:t>
+      </w:r>
+      <w:proofErr w:type="spellStart"/>
+      <w:r>
+        <w:rPr>
+          <w:sz w:val="24"/>
+          <w:szCs w:val="24"/>
+        </w:rPr>
+        <w:t>DispNum</w:t>
+      </w:r>
+      <w:proofErr w:type="spellEnd"/>
+      <w:r>
+        <w:rPr>
+          <w:sz w:val="24"/>
+          <w:szCs w:val="24"/>
+        </w:rPr>
+        <w:t xml:space="preserve"> (which was made in lab 7). Input C is a control signal from the built timing module, and input </w:t>
+      </w:r>
+      <w:proofErr w:type="spellStart"/>
+      <w:r>
+        <w:rPr>
+          <w:sz w:val="24"/>
+          <w:szCs w:val="24"/>
+        </w:rPr>
+        <w:t>clk</w:t>
+      </w:r>
+      <w:proofErr w:type="spellEnd"/>
+      <w:r>
+        <w:rPr>
+          <w:sz w:val="24"/>
+          <w:szCs w:val="24"/>
+        </w:rPr>
+        <w:t xml:space="preserve"> takes in a clock signal from the machine’s internal clock. The current score and pattern and pattern are also part of the machine’s inputs.</w:t>
+      </w:r>
+      <w:r>
+        <w:rPr>
+          <w:sz w:val="24"/>
+          <w:szCs w:val="24"/>
+        </w:rPr>
+        <w:t xml:space="preserve"> SEG, AN, and LED provide the output to the seven-segment display and the LEDS, test provides the output of the 16-bit 4-1 MUX and test0 provides the result of the binary-to-BCD</w:t>
+      </w:r>
+      <w:r>
+        <w:rPr>
+          <w:sz w:val="24"/>
+          <w:szCs w:val="24"/>
+        </w:rPr>
+        <w:t xml:space="preserve"> converter.</w:t>
+      </w:r>
+      <w:r>
+        <w:rPr>
+          <w:sz w:val="24"/>
+          <w:szCs w:val="24"/>
+        </w:rPr>
+        <w:t xml:space="preserve"> </w:t>
+      </w:r>
+      <w:r>
+        <w:rPr>
+          <w:sz w:val="24"/>
+          <w:szCs w:val="24"/>
+        </w:rPr>
+        <w:lastRenderedPageBreak/>
+        <w:t>This module is responsible for displaying the score, generating and displaying the pattern.</w:t>
+      </w:r>
+    </w:p>
+    <w:p>
+      <w:pPr>
+        <w:pStyle w:val="ListParagraph"/>
+        <w:ind w:left="1080" w:firstLine="360"/>
+        <w:rPr>
+          <w:sz w:val="24"/>
+          <w:szCs w:val="24"/>
+        </w:rPr>
+      </w:pPr>
+    </w:p>
+    <w:p>
+      <w:pPr>
+        <w:pStyle w:val="ListParagraph"/>
+        <w:numPr>
+          <w:ilvl w:val="0"/>
+          <w:numId w:val="7"/>
+        </w:numPr>
+        <w:rPr>
+          <w:sz w:val="24"/>
+          <w:szCs w:val="24"/>
+        </w:rPr>
+      </w:pPr>
+      <w:r>
+        <w:rPr>
+          <w:sz w:val="24"/>
+          <w:szCs w:val="24"/>
+        </w:rPr>
+        <w:t xml:space="preserve">The binary-to-BCD converter takes the input from </w:t>
+      </w:r>
+      <w:proofErr w:type="gramStart"/>
+      <w:r>
+        <w:rPr>
+          <w:sz w:val="24"/>
+          <w:szCs w:val="24"/>
+        </w:rPr>
+        <w:t>score(</w:t>
+      </w:r>
+      <w:proofErr w:type="gramEnd"/>
+      <w:r>
+        <w:rPr>
+          <w:sz w:val="24"/>
+          <w:szCs w:val="24"/>
+        </w:rPr>
+        <w:t>7:0) and performs a conversion, which is then returned to the 16-bit 4-1 MUX as its input.</w:t>
+      </w:r>
+    </w:p>
+    <w:p>
+      <w:pPr>
+        <w:pStyle w:val="ListParagraph"/>
+        <w:numPr>
+          <w:ilvl w:val="0"/>
+          <w:numId w:val="7"/>
+        </w:numPr>
+        <w:rPr>
+          <w:sz w:val="24"/>
+          <w:szCs w:val="24"/>
+        </w:rPr>
+      </w:pPr>
+      <w:r>
+        <w:rPr>
+          <w:sz w:val="24"/>
+          <w:szCs w:val="24"/>
+        </w:rPr>
+        <w:t xml:space="preserve">The 16-bit 4-1 MUX is comprised of four 4-bit 4-1 MUXs, and a decoder. The purpose of this segment is to select the proper digits to be outputted for when displaying the score. The output of this module is the input of </w:t>
+      </w:r>
+      <w:proofErr w:type="spellStart"/>
+      <w:r>
+        <w:rPr>
+          <w:sz w:val="24"/>
+          <w:szCs w:val="24"/>
+        </w:rPr>
+        <w:t>DispNum</w:t>
+      </w:r>
+      <w:proofErr w:type="spellEnd"/>
+      <w:r>
+        <w:rPr>
+          <w:sz w:val="24"/>
+          <w:szCs w:val="24"/>
+        </w:rPr>
+        <w:t>.</w:t>
+      </w:r>
+    </w:p>
+    <w:p>
+      <w:pPr>
+        <w:pStyle w:val="ListParagraph"/>
+        <w:numPr>
+          <w:ilvl w:val="0"/>
+          <w:numId w:val="7"/>
+        </w:numPr>
+        <w:rPr>
+          <w:sz w:val="24"/>
+          <w:szCs w:val="24"/>
+        </w:rPr>
+      </w:pPr>
+      <w:r>
+        <w:rPr>
+          <w:sz w:val="24"/>
+          <w:szCs w:val="24"/>
+        </w:rPr>
+        <w:t>The 8-bit 4-1 MUX is made up of two 4-bit MUXs, and a decoder. The purpose of this MUX is to produce the pattern to be displayed and output the signals to the LEDs.</w:t>
+      </w:r>
+    </w:p>
+    <w:p>
+      <w:pPr>
+        <w:pStyle w:val="ListParagraph"/>
+        <w:numPr>
+          <w:ilvl w:val="0"/>
+          <w:numId w:val="7"/>
+        </w:numPr>
+        <w:rPr>
+          <w:sz w:val="24"/>
+          <w:szCs w:val="24"/>
+        </w:rPr>
+      </w:pPr>
+      <w:proofErr w:type="spellStart"/>
+      <w:r>
+        <w:rPr>
+          <w:sz w:val="24"/>
+          <w:szCs w:val="24"/>
+        </w:rPr>
+        <w:t>DispNum</w:t>
+      </w:r>
+      <w:proofErr w:type="spellEnd"/>
+      <w:r>
+        <w:rPr>
+          <w:sz w:val="24"/>
+          <w:szCs w:val="24"/>
+        </w:rPr>
+        <w:t xml:space="preserve"> synchronously outputs</w:t>
+      </w:r>
+      <w:r>
+        <w:rPr>
+          <w:sz w:val="24"/>
+          <w:szCs w:val="24"/>
+        </w:rPr>
+        <w:t xml:space="preserve"> the digits selected by the multiplexers.</w:t>
+      </w:r>
+      <w:r>
+        <w:rPr>
+          <w:sz w:val="24"/>
+          <w:szCs w:val="24"/>
+        </w:rPr>
+        <w:t xml:space="preserve"> There is also a decoder which determines whether to output PASS or FAIL, from input C.</w:t>
+      </w:r>
+    </w:p>
+    <w:p>
+      <w:pPr>
+        <w:pStyle w:val="ListParagraph"/>
+        <w:ind w:left="1440"/>
+        <w:rPr>
+          <w:sz w:val="24"/>
+          <w:szCs w:val="24"/>
+        </w:rPr>
+      </w:pPr>
+    </w:p>
+    <w:p>
+      <w:pPr>
+        <w:pStyle w:val="ListParagraph"/>
+        <w:ind w:left="0"/>
+        <w:rPr>
+          <w:sz w:val="24"/>
+          <w:szCs w:val="24"/>
+        </w:rPr>
+      </w:pPr>
+      <w:r>
+        <w:rPr>
+          <w:noProof/>
+        </w:rPr>
+        <w:drawing>
+          <wp:inline distT="0" distB="0" distL="0" distR="0" wp14:anchorId="491C75C2" wp14:editId="6BE22F38">
+            <wp:extent cx="2933700" cy="1586580"/>
+            <wp:effectExtent l="0" t="0" r="0" b="0"/>
+            <wp:docPr id="19" name="Picture 19"/>
+            <wp:cNvGraphicFramePr>
+              <a:graphicFrameLocks xmlns:a="http://schemas.openxmlformats.org/drawingml/2006/main" noChangeAspect="1"/>
+            </wp:cNvGraphicFramePr>
+            <a:graphic xmlns:a="http://schemas.openxmlformats.org/drawingml/2006/main">
+              <a:graphicData uri="http://schemas.openxmlformats.org/drawingml/2006/picture">
+                <pic:pic xmlns:pic="http://schemas.openxmlformats.org/drawingml/2006/picture">
+                  <pic:nvPicPr>
+                    <pic:cNvPr id="0" name="Picture 33"/>
+                    <pic:cNvPicPr>
+                      <a:picLocks noChangeAspect="1" noChangeArrowheads="1"/>
+                    </pic:cNvPicPr>
+                  </pic:nvPicPr>
+                  <pic:blipFill>
+                    <a:blip r:embed="rId18" cstate="print">
+                      <a:extLst>
+                        <a:ext uri="{28A0092B-C50C-407E-A947-70E740481C1C}">
+                          <a14:useLocalDpi xmlns:a14="http://schemas.microsoft.com/office/drawing/2010/main" val="0"/>
+                        </a:ext>
+                      </a:extLst>
+                    </a:blip>
+                    <a:srcRect/>
+                    <a:stretch>
+                      <a:fillRect/>
+                    </a:stretch>
+                  </pic:blipFill>
+                  <pic:spPr bwMode="auto">
+                    <a:xfrm>
+                      <a:off x="0" y="0"/>
+                      <a:ext cx="2965777" cy="1603928"/>
+                    </a:xfrm>
+                    <a:prstGeom prst="rect">
+                      <a:avLst/>
+                    </a:prstGeom>
+                    <a:noFill/>
+                    <a:ln>
+                      <a:noFill/>
+                    </a:ln>
+                  </pic:spPr>
+                </pic:pic>
+              </a:graphicData>
+            </a:graphic>
+          </wp:inline>
+        </w:drawing>
+      </w:r>
+      <w:r>
+        <w:rPr>
+          <w:sz w:val="24"/>
+          <w:szCs w:val="24"/>
+        </w:rPr>
+        <w:t xml:space="preserve"> </w:t>
+      </w:r>
+    </w:p>
+    <w:p>
+      <w:pPr>
+        <w:pStyle w:val="ListParagraph"/>
+        <w:jc w:val="center"/>
         <w:rPr>
           <w:sz w:val="24"/>
           <w:szCs w:val="24"/>
@@ -2307,6 +3282,111 @@
           <w:sz w:val="24"/>
           <w:szCs w:val="24"/>
         </w:rPr>
+        <w:t xml:space="preserve">Program </w:t>
+      </w:r>
+      <w:r>
+        <w:rPr>
+          <w:sz w:val="24"/>
+          <w:szCs w:val="24"/>
+        </w:rPr>
+        <w:t>Flowchart</w:t>
+      </w:r>
+    </w:p>
+    <w:p>
+      <w:pPr>
+        <w:pStyle w:val="ListParagraph"/>
+        <w:rPr>
+          <w:sz w:val="24"/>
+          <w:szCs w:val="24"/>
+        </w:rPr>
+      </w:pPr>
+    </w:p>
+    <w:p>
+      <w:pPr>
+        <w:pStyle w:val="ListParagraph"/>
+        <w:ind w:left="0"/>
+        <w:jc w:val="center"/>
+        <w:rPr>
+          <w:sz w:val="24"/>
+          <w:szCs w:val="24"/>
+        </w:rPr>
+      </w:pPr>
+      <w:r>
+        <w:rPr>
+          <w:noProof/>
+          <w:sz w:val="24"/>
+          <w:szCs w:val="24"/>
+        </w:rPr>
+        <w:lastRenderedPageBreak/>
+        <w:drawing>
+          <wp:inline distT="0" distB="0" distL="0" distR="0" wp14:anchorId="1AB2B0A6" wp14:editId="2B9CE4BE">
+            <wp:extent cx="3652838" cy="6635938"/>
+            <wp:effectExtent l="0" t="0" r="5080" b="0"/>
+            <wp:docPr id="16" name="Picture 16" descr="A screenshot of a cell phone&#10;&#10;Description automatically generated"/>
+            <wp:cNvGraphicFramePr>
+              <a:graphicFrameLocks xmlns:a="http://schemas.openxmlformats.org/drawingml/2006/main" noChangeAspect="1"/>
+            </wp:cNvGraphicFramePr>
+            <a:graphic xmlns:a="http://schemas.openxmlformats.org/drawingml/2006/main">
+              <a:graphicData uri="http://schemas.openxmlformats.org/drawingml/2006/picture">
+                <pic:pic xmlns:pic="http://schemas.openxmlformats.org/drawingml/2006/picture">
+                  <pic:nvPicPr>
+                    <pic:cNvPr id="16" name="flowchart.png"/>
+                    <pic:cNvPicPr/>
+                  </pic:nvPicPr>
+                  <pic:blipFill>
+                    <a:blip r:embed="rId19">
+                      <a:extLst>
+                        <a:ext uri="{28A0092B-C50C-407E-A947-70E740481C1C}">
+                          <a14:useLocalDpi xmlns:a14="http://schemas.microsoft.com/office/drawing/2010/main" val="0"/>
+                        </a:ext>
+                      </a:extLst>
+                    </a:blip>
+                    <a:stretch>
+                      <a:fillRect/>
+                    </a:stretch>
+                  </pic:blipFill>
+                  <pic:spPr>
+                    <a:xfrm>
+                      <a:off x="0" y="0"/>
+                      <a:ext cx="3669235" cy="6665726"/>
+                    </a:xfrm>
+                    <a:prstGeom prst="rect">
+                      <a:avLst/>
+                    </a:prstGeom>
+                  </pic:spPr>
+                </pic:pic>
+              </a:graphicData>
+            </a:graphic>
+          </wp:inline>
+        </w:drawing>
+      </w:r>
+    </w:p>
+    <w:p>
+      <w:pPr>
+        <w:pStyle w:val="ListParagraph"/>
+        <w:rPr>
+          <w:sz w:val="24"/>
+          <w:szCs w:val="24"/>
+        </w:rPr>
+      </w:pPr>
+    </w:p>
+    <w:p>
+      <w:pPr>
+        <w:pStyle w:val="ListParagraph"/>
+        <w:numPr>
+          <w:ilvl w:val="0"/>
+          <w:numId w:val="2"/>
+        </w:numPr>
+        <w:rPr>
+          <w:sz w:val="24"/>
+          <w:szCs w:val="24"/>
+        </w:rPr>
+      </w:pPr>
+      <w:r>
+        <w:rPr>
+          <w:sz w:val="24"/>
+          <w:szCs w:val="24"/>
+        </w:rPr>
         <w:t>Simulations</w:t>
       </w:r>
     </w:p>
@@ -2361,14 +3441,15 @@
           <w:szCs w:val="24"/>
         </w:rPr>
       </w:pPr>
-      <w:r>
-        <w:rPr>
-          <w:sz w:val="24"/>
-          <w:szCs w:val="24"/>
-        </w:rPr>
-        <w:lastRenderedPageBreak/>
+      <w:proofErr w:type="spellStart"/>
+      <w:r>
+        <w:rPr>
+          <w:sz w:val="24"/>
+          <w:szCs w:val="24"/>
+        </w:rPr>
         <w:t>userInput</w:t>
       </w:r>
+      <w:proofErr w:type="spellEnd"/>
     </w:p>
     <w:p>
       <w:pPr>
@@ -2384,6 +3465,7 @@
         <w:pStyle w:val="ListParagraph"/>
         <w:ind w:left="1080"/>
         <w:rPr>
+          <w:rFonts w:hint="eastAsia"/>
           <w:sz w:val="24"/>
           <w:szCs w:val="24"/>
         </w:rPr>
@@ -2439,7 +3521,7 @@
                     </pic:cNvPicPr>
                   </pic:nvPicPr>
                   <pic:blipFill>
-                    <a:blip r:embed="rId16" cstate="print">
+                    <a:blip r:embed="rId20" cstate="print">
                       <a:extLst>
                         <a:ext uri="{28A0092B-C50C-407E-A947-70E740481C1C}">
                           <a14:useLocalDpi xmlns:a14="http://schemas.microsoft.com/office/drawing/2010/main" val="0"/>
@@ -2473,15 +3555,6 @@
     </w:p>
     <w:p>
       <w:pPr>
-        <w:ind w:left="720"/>
-        <w:rPr>
-          <w:sz w:val="24"/>
-          <w:szCs w:val="24"/>
-        </w:rPr>
-      </w:pPr>
-    </w:p>
-    <w:p>
-      <w:pPr>
         <w:pStyle w:val="ListParagraph"/>
         <w:numPr>
           <w:ilvl w:val="0"/>
@@ -2497,8 +3570,105 @@
           <w:sz w:val="24"/>
           <w:szCs w:val="24"/>
         </w:rPr>
+        <w:t>Display</w:t>
+      </w:r>
+    </w:p>
+    <w:p>
+      <w:pPr>
+        <w:pStyle w:val="ListParagraph"/>
+        <w:ind w:left="1080"/>
+        <w:rPr>
+          <w:sz w:val="24"/>
+          <w:szCs w:val="24"/>
+        </w:rPr>
+      </w:pPr>
+    </w:p>
+    <w:p>
+      <w:pPr>
+        <w:pStyle w:val="ListParagraph"/>
+        <w:rPr>
+          <w:sz w:val="24"/>
+          <w:szCs w:val="24"/>
+        </w:rPr>
+      </w:pPr>
+      <w:r>
+        <w:rPr>
+          <w:noProof/>
+        </w:rPr>
+        <w:drawing>
+          <wp:inline distT="0" distB="0" distL="0" distR="0" wp14:anchorId="74B2B949" wp14:editId="55780A3F">
+            <wp:extent cx="5743575" cy="1223578"/>
+            <wp:effectExtent l="0" t="0" r="0" b="0"/>
+            <wp:docPr id="17" name="Picture 17"/>
+            <wp:cNvGraphicFramePr>
+              <a:graphicFrameLocks xmlns:a="http://schemas.openxmlformats.org/drawingml/2006/main" noChangeAspect="1"/>
+            </wp:cNvGraphicFramePr>
+            <a:graphic xmlns:a="http://schemas.openxmlformats.org/drawingml/2006/main">
+              <a:graphicData uri="http://schemas.openxmlformats.org/drawingml/2006/picture">
+                <pic:pic xmlns:pic="http://schemas.openxmlformats.org/drawingml/2006/picture">
+                  <pic:nvPicPr>
+                    <pic:cNvPr id="0" name="Picture 29"/>
+                    <pic:cNvPicPr>
+                      <a:picLocks noChangeAspect="1" noChangeArrowheads="1"/>
+                    </pic:cNvPicPr>
+                  </pic:nvPicPr>
+                  <pic:blipFill>
+                    <a:blip r:embed="rId21" cstate="print">
+                      <a:extLst>
+                        <a:ext uri="{28A0092B-C50C-407E-A947-70E740481C1C}">
+                          <a14:useLocalDpi xmlns:a14="http://schemas.microsoft.com/office/drawing/2010/main" val="0"/>
+                        </a:ext>
+                      </a:extLst>
+                    </a:blip>
+                    <a:srcRect/>
+                    <a:stretch>
+                      <a:fillRect/>
+                    </a:stretch>
+                  </pic:blipFill>
+                  <pic:spPr bwMode="auto">
+                    <a:xfrm>
+                      <a:off x="0" y="0"/>
+                      <a:ext cx="5763003" cy="1227717"/>
+                    </a:xfrm>
+                    <a:prstGeom prst="rect">
+                      <a:avLst/>
+                    </a:prstGeom>
+                    <a:noFill/>
+                    <a:ln>
+                      <a:noFill/>
+                    </a:ln>
+                  </pic:spPr>
+                </pic:pic>
+              </a:graphicData>
+            </a:graphic>
+          </wp:inline>
+        </w:drawing>
+      </w:r>
+      <w:r>
+        <w:br/>
+      </w:r>
+    </w:p>
+    <w:p>
+      <w:pPr>
+        <w:pStyle w:val="ListParagraph"/>
+        <w:numPr>
+          <w:ilvl w:val="0"/>
+          <w:numId w:val="6"/>
+        </w:numPr>
+        <w:rPr>
+          <w:sz w:val="24"/>
+          <w:szCs w:val="24"/>
+        </w:rPr>
+      </w:pPr>
+      <w:proofErr w:type="spellStart"/>
+      <w:r>
+        <w:rPr>
+          <w:sz w:val="24"/>
+          <w:szCs w:val="24"/>
+        </w:rPr>
         <w:t>freqDivider</w:t>
       </w:r>
+      <w:proofErr w:type="spellEnd"/>
     </w:p>
     <w:p>
       <w:pPr>
@@ -2540,7 +3710,7 @@
                     </pic:cNvPicPr>
                   </pic:nvPicPr>
                   <pic:blipFill rotWithShape="1">
-                    <a:blip r:embed="rId17" cstate="print">
+                    <a:blip r:embed="rId22" cstate="print">
                       <a:extLst>
                         <a:ext uri="{28A0092B-C50C-407E-A947-70E740481C1C}">
                           <a14:useLocalDpi xmlns:a14="http://schemas.microsoft.com/office/drawing/2010/main" val="0"/>
@@ -2645,7 +3815,7 @@
                     </pic:cNvPicPr>
                   </pic:nvPicPr>
                   <pic:blipFill rotWithShape="1">
-                    <a:blip r:embed="rId18" cstate="print">
+                    <a:blip r:embed="rId23" cstate="print">
                       <a:extLst>
                         <a:ext uri="{28A0092B-C50C-407E-A947-70E740481C1C}">
                           <a14:useLocalDpi xmlns:a14="http://schemas.microsoft.com/office/drawing/2010/main" val="0"/>
@@ -2701,6 +3871,7 @@
           <w:szCs w:val="24"/>
         </w:rPr>
       </w:pPr>
+      <w:proofErr w:type="spellStart"/>
       <w:r>
         <w:rPr>
           <w:sz w:val="24"/>
@@ -2708,6 +3879,7 @@
         </w:rPr>
         <w:t>sec_clk</w:t>
       </w:r>
+      <w:proofErr w:type="spellEnd"/>
     </w:p>
     <w:p>
       <w:pPr>
@@ -2750,7 +3922,7 @@
                     </pic:cNvPicPr>
                   </pic:nvPicPr>
                   <pic:blipFill>
-                    <a:blip r:embed="rId19" cstate="print">
+                    <a:blip r:embed="rId24" cstate="print">
                       <a:extLst>
                         <a:ext uri="{28A0092B-C50C-407E-A947-70E740481C1C}">
                           <a14:useLocalDpi xmlns:a14="http://schemas.microsoft.com/office/drawing/2010/main" val="0"/>
@@ -2795,56 +3967,6 @@
     <w:p>
       <w:pPr>
         <w:pStyle w:val="ListParagraph"/>
-        <w:jc w:val="center"/>
-        <w:rPr>
-          <w:sz w:val="24"/>
-          <w:szCs w:val="24"/>
-        </w:rPr>
-      </w:pPr>
-    </w:p>
-    <w:p>
-      <w:pPr>
-        <w:pStyle w:val="ListParagraph"/>
-        <w:jc w:val="center"/>
-        <w:rPr>
-          <w:sz w:val="24"/>
-          <w:szCs w:val="24"/>
-        </w:rPr>
-      </w:pPr>
-    </w:p>
-    <w:p>
-      <w:pPr>
-        <w:pStyle w:val="ListParagraph"/>
-        <w:jc w:val="center"/>
-        <w:rPr>
-          <w:sz w:val="24"/>
-          <w:szCs w:val="24"/>
-        </w:rPr>
-      </w:pPr>
-    </w:p>
-    <w:p>
-      <w:pPr>
-        <w:pStyle w:val="ListParagraph"/>
-        <w:jc w:val="center"/>
-        <w:rPr>
-          <w:sz w:val="24"/>
-          <w:szCs w:val="24"/>
-        </w:rPr>
-      </w:pPr>
-    </w:p>
-    <w:p>
-      <w:pPr>
-        <w:pStyle w:val="ListParagraph"/>
-        <w:jc w:val="center"/>
-        <w:rPr>
-          <w:sz w:val="24"/>
-          <w:szCs w:val="24"/>
-        </w:rPr>
-      </w:pPr>
-    </w:p>
-    <w:p>
-      <w:pPr>
-        <w:pStyle w:val="ListParagraph"/>
         <w:numPr>
           <w:ilvl w:val="0"/>
           <w:numId w:val="6"/>
@@ -2875,7 +3997,6 @@
     <w:p>
       <w:pPr>
         <w:pStyle w:val="ListParagraph"/>
-        <w:ind w:left="360"/>
         <w:jc w:val="center"/>
         <w:rPr>
           <w:sz w:val="24"/>
@@ -2887,8 +4008,8 @@
           <w:noProof/>
         </w:rPr>
         <w:drawing>
-          <wp:inline distT="0" distB="0" distL="0" distR="0" wp14:anchorId="7B7EAF56" wp14:editId="4460E234">
-            <wp:extent cx="5943600" cy="1036320"/>
+          <wp:inline distT="0" distB="0" distL="0" distR="0" wp14:anchorId="7B7EAF56" wp14:editId="6145FB54">
+            <wp:extent cx="5801497" cy="1011543"/>
             <wp:effectExtent l="0" t="0" r="0" b="0"/>
             <wp:docPr id="14" name="Picture 14"/>
             <wp:cNvGraphicFramePr>
@@ -2904,7 +4025,7 @@
                     </pic:cNvPicPr>
                   </pic:nvPicPr>
                   <pic:blipFill>
-                    <a:blip r:embed="rId20" cstate="print">
+                    <a:blip r:embed="rId25" cstate="print">
                       <a:extLst>
                         <a:ext uri="{28A0092B-C50C-407E-A947-70E740481C1C}">
                           <a14:useLocalDpi xmlns:a14="http://schemas.microsoft.com/office/drawing/2010/main" val="0"/>
@@ -2919,7 +4040,7 @@
                   <pic:spPr bwMode="auto">
                     <a:xfrm>
                       <a:off x="0" y="0"/>
-                      <a:ext cx="5943600" cy="1036320"/>
+                      <a:ext cx="5820137" cy="1014793"/>
                     </a:xfrm>
                     <a:prstGeom prst="rect">
                       <a:avLst/>
@@ -2959,6 +4080,7 @@
           <w:szCs w:val="24"/>
         </w:rPr>
       </w:pPr>
+      <w:proofErr w:type="spellStart"/>
       <w:r>
         <w:rPr>
           <w:sz w:val="24"/>
@@ -2966,6 +4088,7 @@
         </w:rPr>
         <w:t>scoreUp</w:t>
       </w:r>
+      <w:proofErr w:type="spellEnd"/>
     </w:p>
     <w:p>
       <w:pPr>
@@ -2976,6 +4099,73 @@
           <w:szCs w:val="24"/>
         </w:rPr>
       </w:pPr>
+    </w:p>
+    <w:p>
+      <w:pPr>
+        <w:pStyle w:val="ListParagraph"/>
+        <w:rPr>
+          <w:sz w:val="24"/>
+          <w:szCs w:val="24"/>
+        </w:rPr>
+      </w:pPr>
+      <w:r>
+        <w:rPr>
+          <w:noProof/>
+          <w:sz w:val="24"/>
+          <w:szCs w:val="24"/>
+        </w:rPr>
+        <w:drawing>
+          <wp:inline distT="0" distB="0" distL="0" distR="0" wp14:anchorId="42128F13" wp14:editId="6A7A2CFB">
+            <wp:extent cx="5801360" cy="1112609"/>
+            <wp:effectExtent l="0" t="0" r="8890" b="0"/>
+            <wp:docPr id="20" name="Picture 20"/>
+            <wp:cNvGraphicFramePr>
+              <a:graphicFrameLocks xmlns:a="http://schemas.openxmlformats.org/drawingml/2006/main" noChangeAspect="1"/>
+            </wp:cNvGraphicFramePr>
+            <a:graphic xmlns:a="http://schemas.openxmlformats.org/drawingml/2006/main">
+              <a:graphicData uri="http://schemas.openxmlformats.org/drawingml/2006/picture">
+                <pic:pic xmlns:pic="http://schemas.openxmlformats.org/drawingml/2006/picture">
+                  <pic:nvPicPr>
+                    <pic:cNvPr id="0" name="Picture 35"/>
+                    <pic:cNvPicPr>
+                      <a:picLocks noChangeAspect="1" noChangeArrowheads="1"/>
+                    </pic:cNvPicPr>
+                  </pic:nvPicPr>
+                  <pic:blipFill rotWithShape="1">
+                    <a:blip r:embed="rId26" cstate="print">
+                      <a:extLst>
+                        <a:ext uri="{28A0092B-C50C-407E-A947-70E740481C1C}">
+                          <a14:useLocalDpi xmlns:a14="http://schemas.microsoft.com/office/drawing/2010/main" val="0"/>
+                        </a:ext>
+                      </a:extLst>
+                    </a:blip>
+                    <a:srcRect l="1421" r="8846"/>
+                    <a:stretch/>
+                  </pic:blipFill>
+                  <pic:spPr bwMode="auto">
+                    <a:xfrm>
+                      <a:off x="0" y="0"/>
+                      <a:ext cx="5888303" cy="1129283"/>
+                    </a:xfrm>
+                    <a:prstGeom prst="rect">
+                      <a:avLst/>
+                    </a:prstGeom>
+                    <a:noFill/>
+                    <a:ln>
+                      <a:noFill/>
+                    </a:ln>
+                    <a:extLst>
+                      <a:ext uri="{53640926-AAD7-44D8-BBD7-CCE9431645EC}">
+                        <a14:shadowObscured xmlns:a14="http://schemas.microsoft.com/office/drawing/2010/main"/>
+                      </a:ext>
+                    </a:extLst>
+                  </pic:spPr>
+                </pic:pic>
+              </a:graphicData>
+            </a:graphic>
+          </wp:inline>
+        </w:drawing>
+      </w:r>
     </w:p>
     <w:p>
       <w:pPr>
@@ -2999,6 +4189,7 @@
           <w:szCs w:val="24"/>
         </w:rPr>
       </w:pPr>
+      <w:proofErr w:type="spellStart"/>
       <w:r>
         <w:rPr>
           <w:sz w:val="24"/>
@@ -3006,37 +4197,12 @@
         </w:rPr>
         <w:t>stateUp</w:t>
       </w:r>
-    </w:p>
-    <w:p>
-      <w:pPr>
-        <w:rPr>
-          <w:sz w:val="24"/>
-          <w:szCs w:val="24"/>
-        </w:rPr>
-      </w:pPr>
-    </w:p>
-    <w:p>
-      <w:pPr>
-        <w:pStyle w:val="ListParagraph"/>
-        <w:numPr>
-          <w:ilvl w:val="0"/>
-          <w:numId w:val="6"/>
-        </w:numPr>
-        <w:rPr>
-          <w:sz w:val="24"/>
-          <w:szCs w:val="24"/>
-        </w:rPr>
-      </w:pPr>
-      <w:r>
-        <w:rPr>
-          <w:sz w:val="24"/>
-          <w:szCs w:val="24"/>
-        </w:rPr>
-        <w:t>timeUp</w:t>
-      </w:r>
-    </w:p>
-    <w:p>
-      <w:pPr>
+      <w:proofErr w:type="spellEnd"/>
+    </w:p>
+    <w:p>
+      <w:pPr>
+        <w:pStyle w:val="ListParagraph"/>
+        <w:ind w:left="1080"/>
         <w:rPr>
           <w:sz w:val="24"/>
           <w:szCs w:val="24"/>
@@ -3113,6 +4279,159 @@
     <w:p>
       <w:pPr>
         <w:pStyle w:val="ListParagraph"/>
+        <w:ind w:firstLine="720"/>
+        <w:rPr>
+          <w:sz w:val="24"/>
+          <w:szCs w:val="24"/>
+        </w:rPr>
+      </w:pPr>
+      <w:r>
+        <w:rPr>
+          <w:sz w:val="24"/>
+          <w:szCs w:val="24"/>
+        </w:rPr>
+        <w:t xml:space="preserve">Our group ran into many difficulties while working on this project. Firstly, we underestimated the level of difficulty and the amount of time it would take to create a working circuit. </w:t>
+      </w:r>
+      <w:r>
+        <w:rPr>
+          <w:sz w:val="24"/>
+          <w:szCs w:val="24"/>
+        </w:rPr>
+        <w:t xml:space="preserve">As a result, we were unable to perform proper debugging and test out our </w:t>
+      </w:r>
+      <w:r>
+        <w:rPr>
+          <w:sz w:val="24"/>
+          <w:szCs w:val="24"/>
+        </w:rPr>
+        <w:t>experiment</w:t>
+      </w:r>
+      <w:r>
+        <w:rPr>
+          <w:sz w:val="24"/>
+          <w:szCs w:val="24"/>
+        </w:rPr>
+        <w:t xml:space="preserve">. </w:t>
+      </w:r>
+      <w:r>
+        <w:rPr>
+          <w:sz w:val="24"/>
+          <w:szCs w:val="24"/>
+        </w:rPr>
+        <w:t xml:space="preserve">Many of the modules that we made in class (i.e. </w:t>
+      </w:r>
+      <w:proofErr w:type="spellStart"/>
+      <w:r>
+        <w:rPr>
+          <w:sz w:val="24"/>
+          <w:szCs w:val="24"/>
+        </w:rPr>
+        <w:t>DispNum</w:t>
+      </w:r>
+      <w:proofErr w:type="spellEnd"/>
+      <w:r>
+        <w:rPr>
+          <w:sz w:val="24"/>
+          <w:szCs w:val="24"/>
+        </w:rPr>
+        <w:t xml:space="preserve">, MUX4to1b, </w:t>
+      </w:r>
+      <w:proofErr w:type="spellStart"/>
+      <w:r>
+        <w:rPr>
+          <w:sz w:val="24"/>
+          <w:szCs w:val="24"/>
+        </w:rPr>
+        <w:t>DispSync</w:t>
+      </w:r>
+      <w:proofErr w:type="spellEnd"/>
+      <w:r>
+        <w:rPr>
+          <w:sz w:val="24"/>
+          <w:szCs w:val="24"/>
+        </w:rPr>
+        <w:t xml:space="preserve">, </w:t>
+      </w:r>
+      <w:proofErr w:type="spellStart"/>
+      <w:r>
+        <w:rPr>
+          <w:sz w:val="24"/>
+          <w:szCs w:val="24"/>
+        </w:rPr>
+        <w:t>clkdiv</w:t>
+      </w:r>
+      <w:proofErr w:type="spellEnd"/>
+      <w:r>
+        <w:rPr>
+          <w:sz w:val="24"/>
+          <w:szCs w:val="24"/>
+        </w:rPr>
+        <w:t>…) were reused in this project, and it also forced us create our own components such as the registers.</w:t>
+      </w:r>
+      <w:r>
+        <w:rPr>
+          <w:sz w:val="24"/>
+          <w:szCs w:val="24"/>
+        </w:rPr>
+        <w:t xml:space="preserve"> </w:t>
+      </w:r>
+      <w:r>
+        <w:rPr>
+          <w:sz w:val="24"/>
+          <w:szCs w:val="24"/>
+        </w:rPr>
+        <w:t xml:space="preserve">Although the idea and implementation seemed simple at first, many changes had to be made and simplified to get the project done within a reasonable timeframe. Our group originally wanted to implement a </w:t>
+      </w:r>
+      <w:proofErr w:type="spellStart"/>
+      <w:r>
+        <w:rPr>
+          <w:sz w:val="24"/>
+          <w:szCs w:val="24"/>
+        </w:rPr>
+        <w:t>timeUpdate</w:t>
+      </w:r>
+      <w:proofErr w:type="spellEnd"/>
+      <w:r>
+        <w:rPr>
+          <w:sz w:val="24"/>
+          <w:szCs w:val="24"/>
+        </w:rPr>
+        <w:t xml:space="preserve"> module where the duration of each round got gradually </w:t>
+      </w:r>
+      <w:r>
+        <w:rPr>
+          <w:sz w:val="24"/>
+          <w:szCs w:val="24"/>
+        </w:rPr>
+        <w:t>shorter but</w:t>
+      </w:r>
+      <w:r>
+        <w:rPr>
+          <w:sz w:val="24"/>
+          <w:szCs w:val="24"/>
+        </w:rPr>
+        <w:t xml:space="preserve"> was unable to do so due to the lack of time and extra difficulty it could potentially bring.</w:t>
+      </w:r>
+      <w:r>
+        <w:rPr>
+          <w:sz w:val="24"/>
+          <w:szCs w:val="24"/>
+        </w:rPr>
+        <w:t xml:space="preserve"> Another hurdle that we faced was that half of our group was separated in two different countries near the deadline, making it hard to communicate with each other and evenly distribute work. </w:t>
+      </w:r>
+      <w:r>
+        <w:rPr>
+          <w:sz w:val="24"/>
+          <w:szCs w:val="24"/>
+        </w:rPr>
+        <w:lastRenderedPageBreak/>
+        <w:t>Nonetheless, we all found the project to be beneficial towards reinforcing what we have learned in class and in labs. We were able to continue practicing what we have learned from lectures, as well as learn new concepts beyond the scope of this course by ourselves.</w:t>
+      </w:r>
+    </w:p>
+    <w:p>
+      <w:pPr>
+        <w:pStyle w:val="ListParagraph"/>
+        <w:ind w:firstLine="720"/>
         <w:rPr>
           <w:sz w:val="24"/>
           <w:szCs w:val="24"/>
@@ -3145,22 +4464,12 @@
         </w:rPr>
         <w:t xml:space="preserve"> and Pinouts</w:t>
       </w:r>
-      <w:bookmarkStart w:id="0" w:name="_GoBack"/>
-      <w:bookmarkEnd w:id="0"/>
-    </w:p>
-    <w:p>
-      <w:pPr>
-        <w:pStyle w:val="ListParagraph"/>
-        <w:rPr>
-          <w:sz w:val="24"/>
-          <w:szCs w:val="24"/>
-        </w:rPr>
-      </w:pPr>
-    </w:p>
-    <w:p>
-      <w:pPr>
-        <w:pStyle w:val="ListParagraph"/>
-        <w:rPr>
+    </w:p>
+    <w:p>
+      <w:pPr>
+        <w:pStyle w:val="ListParagraph"/>
+        <w:rPr>
+          <w:rFonts w:hint="eastAsia"/>
           <w:sz w:val="24"/>
           <w:szCs w:val="24"/>
         </w:rPr>
@@ -3238,7 +4547,37 @@
           <w:sz w:val="24"/>
           <w:szCs w:val="24"/>
         </w:rPr>
-        <w:t>Joshua Malmberg: 30%</w:t>
+        <w:t xml:space="preserve">Joshua </w:t>
+      </w:r>
+      <w:proofErr w:type="spellStart"/>
+      <w:r>
+        <w:rPr>
+          <w:sz w:val="24"/>
+          <w:szCs w:val="24"/>
+        </w:rPr>
+        <w:t>Malmberg</w:t>
+      </w:r>
+      <w:proofErr w:type="spellEnd"/>
+      <w:r>
+        <w:rPr>
+          <w:sz w:val="24"/>
+          <w:szCs w:val="24"/>
+        </w:rPr>
+        <w:t xml:space="preserve">: </w:t>
+      </w:r>
+      <w:r>
+        <w:rPr>
+          <w:sz w:val="24"/>
+          <w:szCs w:val="24"/>
+        </w:rPr>
+        <w:t>4</w:t>
+      </w:r>
+      <w:r>
+        <w:rPr>
+          <w:sz w:val="24"/>
+          <w:szCs w:val="24"/>
+        </w:rPr>
+        <w:t>0%</w:t>
       </w:r>
     </w:p>
     <w:p>
@@ -3291,7 +4630,14 @@
           <w:sz w:val="24"/>
           <w:szCs w:val="24"/>
         </w:rPr>
-        <w:t>Justin Choi: 2</w:t>
+        <w:t xml:space="preserve">Justin Choi: </w:t>
+      </w:r>
+      <w:r>
+        <w:rPr>
+          <w:sz w:val="24"/>
+          <w:szCs w:val="24"/>
+        </w:rPr>
+        <w:t>1</w:t>
       </w:r>
       <w:r>
         <w:rPr>
@@ -3335,8 +4681,8 @@
       </w:r>
     </w:p>
     <w:sectPr>
-      <w:headerReference w:type="default" r:id="rId21"/>
-      <w:footerReference w:type="default" r:id="rId22"/>
+      <w:headerReference w:type="default" r:id="rId27"/>
+      <w:footerReference w:type="default" r:id="rId28"/>
       <w:pgSz w:w="12240" w:h="15840"/>
       <w:pgMar w:top="1440" w:right="1440" w:bottom="1440" w:left="1440" w:header="708" w:footer="708" w:gutter="0"/>
       <w:cols w:space="708"/>
@@ -3664,6 +5010,345 @@
     </w:lvl>
   </w:abstractNum>
   <w:abstractNum w:abstractNumId="2" w15:restartNumberingAfterBreak="0">
+    <w:nsid w:val="3C777493"/>
+    <w:multiLevelType w:val="hybridMultilevel"/>
+    <w:tmpl w:val="F68E5BA0"/>
+    <w:lvl w:ilvl="0" w:tplc="10090001">
+      <w:start w:val="1"/>
+      <w:numFmt w:val="bullet"/>
+      <w:lvlText w:val=""/>
+      <w:lvlJc w:val="left"/>
+      <w:pPr>
+        <w:ind w:left="1440" w:hanging="360"/>
+      </w:pPr>
+      <w:rPr>
+        <w:rFonts w:ascii="Symbol" w:hAnsi="Symbol" w:hint="default"/>
+      </w:rPr>
+    </w:lvl>
+    <w:lvl w:ilvl="1" w:tplc="10090003" w:tentative="1">
+      <w:start w:val="1"/>
+      <w:numFmt w:val="bullet"/>
+      <w:lvlText w:val="o"/>
+      <w:lvlJc w:val="left"/>
+      <w:pPr>
+        <w:ind w:left="2160" w:hanging="360"/>
+      </w:pPr>
+      <w:rPr>
+        <w:rFonts w:ascii="Courier New" w:hAnsi="Courier New" w:cs="Courier New" w:hint="default"/>
+      </w:rPr>
+    </w:lvl>
+    <w:lvl w:ilvl="2" w:tplc="10090005" w:tentative="1">
+      <w:start w:val="1"/>
+      <w:numFmt w:val="bullet"/>
+      <w:lvlText w:val=""/>
+      <w:lvlJc w:val="left"/>
+      <w:pPr>
+        <w:ind w:left="2880" w:hanging="360"/>
+      </w:pPr>
+      <w:rPr>
+        <w:rFonts w:ascii="Wingdings" w:hAnsi="Wingdings" w:hint="default"/>
+      </w:rPr>
+    </w:lvl>
+    <w:lvl w:ilvl="3" w:tplc="10090001" w:tentative="1">
+      <w:start w:val="1"/>
+      <w:numFmt w:val="bullet"/>
+      <w:lvlText w:val=""/>
+      <w:lvlJc w:val="left"/>
+      <w:pPr>
+        <w:ind w:left="3600" w:hanging="360"/>
+      </w:pPr>
+      <w:rPr>
+        <w:rFonts w:ascii="Symbol" w:hAnsi="Symbol" w:hint="default"/>
+      </w:rPr>
+    </w:lvl>
+    <w:lvl w:ilvl="4" w:tplc="10090003" w:tentative="1">
+      <w:start w:val="1"/>
+      <w:numFmt w:val="bullet"/>
+      <w:lvlText w:val="o"/>
+      <w:lvlJc w:val="left"/>
+      <w:pPr>
+        <w:ind w:left="4320" w:hanging="360"/>
+      </w:pPr>
+      <w:rPr>
+        <w:rFonts w:ascii="Courier New" w:hAnsi="Courier New" w:cs="Courier New" w:hint="default"/>
+      </w:rPr>
+    </w:lvl>
+    <w:lvl w:ilvl="5" w:tplc="10090005" w:tentative="1">
+      <w:start w:val="1"/>
+      <w:numFmt w:val="bullet"/>
+      <w:lvlText w:val=""/>
+      <w:lvlJc w:val="left"/>
+      <w:pPr>
+        <w:ind w:left="5040" w:hanging="360"/>
+      </w:pPr>
+      <w:rPr>
+        <w:rFonts w:ascii="Wingdings" w:hAnsi="Wingdings" w:hint="default"/>
+      </w:rPr>
+    </w:lvl>
+    <w:lvl w:ilvl="6" w:tplc="10090001" w:tentative="1">
+      <w:start w:val="1"/>
+      <w:numFmt w:val="bullet"/>
+      <w:lvlText w:val=""/>
+      <w:lvlJc w:val="left"/>
+      <w:pPr>
+        <w:ind w:left="5760" w:hanging="360"/>
+      </w:pPr>
+      <w:rPr>
+        <w:rFonts w:ascii="Symbol" w:hAnsi="Symbol" w:hint="default"/>
+      </w:rPr>
+    </w:lvl>
+    <w:lvl w:ilvl="7" w:tplc="10090003" w:tentative="1">
+      <w:start w:val="1"/>
+      <w:numFmt w:val="bullet"/>
+      <w:lvlText w:val="o"/>
+      <w:lvlJc w:val="left"/>
+      <w:pPr>
+        <w:ind w:left="6480" w:hanging="360"/>
+      </w:pPr>
+      <w:rPr>
+        <w:rFonts w:ascii="Courier New" w:hAnsi="Courier New" w:cs="Courier New" w:hint="default"/>
+      </w:rPr>
+    </w:lvl>
+    <w:lvl w:ilvl="8" w:tplc="10090005" w:tentative="1">
+      <w:start w:val="1"/>
+      <w:numFmt w:val="bullet"/>
+      <w:lvlText w:val=""/>
+      <w:lvlJc w:val="left"/>
+      <w:pPr>
+        <w:ind w:left="7200" w:hanging="360"/>
+      </w:pPr>
+      <w:rPr>
+        <w:rFonts w:ascii="Wingdings" w:hAnsi="Wingdings" w:hint="default"/>
+      </w:rPr>
+    </w:lvl>
+  </w:abstractNum>
+  <w:abstractNum w:abstractNumId="3" w15:restartNumberingAfterBreak="0">
+    <w:nsid w:val="53B503BA"/>
+    <w:multiLevelType w:val="hybridMultilevel"/>
+    <w:tmpl w:val="3DF8A386"/>
+    <w:lvl w:ilvl="0" w:tplc="10090001">
+      <w:start w:val="1"/>
+      <w:numFmt w:val="bullet"/>
+      <w:lvlText w:val=""/>
+      <w:lvlJc w:val="left"/>
+      <w:pPr>
+        <w:ind w:left="1440" w:hanging="360"/>
+      </w:pPr>
+      <w:rPr>
+        <w:rFonts w:ascii="Symbol" w:hAnsi="Symbol" w:hint="default"/>
+      </w:rPr>
+    </w:lvl>
+    <w:lvl w:ilvl="1" w:tplc="10090003" w:tentative="1">
+      <w:start w:val="1"/>
+      <w:numFmt w:val="bullet"/>
+      <w:lvlText w:val="o"/>
+      <w:lvlJc w:val="left"/>
+      <w:pPr>
+        <w:ind w:left="2160" w:hanging="360"/>
+      </w:pPr>
+      <w:rPr>
+        <w:rFonts w:ascii="Courier New" w:hAnsi="Courier New" w:cs="Courier New" w:hint="default"/>
+      </w:rPr>
+    </w:lvl>
+    <w:lvl w:ilvl="2" w:tplc="10090005" w:tentative="1">
+      <w:start w:val="1"/>
+      <w:numFmt w:val="bullet"/>
+      <w:lvlText w:val=""/>
+      <w:lvlJc w:val="left"/>
+      <w:pPr>
+        <w:ind w:left="2880" w:hanging="360"/>
+      </w:pPr>
+      <w:rPr>
+        <w:rFonts w:ascii="Wingdings" w:hAnsi="Wingdings" w:hint="default"/>
+      </w:rPr>
+    </w:lvl>
+    <w:lvl w:ilvl="3" w:tplc="10090001" w:tentative="1">
+      <w:start w:val="1"/>
+      <w:numFmt w:val="bullet"/>
+      <w:lvlText w:val=""/>
+      <w:lvlJc w:val="left"/>
+      <w:pPr>
+        <w:ind w:left="3600" w:hanging="360"/>
+      </w:pPr>
+      <w:rPr>
+        <w:rFonts w:ascii="Symbol" w:hAnsi="Symbol" w:hint="default"/>
+      </w:rPr>
+    </w:lvl>
+    <w:lvl w:ilvl="4" w:tplc="10090003" w:tentative="1">
+      <w:start w:val="1"/>
+      <w:numFmt w:val="bullet"/>
+      <w:lvlText w:val="o"/>
+      <w:lvlJc w:val="left"/>
+      <w:pPr>
+        <w:ind w:left="4320" w:hanging="360"/>
+      </w:pPr>
+      <w:rPr>
+        <w:rFonts w:ascii="Courier New" w:hAnsi="Courier New" w:cs="Courier New" w:hint="default"/>
+      </w:rPr>
+    </w:lvl>
+    <w:lvl w:ilvl="5" w:tplc="10090005" w:tentative="1">
+      <w:start w:val="1"/>
+      <w:numFmt w:val="bullet"/>
+      <w:lvlText w:val=""/>
+      <w:lvlJc w:val="left"/>
+      <w:pPr>
+        <w:ind w:left="5040" w:hanging="360"/>
+      </w:pPr>
+      <w:rPr>
+        <w:rFonts w:ascii="Wingdings" w:hAnsi="Wingdings" w:hint="default"/>
+      </w:rPr>
+    </w:lvl>
+    <w:lvl w:ilvl="6" w:tplc="10090001" w:tentative="1">
+      <w:start w:val="1"/>
+      <w:numFmt w:val="bullet"/>
+      <w:lvlText w:val=""/>
+      <w:lvlJc w:val="left"/>
+      <w:pPr>
+        <w:ind w:left="5760" w:hanging="360"/>
+      </w:pPr>
+      <w:rPr>
+        <w:rFonts w:ascii="Symbol" w:hAnsi="Symbol" w:hint="default"/>
+      </w:rPr>
+    </w:lvl>
+    <w:lvl w:ilvl="7" w:tplc="10090003" w:tentative="1">
+      <w:start w:val="1"/>
+      <w:numFmt w:val="bullet"/>
+      <w:lvlText w:val="o"/>
+      <w:lvlJc w:val="left"/>
+      <w:pPr>
+        <w:ind w:left="6480" w:hanging="360"/>
+      </w:pPr>
+      <w:rPr>
+        <w:rFonts w:ascii="Courier New" w:hAnsi="Courier New" w:cs="Courier New" w:hint="default"/>
+      </w:rPr>
+    </w:lvl>
+    <w:lvl w:ilvl="8" w:tplc="10090005" w:tentative="1">
+      <w:start w:val="1"/>
+      <w:numFmt w:val="bullet"/>
+      <w:lvlText w:val=""/>
+      <w:lvlJc w:val="left"/>
+      <w:pPr>
+        <w:ind w:left="7200" w:hanging="360"/>
+      </w:pPr>
+      <w:rPr>
+        <w:rFonts w:ascii="Wingdings" w:hAnsi="Wingdings" w:hint="default"/>
+      </w:rPr>
+    </w:lvl>
+  </w:abstractNum>
+  <w:abstractNum w:abstractNumId="4" w15:restartNumberingAfterBreak="0">
+    <w:nsid w:val="5A1064BC"/>
+    <w:multiLevelType w:val="hybridMultilevel"/>
+    <w:tmpl w:val="98A67E84"/>
+    <w:lvl w:ilvl="0" w:tplc="10090001">
+      <w:start w:val="1"/>
+      <w:numFmt w:val="bullet"/>
+      <w:lvlText w:val=""/>
+      <w:lvlJc w:val="left"/>
+      <w:pPr>
+        <w:ind w:left="1800" w:hanging="360"/>
+      </w:pPr>
+      <w:rPr>
+        <w:rFonts w:ascii="Symbol" w:hAnsi="Symbol" w:hint="default"/>
+      </w:rPr>
+    </w:lvl>
+    <w:lvl w:ilvl="1" w:tplc="10090003" w:tentative="1">
+      <w:start w:val="1"/>
+      <w:numFmt w:val="bullet"/>
+      <w:lvlText w:val="o"/>
+      <w:lvlJc w:val="left"/>
+      <w:pPr>
+        <w:ind w:left="2520" w:hanging="360"/>
+      </w:pPr>
+      <w:rPr>
+        <w:rFonts w:ascii="Courier New" w:hAnsi="Courier New" w:cs="Courier New" w:hint="default"/>
+      </w:rPr>
+    </w:lvl>
+    <w:lvl w:ilvl="2" w:tplc="10090005" w:tentative="1">
+      <w:start w:val="1"/>
+      <w:numFmt w:val="bullet"/>
+      <w:lvlText w:val=""/>
+      <w:lvlJc w:val="left"/>
+      <w:pPr>
+        <w:ind w:left="3240" w:hanging="360"/>
+      </w:pPr>
+      <w:rPr>
+        <w:rFonts w:ascii="Wingdings" w:hAnsi="Wingdings" w:hint="default"/>
+      </w:rPr>
+    </w:lvl>
+    <w:lvl w:ilvl="3" w:tplc="10090001" w:tentative="1">
+      <w:start w:val="1"/>
+      <w:numFmt w:val="bullet"/>
+      <w:lvlText w:val=""/>
+      <w:lvlJc w:val="left"/>
+      <w:pPr>
+        <w:ind w:left="3960" w:hanging="360"/>
+      </w:pPr>
+      <w:rPr>
+        <w:rFonts w:ascii="Symbol" w:hAnsi="Symbol" w:hint="default"/>
+      </w:rPr>
+    </w:lvl>
+    <w:lvl w:ilvl="4" w:tplc="10090003" w:tentative="1">
+      <w:start w:val="1"/>
+      <w:numFmt w:val="bullet"/>
+      <w:lvlText w:val="o"/>
+      <w:lvlJc w:val="left"/>
+      <w:pPr>
+        <w:ind w:left="4680" w:hanging="360"/>
+      </w:pPr>
+      <w:rPr>
+        <w:rFonts w:ascii="Courier New" w:hAnsi="Courier New" w:cs="Courier New" w:hint="default"/>
+      </w:rPr>
+    </w:lvl>
+    <w:lvl w:ilvl="5" w:tplc="10090005" w:tentative="1">
+      <w:start w:val="1"/>
+      <w:numFmt w:val="bullet"/>
+      <w:lvlText w:val=""/>
+      <w:lvlJc w:val="left"/>
+      <w:pPr>
+        <w:ind w:left="5400" w:hanging="360"/>
+      </w:pPr>
+      <w:rPr>
+        <w:rFonts w:ascii="Wingdings" w:hAnsi="Wingdings" w:hint="default"/>
+      </w:rPr>
+    </w:lvl>
+    <w:lvl w:ilvl="6" w:tplc="10090001" w:tentative="1">
+      <w:start w:val="1"/>
+      <w:numFmt w:val="bullet"/>
+      <w:lvlText w:val=""/>
+      <w:lvlJc w:val="left"/>
+      <w:pPr>
+        <w:ind w:left="6120" w:hanging="360"/>
+      </w:pPr>
+      <w:rPr>
+        <w:rFonts w:ascii="Symbol" w:hAnsi="Symbol" w:hint="default"/>
+      </w:rPr>
+    </w:lvl>
+    <w:lvl w:ilvl="7" w:tplc="10090003" w:tentative="1">
+      <w:start w:val="1"/>
+      <w:numFmt w:val="bullet"/>
+      <w:lvlText w:val="o"/>
+      <w:lvlJc w:val="left"/>
+      <w:pPr>
+        <w:ind w:left="6840" w:hanging="360"/>
+      </w:pPr>
+      <w:rPr>
+        <w:rFonts w:ascii="Courier New" w:hAnsi="Courier New" w:cs="Courier New" w:hint="default"/>
+      </w:rPr>
+    </w:lvl>
+    <w:lvl w:ilvl="8" w:tplc="10090005" w:tentative="1">
+      <w:start w:val="1"/>
+      <w:numFmt w:val="bullet"/>
+      <w:lvlText w:val=""/>
+      <w:lvlJc w:val="left"/>
+      <w:pPr>
+        <w:ind w:left="7560" w:hanging="360"/>
+      </w:pPr>
+      <w:rPr>
+        <w:rFonts w:ascii="Wingdings" w:hAnsi="Wingdings" w:hint="default"/>
+      </w:rPr>
+    </w:lvl>
+  </w:abstractNum>
+  <w:abstractNum w:abstractNumId="5" w15:restartNumberingAfterBreak="0">
     <w:nsid w:val="609B5F97"/>
     <w:multiLevelType w:val="hybridMultilevel"/>
     <w:tmpl w:val="9530C138"/>
@@ -3752,7 +5437,7 @@
       </w:pPr>
     </w:lvl>
   </w:abstractNum>
-  <w:abstractNum w:abstractNumId="3" w15:restartNumberingAfterBreak="0">
+  <w:abstractNum w:abstractNumId="6" w15:restartNumberingAfterBreak="0">
     <w:nsid w:val="6AAC0DA9"/>
     <w:multiLevelType w:val="hybridMultilevel"/>
     <w:tmpl w:val="2990DB20"/>
@@ -3841,7 +5526,7 @@
       </w:pPr>
     </w:lvl>
   </w:abstractNum>
-  <w:abstractNum w:abstractNumId="4" w15:restartNumberingAfterBreak="0">
+  <w:abstractNum w:abstractNumId="7" w15:restartNumberingAfterBreak="0">
     <w:nsid w:val="6CB1195E"/>
     <w:multiLevelType w:val="hybridMultilevel"/>
     <w:tmpl w:val="55342AE8"/>
@@ -3930,7 +5615,7 @@
       </w:pPr>
     </w:lvl>
   </w:abstractNum>
-  <w:abstractNum w:abstractNumId="5" w15:restartNumberingAfterBreak="0">
+  <w:abstractNum w:abstractNumId="8" w15:restartNumberingAfterBreak="0">
     <w:nsid w:val="7B123908"/>
     <w:multiLevelType w:val="hybridMultilevel"/>
     <w:tmpl w:val="34BECB70"/>
@@ -4020,22 +5705,31 @@
     </w:lvl>
   </w:abstractNum>
   <w:num w:numId="1">
-    <w:abstractNumId w:val="2"/>
+    <w:abstractNumId w:val="5"/>
   </w:num>
   <w:num w:numId="2">
-    <w:abstractNumId w:val="5"/>
+    <w:abstractNumId w:val="8"/>
   </w:num>
   <w:num w:numId="3">
     <w:abstractNumId w:val="0"/>
   </w:num>
   <w:num w:numId="4">
-    <w:abstractNumId w:val="4"/>
+    <w:abstractNumId w:val="7"/>
   </w:num>
   <w:num w:numId="5">
-    <w:abstractNumId w:val="3"/>
+    <w:abstractNumId w:val="6"/>
   </w:num>
   <w:num w:numId="6">
     <w:abstractNumId w:val="1"/>
+  </w:num>
+  <w:num w:numId="7">
+    <w:abstractNumId w:val="2"/>
+  </w:num>
+  <w:num w:numId="8">
+    <w:abstractNumId w:val="3"/>
+  </w:num>
+  <w:num w:numId="9">
+    <w:abstractNumId w:val="4"/>
   </w:num>
 </w:numbering>
 </file>
@@ -4521,6 +6215,18 @@
     <w:uiPriority w:val="99"/>
     <w:rsid w:val="00407EDB"/>
   </w:style>
+  <w:style w:type="character" w:styleId="Hyperlink">
+    <w:name w:val="Hyperlink"/>
+    <w:basedOn w:val="DefaultParagraphFont"/>
+    <w:uiPriority w:val="99"/>
+    <w:semiHidden/>
+    <w:unhideWhenUsed/>
+    <w:rsid w:val="0032329A"/>
+    <w:rPr>
+      <w:color w:val="0000FF"/>
+      <w:u w:val="single"/>
+    </w:rPr>
+  </w:style>
 </w:styles>
 </file>
 
@@ -4817,4 +6523,16 @@
     </a:ext>
   </a:extLst>
 </a:theme>
+</file>
+
+<file path=customXml/item1.xml><?xml version="1.0" encoding="utf-8"?>
+<b:Sources xmlns:b="http://schemas.openxmlformats.org/officeDocument/2006/bibliography" xmlns="http://schemas.openxmlformats.org/officeDocument/2006/bibliography" SelectedStyle="\APASixthEditionOfficeOnline.xsl" StyleName="APA" Version="6"/>
+</file>
+
+<file path=customXml/itemProps1.xml><?xml version="1.0" encoding="utf-8"?>
+<ds:datastoreItem xmlns:ds="http://schemas.openxmlformats.org/officeDocument/2006/customXml" ds:itemID="{2E048BED-ADA0-42BF-9283-C9D3DD2E2EEF}">
+  <ds:schemaRefs>
+    <ds:schemaRef ds:uri="http://schemas.openxmlformats.org/officeDocument/2006/bibliography"/>
+  </ds:schemaRefs>
+</ds:datastoreItem>
 </file>
</xml_diff>

<commit_message>
updated report + ucf
</commit_message>
<xml_diff>
--- a/report_final.docx
+++ b/report_final.docx
@@ -881,13 +881,326 @@
     </w:p>
     <w:p>
       <w:pPr>
-        <w:ind w:left="720" w:firstLine="360"/>
-        <w:jc w:val="center"/>
-        <w:rPr>
-          <w:sz w:val="24"/>
-          <w:szCs w:val="24"/>
-        </w:rPr>
-      </w:pPr>
+        <w:ind w:firstLine="360"/>
+        <w:rPr>
+          <w:sz w:val="24"/>
+          <w:szCs w:val="24"/>
+        </w:rPr>
+      </w:pPr>
+      <w:r>
+        <w:rPr>
+          <w:noProof/>
+        </w:rPr>
+        <mc:AlternateContent>
+          <mc:Choice Requires="wps">
+            <w:drawing>
+              <wp:anchor distT="0" distB="0" distL="114300" distR="114300" simplePos="0" relativeHeight="251664384" behindDoc="0" locked="0" layoutInCell="1" allowOverlap="1" wp14:anchorId="410315A2" wp14:editId="7BA96C2E">
+                <wp:simplePos x="0" y="0"/>
+                <wp:positionH relativeFrom="column">
+                  <wp:posOffset>5623825</wp:posOffset>
+                </wp:positionH>
+                <wp:positionV relativeFrom="paragraph">
+                  <wp:posOffset>1579744</wp:posOffset>
+                </wp:positionV>
+                <wp:extent cx="1051825" cy="465128"/>
+                <wp:effectExtent l="0" t="0" r="0" b="0"/>
+                <wp:wrapNone/>
+                <wp:docPr id="29" name="Text Box 29"/>
+                <wp:cNvGraphicFramePr/>
+                <a:graphic xmlns:a="http://schemas.openxmlformats.org/drawingml/2006/main">
+                  <a:graphicData uri="http://schemas.microsoft.com/office/word/2010/wordprocessingShape">
+                    <wps:wsp>
+                      <wps:cNvSpPr txBox="1"/>
+                      <wps:spPr>
+                        <a:xfrm>
+                          <a:off x="0" y="0"/>
+                          <a:ext cx="1051825" cy="465128"/>
+                        </a:xfrm>
+                        <a:prstGeom prst="rect">
+                          <a:avLst/>
+                        </a:prstGeom>
+                        <a:noFill/>
+                        <a:ln w="6350">
+                          <a:noFill/>
+                        </a:ln>
+                      </wps:spPr>
+                      <wps:txbx>
+                        <w:txbxContent>
+                          <w:p>
+                            <w:r>
+                              <w:t>Pattern display</w:t>
+                            </w:r>
+                          </w:p>
+                        </w:txbxContent>
+                      </wps:txbx>
+                      <wps:bodyPr rot="0" spcFirstLastPara="0" vertOverflow="overflow" horzOverflow="overflow" vert="horz" wrap="square" lIns="91440" tIns="45720" rIns="91440" bIns="45720" numCol="1" spcCol="0" rtlCol="0" fromWordArt="0" anchor="t" anchorCtr="0" forceAA="0" compatLnSpc="1">
+                        <a:prstTxWarp prst="textNoShape">
+                          <a:avLst/>
+                        </a:prstTxWarp>
+                        <a:noAutofit/>
+                      </wps:bodyPr>
+                    </wps:wsp>
+                  </a:graphicData>
+                </a:graphic>
+              </wp:anchor>
+            </w:drawing>
+          </mc:Choice>
+          <mc:Fallback>
+            <w:pict>
+              <v:shapetype w14:anchorId="410315A2" id="_x0000_t202" coordsize="21600,21600" o:spt="202" path="m,l,21600r21600,l21600,xe">
+                <v:stroke joinstyle="miter"/>
+                <v:path gradientshapeok="t" o:connecttype="rect"/>
+              </v:shapetype>
+              <v:shape id="Text Box 29" o:spid="_x0000_s1026" type="#_x0000_t202" style="position:absolute;left:0;text-align:left;margin-left:442.8pt;margin-top:124.4pt;width:82.8pt;height:36.6pt;z-index:251664384;visibility:visible;mso-wrap-style:square;mso-wrap-distance-left:9pt;mso-wrap-distance-top:0;mso-wrap-distance-right:9pt;mso-wrap-distance-bottom:0;mso-position-horizontal:absolute;mso-position-horizontal-relative:text;mso-position-vertical:absolute;mso-position-vertical-relative:text;v-text-anchor:top" o:gfxdata="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" filled="f" stroked="f" strokeweight=".5pt">
+                <v:textbox>
+                  <w:txbxContent>
+                    <w:p>
+                      <w:r>
+                        <w:t>Pattern display</w:t>
+                      </w:r>
+                    </w:p>
+                  </w:txbxContent>
+                </v:textbox>
+              </v:shape>
+            </w:pict>
+          </mc:Fallback>
+        </mc:AlternateContent>
+      </w:r>
+      <w:r>
+        <w:rPr>
+          <w:noProof/>
+        </w:rPr>
+        <mc:AlternateContent>
+          <mc:Choice Requires="wps">
+            <w:drawing>
+              <wp:anchor distT="0" distB="0" distL="114300" distR="114300" simplePos="0" relativeHeight="251662336" behindDoc="0" locked="0" layoutInCell="1" allowOverlap="1" wp14:anchorId="68003100" wp14:editId="259539DC">
+                <wp:simplePos x="0" y="0"/>
+                <wp:positionH relativeFrom="column">
+                  <wp:posOffset>5634395</wp:posOffset>
+                </wp:positionH>
+                <wp:positionV relativeFrom="paragraph">
+                  <wp:posOffset>490701</wp:posOffset>
+                </wp:positionV>
+                <wp:extent cx="1051825" cy="465128"/>
+                <wp:effectExtent l="0" t="0" r="0" b="0"/>
+                <wp:wrapNone/>
+                <wp:docPr id="28" name="Text Box 28"/>
+                <wp:cNvGraphicFramePr/>
+                <a:graphic xmlns:a="http://schemas.openxmlformats.org/drawingml/2006/main">
+                  <a:graphicData uri="http://schemas.microsoft.com/office/word/2010/wordprocessingShape">
+                    <wps:wsp>
+                      <wps:cNvSpPr txBox="1"/>
+                      <wps:spPr>
+                        <a:xfrm>
+                          <a:off x="0" y="0"/>
+                          <a:ext cx="1051825" cy="465128"/>
+                        </a:xfrm>
+                        <a:prstGeom prst="rect">
+                          <a:avLst/>
+                        </a:prstGeom>
+                        <a:noFill/>
+                        <a:ln w="6350">
+                          <a:noFill/>
+                        </a:ln>
+                      </wps:spPr>
+                      <wps:txbx>
+                        <w:txbxContent>
+                          <w:p>
+                            <w:r>
+                              <w:t>Score display</w:t>
+                            </w:r>
+                          </w:p>
+                        </w:txbxContent>
+                      </wps:txbx>
+                      <wps:bodyPr rot="0" spcFirstLastPara="0" vertOverflow="overflow" horzOverflow="overflow" vert="horz" wrap="square" lIns="91440" tIns="45720" rIns="91440" bIns="45720" numCol="1" spcCol="0" rtlCol="0" fromWordArt="0" anchor="t" anchorCtr="0" forceAA="0" compatLnSpc="1">
+                        <a:prstTxWarp prst="textNoShape">
+                          <a:avLst/>
+                        </a:prstTxWarp>
+                        <a:noAutofit/>
+                      </wps:bodyPr>
+                    </wps:wsp>
+                  </a:graphicData>
+                </a:graphic>
+              </wp:anchor>
+            </w:drawing>
+          </mc:Choice>
+          <mc:Fallback>
+            <w:pict>
+              <v:shape w14:anchorId="68003100" id="Text Box 28" o:spid="_x0000_s1027" type="#_x0000_t202" style="position:absolute;left:0;text-align:left;margin-left:443.65pt;margin-top:38.65pt;width:82.8pt;height:36.6pt;z-index:251662336;visibility:visible;mso-wrap-style:square;mso-wrap-distance-left:9pt;mso-wrap-distance-top:0;mso-wrap-distance-right:9pt;mso-wrap-distance-bottom:0;mso-position-horizontal:absolute;mso-position-horizontal-relative:text;mso-position-vertical:absolute;mso-position-vertical-relative:text;v-text-anchor:top" o:gfxdata="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" filled="f" stroked="f" strokeweight=".5pt">
+                <v:textbox>
+                  <w:txbxContent>
+                    <w:p>
+                      <w:r>
+                        <w:t>Score display</w:t>
+                      </w:r>
+                    </w:p>
+                  </w:txbxContent>
+                </v:textbox>
+              </v:shape>
+            </w:pict>
+          </mc:Fallback>
+        </mc:AlternateContent>
+      </w:r>
+      <w:r>
+        <w:rPr>
+          <w:noProof/>
+        </w:rPr>
+        <mc:AlternateContent>
+          <mc:Choice Requires="wps">
+            <w:drawing>
+              <wp:anchor distT="0" distB="0" distL="114300" distR="114300" simplePos="0" relativeHeight="251661312" behindDoc="0" locked="0" layoutInCell="1" allowOverlap="1" wp14:anchorId="150822F6" wp14:editId="652E404D">
+                <wp:simplePos x="0" y="0"/>
+                <wp:positionH relativeFrom="margin">
+                  <wp:posOffset>5068841</wp:posOffset>
+                </wp:positionH>
+                <wp:positionV relativeFrom="paragraph">
+                  <wp:posOffset>1680280</wp:posOffset>
+                </wp:positionV>
+                <wp:extent cx="501026" cy="45719"/>
+                <wp:effectExtent l="0" t="95250" r="0" b="107315"/>
+                <wp:wrapNone/>
+                <wp:docPr id="27" name="Straight Arrow Connector 27"/>
+                <wp:cNvGraphicFramePr/>
+                <a:graphic xmlns:a="http://schemas.openxmlformats.org/drawingml/2006/main">
+                  <a:graphicData uri="http://schemas.microsoft.com/office/word/2010/wordprocessingShape">
+                    <wps:wsp>
+                      <wps:cNvCnPr/>
+                      <wps:spPr>
+                        <a:xfrm flipH="1" flipV="1">
+                          <a:off x="0" y="0"/>
+                          <a:ext cx="501026" cy="45719"/>
+                        </a:xfrm>
+                        <a:prstGeom prst="straightConnector1">
+                          <a:avLst/>
+                        </a:prstGeom>
+                        <a:ln w="57150">
+                          <a:solidFill>
+                            <a:schemeClr val="bg1">
+                              <a:lumMod val="95000"/>
+                            </a:schemeClr>
+                          </a:solidFill>
+                          <a:tailEnd type="triangle"/>
+                        </a:ln>
+                      </wps:spPr>
+                      <wps:style>
+                        <a:lnRef idx="1">
+                          <a:schemeClr val="accent1"/>
+                        </a:lnRef>
+                        <a:fillRef idx="0">
+                          <a:schemeClr val="accent1"/>
+                        </a:fillRef>
+                        <a:effectRef idx="0">
+                          <a:schemeClr val="accent1"/>
+                        </a:effectRef>
+                        <a:fontRef idx="minor">
+                          <a:schemeClr val="tx1"/>
+                        </a:fontRef>
+                      </wps:style>
+                      <wps:bodyPr/>
+                    </wps:wsp>
+                  </a:graphicData>
+                </a:graphic>
+                <wp14:sizeRelH relativeFrom="margin">
+                  <wp14:pctWidth>0</wp14:pctWidth>
+                </wp14:sizeRelH>
+                <wp14:sizeRelV relativeFrom="margin">
+                  <wp14:pctHeight>0</wp14:pctHeight>
+                </wp14:sizeRelV>
+              </wp:anchor>
+            </w:drawing>
+          </mc:Choice>
+          <mc:Fallback>
+            <w:pict>
+              <v:shapetype w14:anchorId="50A48EE2" id="_x0000_t32" coordsize="21600,21600" o:spt="32" o:oned="t" path="m,l21600,21600e" filled="f">
+                <v:path arrowok="t" fillok="f" o:connecttype="none"/>
+                <o:lock v:ext="edit" shapetype="t"/>
+              </v:shapetype>
+              <v:shape id="Straight Arrow Connector 27" o:spid="_x0000_s1026" type="#_x0000_t32" style="position:absolute;margin-left:399.1pt;margin-top:132.3pt;width:39.45pt;height:3.6pt;flip:x y;z-index:251661312;visibility:visible;mso-wrap-style:square;mso-width-percent:0;mso-height-percent:0;mso-wrap-distance-left:9pt;mso-wrap-distance-top:0;mso-wrap-distance-right:9pt;mso-wrap-distance-bottom:0;mso-position-horizontal:absolute;mso-position-horizontal-relative:margin;mso-position-vertical:absolute;mso-position-vertical-relative:text;mso-width-percent:0;mso-height-percent:0;mso-width-relative:margin;mso-height-relative:margin" o:gfxdata="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" strokecolor="#f2f2f2 [3052]" strokeweight="4.5pt">
+                <v:stroke endarrow="block" joinstyle="miter"/>
+                <w10:wrap anchorx="margin"/>
+              </v:shape>
+            </w:pict>
+          </mc:Fallback>
+        </mc:AlternateContent>
+      </w:r>
+      <w:r>
+        <w:rPr>
+          <w:noProof/>
+        </w:rPr>
+        <mc:AlternateContent>
+          <mc:Choice Requires="wps">
+            <w:drawing>
+              <wp:anchor distT="0" distB="0" distL="114300" distR="114300" simplePos="0" relativeHeight="251659264" behindDoc="0" locked="0" layoutInCell="1" allowOverlap="1" wp14:anchorId="6951906D" wp14:editId="11A9A9F2">
+                <wp:simplePos x="0" y="0"/>
+                <wp:positionH relativeFrom="margin">
+                  <wp:posOffset>5085799</wp:posOffset>
+                </wp:positionH>
+                <wp:positionV relativeFrom="paragraph">
+                  <wp:posOffset>593328</wp:posOffset>
+                </wp:positionV>
+                <wp:extent cx="501026" cy="45719"/>
+                <wp:effectExtent l="0" t="95250" r="0" b="107315"/>
+                <wp:wrapNone/>
+                <wp:docPr id="26" name="Straight Arrow Connector 26"/>
+                <wp:cNvGraphicFramePr/>
+                <a:graphic xmlns:a="http://schemas.openxmlformats.org/drawingml/2006/main">
+                  <a:graphicData uri="http://schemas.microsoft.com/office/word/2010/wordprocessingShape">
+                    <wps:wsp>
+                      <wps:cNvCnPr/>
+                      <wps:spPr>
+                        <a:xfrm flipH="1" flipV="1">
+                          <a:off x="0" y="0"/>
+                          <a:ext cx="501026" cy="45719"/>
+                        </a:xfrm>
+                        <a:prstGeom prst="straightConnector1">
+                          <a:avLst/>
+                        </a:prstGeom>
+                        <a:ln w="57150">
+                          <a:solidFill>
+                            <a:schemeClr val="bg1">
+                              <a:lumMod val="95000"/>
+                            </a:schemeClr>
+                          </a:solidFill>
+                          <a:tailEnd type="triangle"/>
+                        </a:ln>
+                      </wps:spPr>
+                      <wps:style>
+                        <a:lnRef idx="1">
+                          <a:schemeClr val="accent1"/>
+                        </a:lnRef>
+                        <a:fillRef idx="0">
+                          <a:schemeClr val="accent1"/>
+                        </a:fillRef>
+                        <a:effectRef idx="0">
+                          <a:schemeClr val="accent1"/>
+                        </a:effectRef>
+                        <a:fontRef idx="minor">
+                          <a:schemeClr val="tx1"/>
+                        </a:fontRef>
+                      </wps:style>
+                      <wps:bodyPr/>
+                    </wps:wsp>
+                  </a:graphicData>
+                </a:graphic>
+                <wp14:sizeRelH relativeFrom="margin">
+                  <wp14:pctWidth>0</wp14:pctWidth>
+                </wp14:sizeRelH>
+                <wp14:sizeRelV relativeFrom="margin">
+                  <wp14:pctHeight>0</wp14:pctHeight>
+                </wp14:sizeRelV>
+              </wp:anchor>
+            </w:drawing>
+          </mc:Choice>
+          <mc:Fallback>
+            <w:pict>
+              <v:shape w14:anchorId="5E7BBE53" id="Straight Arrow Connector 26" o:spid="_x0000_s1026" type="#_x0000_t32" style="position:absolute;margin-left:400.45pt;margin-top:46.7pt;width:39.45pt;height:3.6pt;flip:x y;z-index:251659264;visibility:visible;mso-wrap-style:square;mso-width-percent:0;mso-height-percent:0;mso-wrap-distance-left:9pt;mso-wrap-distance-top:0;mso-wrap-distance-right:9pt;mso-wrap-distance-bottom:0;mso-position-horizontal:absolute;mso-position-horizontal-relative:margin;mso-position-vertical:absolute;mso-position-vertical-relative:text;mso-width-percent:0;mso-height-percent:0;mso-width-relative:margin;mso-height-relative:margin" o:gfxdata="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" strokecolor="#f2f2f2 [3052]" strokeweight="4.5pt">
+                <v:stroke endarrow="block" joinstyle="miter"/>
+                <w10:wrap anchorx="margin"/>
+              </v:shape>
+            </w:pict>
+          </mc:Fallback>
+        </mc:AlternateContent>
+      </w:r>
       <w:r>
         <w:rPr>
           <w:noProof/>
@@ -949,14 +1262,14 @@
           <w:sz w:val="24"/>
           <w:szCs w:val="24"/>
         </w:rPr>
-        <w:t xml:space="preserve">  </w:t>
-      </w:r>
-      <w:r>
-        <w:rPr>
-          <w:sz w:val="24"/>
-          <w:szCs w:val="24"/>
-        </w:rPr>
-        <w:t xml:space="preserve">       </w:t>
+        <w:t xml:space="preserve"> </w:t>
+      </w:r>
+      <w:r>
+        <w:rPr>
+          <w:sz w:val="24"/>
+          <w:szCs w:val="24"/>
+        </w:rPr>
+        <w:t xml:space="preserve"> </w:t>
       </w:r>
       <w:r>
         <w:rPr>
@@ -1014,6 +1327,662 @@
           </wp:inline>
         </w:drawing>
       </w:r>
+      <w:r>
+        <w:rPr>
+          <w:sz w:val="24"/>
+          <w:szCs w:val="24"/>
+        </w:rPr>
+        <w:t xml:space="preserve">  </w:t>
+      </w:r>
+      <w:r>
+        <w:rPr>
+          <w:noProof/>
+        </w:rPr>
+        <w:drawing>
+          <wp:inline distT="0" distB="0" distL="0" distR="0" wp14:anchorId="340BD78F" wp14:editId="7D47729D">
+            <wp:extent cx="2050415" cy="1865365"/>
+            <wp:effectExtent l="0" t="0" r="6985" b="1905"/>
+            <wp:docPr id="23" name="Picture 23"/>
+            <wp:cNvGraphicFramePr>
+              <a:graphicFrameLocks xmlns:a="http://schemas.openxmlformats.org/drawingml/2006/main" noChangeAspect="1"/>
+            </wp:cNvGraphicFramePr>
+            <a:graphic xmlns:a="http://schemas.openxmlformats.org/drawingml/2006/main">
+              <a:graphicData uri="http://schemas.openxmlformats.org/drawingml/2006/picture">
+                <pic:pic xmlns:pic="http://schemas.openxmlformats.org/drawingml/2006/picture">
+                  <pic:nvPicPr>
+                    <pic:cNvPr id="0" name="Picture 40"/>
+                    <pic:cNvPicPr>
+                      <a:picLocks noChangeAspect="1" noChangeArrowheads="1"/>
+                    </pic:cNvPicPr>
+                  </pic:nvPicPr>
+                  <pic:blipFill>
+                    <a:blip r:embed="rId10">
+                      <a:extLst>
+                        <a:ext uri="{28A0092B-C50C-407E-A947-70E740481C1C}">
+                          <a14:useLocalDpi xmlns:a14="http://schemas.microsoft.com/office/drawing/2010/main" val="0"/>
+                        </a:ext>
+                      </a:extLst>
+                    </a:blip>
+                    <a:srcRect/>
+                    <a:stretch>
+                      <a:fillRect/>
+                    </a:stretch>
+                  </pic:blipFill>
+                  <pic:spPr bwMode="auto">
+                    <a:xfrm>
+                      <a:off x="0" y="0"/>
+                      <a:ext cx="2089022" cy="1900488"/>
+                    </a:xfrm>
+                    <a:prstGeom prst="rect">
+                      <a:avLst/>
+                    </a:prstGeom>
+                    <a:noFill/>
+                    <a:ln>
+                      <a:noFill/>
+                    </a:ln>
+                  </pic:spPr>
+                </pic:pic>
+              </a:graphicData>
+            </a:graphic>
+          </wp:inline>
+        </w:drawing>
+      </w:r>
+    </w:p>
+    <w:p>
+      <w:pPr>
+        <w:jc w:val="center"/>
+        <w:rPr>
+          <w:sz w:val="24"/>
+          <w:szCs w:val="24"/>
+        </w:rPr>
+      </w:pPr>
+      <w:r>
+        <w:rPr>
+          <w:noProof/>
+        </w:rPr>
+        <mc:AlternateContent>
+          <mc:Choice Requires="wps">
+            <w:drawing>
+              <wp:anchor distT="0" distB="0" distL="114300" distR="114300" simplePos="0" relativeHeight="251676672" behindDoc="0" locked="0" layoutInCell="1" allowOverlap="1" wp14:anchorId="0D139B81" wp14:editId="37CAB4D6">
+                <wp:simplePos x="0" y="0"/>
+                <wp:positionH relativeFrom="column">
+                  <wp:posOffset>1203013</wp:posOffset>
+                </wp:positionH>
+                <wp:positionV relativeFrom="paragraph">
+                  <wp:posOffset>1234117</wp:posOffset>
+                </wp:positionV>
+                <wp:extent cx="393223" cy="446078"/>
+                <wp:effectExtent l="19050" t="19050" r="26035" b="11430"/>
+                <wp:wrapNone/>
+                <wp:docPr id="195" name="Rectangle 195"/>
+                <wp:cNvGraphicFramePr/>
+                <a:graphic xmlns:a="http://schemas.openxmlformats.org/drawingml/2006/main">
+                  <a:graphicData uri="http://schemas.microsoft.com/office/word/2010/wordprocessingShape">
+                    <wps:wsp>
+                      <wps:cNvSpPr/>
+                      <wps:spPr>
+                        <a:xfrm>
+                          <a:off x="0" y="0"/>
+                          <a:ext cx="393223" cy="446078"/>
+                        </a:xfrm>
+                        <a:prstGeom prst="rect">
+                          <a:avLst/>
+                        </a:prstGeom>
+                        <a:noFill/>
+                        <a:ln w="38100">
+                          <a:solidFill>
+                            <a:srgbClr val="FF0000"/>
+                          </a:solidFill>
+                        </a:ln>
+                      </wps:spPr>
+                      <wps:style>
+                        <a:lnRef idx="2">
+                          <a:schemeClr val="accent1">
+                            <a:shade val="50000"/>
+                          </a:schemeClr>
+                        </a:lnRef>
+                        <a:fillRef idx="1">
+                          <a:schemeClr val="accent1"/>
+                        </a:fillRef>
+                        <a:effectRef idx="0">
+                          <a:schemeClr val="accent1"/>
+                        </a:effectRef>
+                        <a:fontRef idx="minor">
+                          <a:schemeClr val="lt1"/>
+                        </a:fontRef>
+                      </wps:style>
+                      <wps:bodyPr rot="0" spcFirstLastPara="0" vertOverflow="overflow" horzOverflow="overflow" vert="horz" wrap="square" lIns="91440" tIns="45720" rIns="91440" bIns="45720" numCol="1" spcCol="0" rtlCol="0" fromWordArt="0" anchor="ctr" anchorCtr="0" forceAA="0" compatLnSpc="1">
+                        <a:prstTxWarp prst="textNoShape">
+                          <a:avLst/>
+                        </a:prstTxWarp>
+                        <a:noAutofit/>
+                      </wps:bodyPr>
+                    </wps:wsp>
+                  </a:graphicData>
+                </a:graphic>
+                <wp14:sizeRelH relativeFrom="margin">
+                  <wp14:pctWidth>0</wp14:pctWidth>
+                </wp14:sizeRelH>
+                <wp14:sizeRelV relativeFrom="margin">
+                  <wp14:pctHeight>0</wp14:pctHeight>
+                </wp14:sizeRelV>
+              </wp:anchor>
+            </w:drawing>
+          </mc:Choice>
+          <mc:Fallback>
+            <w:pict>
+              <v:rect w14:anchorId="698CE1EB" id="Rectangle 195" o:spid="_x0000_s1026" style="position:absolute;margin-left:94.75pt;margin-top:97.15pt;width:30.95pt;height:35.1pt;z-index:251676672;visibility:visible;mso-wrap-style:square;mso-width-percent:0;mso-height-percent:0;mso-wrap-distance-left:9pt;mso-wrap-distance-top:0;mso-wrap-distance-right:9pt;mso-wrap-distance-bottom:0;mso-position-horizontal:absolute;mso-position-horizontal-relative:text;mso-position-vertical:absolute;mso-position-vertical-relative:text;mso-width-percent:0;mso-height-percent:0;mso-width-relative:margin;mso-height-relative:margin;v-text-anchor:middle" o:gfxdata="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" filled="f" strokecolor="red" strokeweight="3pt"/>
+            </w:pict>
+          </mc:Fallback>
+        </mc:AlternateContent>
+      </w:r>
+      <w:r>
+        <w:rPr>
+          <w:noProof/>
+        </w:rPr>
+        <mc:AlternateContent>
+          <mc:Choice Requires="wps">
+            <w:drawing>
+              <wp:anchor distT="0" distB="0" distL="114300" distR="114300" simplePos="0" relativeHeight="251673600" behindDoc="0" locked="0" layoutInCell="1" allowOverlap="1" wp14:anchorId="5C2C1603" wp14:editId="58211760">
+                <wp:simplePos x="0" y="0"/>
+                <wp:positionH relativeFrom="column">
+                  <wp:posOffset>3486370</wp:posOffset>
+                </wp:positionH>
+                <wp:positionV relativeFrom="paragraph">
+                  <wp:posOffset>996267</wp:posOffset>
+                </wp:positionV>
+                <wp:extent cx="1268532" cy="693960"/>
+                <wp:effectExtent l="19050" t="19050" r="27305" b="11430"/>
+                <wp:wrapNone/>
+                <wp:docPr id="194" name="Rectangle 194"/>
+                <wp:cNvGraphicFramePr/>
+                <a:graphic xmlns:a="http://schemas.openxmlformats.org/drawingml/2006/main">
+                  <a:graphicData uri="http://schemas.microsoft.com/office/word/2010/wordprocessingShape">
+                    <wps:wsp>
+                      <wps:cNvSpPr/>
+                      <wps:spPr>
+                        <a:xfrm>
+                          <a:off x="0" y="0"/>
+                          <a:ext cx="1268532" cy="693960"/>
+                        </a:xfrm>
+                        <a:prstGeom prst="rect">
+                          <a:avLst/>
+                        </a:prstGeom>
+                        <a:noFill/>
+                        <a:ln w="38100">
+                          <a:solidFill>
+                            <a:srgbClr val="FF0000"/>
+                          </a:solidFill>
+                        </a:ln>
+                      </wps:spPr>
+                      <wps:style>
+                        <a:lnRef idx="2">
+                          <a:schemeClr val="accent1">
+                            <a:shade val="50000"/>
+                          </a:schemeClr>
+                        </a:lnRef>
+                        <a:fillRef idx="1">
+                          <a:schemeClr val="accent1"/>
+                        </a:fillRef>
+                        <a:effectRef idx="0">
+                          <a:schemeClr val="accent1"/>
+                        </a:effectRef>
+                        <a:fontRef idx="minor">
+                          <a:schemeClr val="lt1"/>
+                        </a:fontRef>
+                      </wps:style>
+                      <wps:bodyPr rot="0" spcFirstLastPara="0" vertOverflow="overflow" horzOverflow="overflow" vert="horz" wrap="square" lIns="91440" tIns="45720" rIns="91440" bIns="45720" numCol="1" spcCol="0" rtlCol="0" fromWordArt="0" anchor="ctr" anchorCtr="0" forceAA="0" compatLnSpc="1">
+                        <a:prstTxWarp prst="textNoShape">
+                          <a:avLst/>
+                        </a:prstTxWarp>
+                        <a:noAutofit/>
+                      </wps:bodyPr>
+                    </wps:wsp>
+                  </a:graphicData>
+                </a:graphic>
+                <wp14:sizeRelV relativeFrom="margin">
+                  <wp14:pctHeight>0</wp14:pctHeight>
+                </wp14:sizeRelV>
+              </wp:anchor>
+            </w:drawing>
+          </mc:Choice>
+          <mc:Fallback>
+            <w:pict>
+              <v:rect w14:anchorId="498291E1" id="Rectangle 194" o:spid="_x0000_s1026" style="position:absolute;margin-left:274.5pt;margin-top:78.45pt;width:99.9pt;height:54.65pt;z-index:251673600;visibility:visible;mso-wrap-style:square;mso-height-percent:0;mso-wrap-distance-left:9pt;mso-wrap-distance-top:0;mso-wrap-distance-right:9pt;mso-wrap-distance-bottom:0;mso-position-horizontal:absolute;mso-position-horizontal-relative:text;mso-position-vertical:absolute;mso-position-vertical-relative:text;mso-height-percent:0;mso-height-relative:margin;v-text-anchor:middle" o:gfxdata="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" filled="f" strokecolor="red" strokeweight="3pt"/>
+            </w:pict>
+          </mc:Fallback>
+        </mc:AlternateContent>
+      </w:r>
+      <w:r>
+        <w:rPr>
+          <w:noProof/>
+        </w:rPr>
+        <mc:AlternateContent>
+          <mc:Choice Requires="wps">
+            <w:drawing>
+              <wp:anchor distT="0" distB="0" distL="114300" distR="114300" simplePos="0" relativeHeight="251672576" behindDoc="0" locked="0" layoutInCell="1" allowOverlap="1" wp14:anchorId="4B514670" wp14:editId="499D0339">
+                <wp:simplePos x="0" y="0"/>
+                <wp:positionH relativeFrom="column">
+                  <wp:posOffset>5089356</wp:posOffset>
+                </wp:positionH>
+                <wp:positionV relativeFrom="paragraph">
+                  <wp:posOffset>1474639</wp:posOffset>
+                </wp:positionV>
+                <wp:extent cx="1051825" cy="465128"/>
+                <wp:effectExtent l="0" t="0" r="0" b="0"/>
+                <wp:wrapNone/>
+                <wp:docPr id="193" name="Text Box 193"/>
+                <wp:cNvGraphicFramePr/>
+                <a:graphic xmlns:a="http://schemas.openxmlformats.org/drawingml/2006/main">
+                  <a:graphicData uri="http://schemas.microsoft.com/office/word/2010/wordprocessingShape">
+                    <wps:wsp>
+                      <wps:cNvSpPr txBox="1"/>
+                      <wps:spPr>
+                        <a:xfrm>
+                          <a:off x="0" y="0"/>
+                          <a:ext cx="1051825" cy="465128"/>
+                        </a:xfrm>
+                        <a:prstGeom prst="rect">
+                          <a:avLst/>
+                        </a:prstGeom>
+                        <a:noFill/>
+                        <a:ln w="6350">
+                          <a:noFill/>
+                        </a:ln>
+                      </wps:spPr>
+                      <wps:txbx>
+                        <w:txbxContent>
+                          <w:p>
+                            <w:r>
+                              <w:t>Input switches</w:t>
+                            </w:r>
+                          </w:p>
+                        </w:txbxContent>
+                      </wps:txbx>
+                      <wps:bodyPr rot="0" spcFirstLastPara="0" vertOverflow="overflow" horzOverflow="overflow" vert="horz" wrap="square" lIns="91440" tIns="45720" rIns="91440" bIns="45720" numCol="1" spcCol="0" rtlCol="0" fromWordArt="0" anchor="t" anchorCtr="0" forceAA="0" compatLnSpc="1">
+                        <a:prstTxWarp prst="textNoShape">
+                          <a:avLst/>
+                        </a:prstTxWarp>
+                        <a:noAutofit/>
+                      </wps:bodyPr>
+                    </wps:wsp>
+                  </a:graphicData>
+                </a:graphic>
+              </wp:anchor>
+            </w:drawing>
+          </mc:Choice>
+          <mc:Fallback>
+            <w:pict>
+              <v:shape w14:anchorId="4B514670" id="Text Box 193" o:spid="_x0000_s1028" type="#_x0000_t202" style="position:absolute;left:0;text-align:left;margin-left:400.75pt;margin-top:116.1pt;width:82.8pt;height:36.6pt;z-index:251672576;visibility:visible;mso-wrap-style:square;mso-wrap-distance-left:9pt;mso-wrap-distance-top:0;mso-wrap-distance-right:9pt;mso-wrap-distance-bottom:0;mso-position-horizontal:absolute;mso-position-horizontal-relative:text;mso-position-vertical:absolute;mso-position-vertical-relative:text;v-text-anchor:top" o:gfxdata="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" filled="f" stroked="f" strokeweight=".5pt">
+                <v:textbox>
+                  <w:txbxContent>
+                    <w:p>
+                      <w:r>
+                        <w:t>Input switches</w:t>
+                      </w:r>
+                    </w:p>
+                  </w:txbxContent>
+                </v:textbox>
+              </v:shape>
+            </w:pict>
+          </mc:Fallback>
+        </mc:AlternateContent>
+      </w:r>
+      <w:r>
+        <w:rPr>
+          <w:noProof/>
+        </w:rPr>
+        <mc:AlternateContent>
+          <mc:Choice Requires="wps">
+            <w:drawing>
+              <wp:anchor distT="0" distB="0" distL="114300" distR="114300" simplePos="0" relativeHeight="251670528" behindDoc="0" locked="0" layoutInCell="1" allowOverlap="1" wp14:anchorId="28E56BFA" wp14:editId="57305819">
+                <wp:simplePos x="0" y="0"/>
+                <wp:positionH relativeFrom="column">
+                  <wp:posOffset>3070380</wp:posOffset>
+                </wp:positionH>
+                <wp:positionV relativeFrom="paragraph">
+                  <wp:posOffset>173322</wp:posOffset>
+                </wp:positionV>
+                <wp:extent cx="1051825" cy="465128"/>
+                <wp:effectExtent l="0" t="0" r="0" b="0"/>
+                <wp:wrapNone/>
+                <wp:docPr id="192" name="Text Box 192"/>
+                <wp:cNvGraphicFramePr/>
+                <a:graphic xmlns:a="http://schemas.openxmlformats.org/drawingml/2006/main">
+                  <a:graphicData uri="http://schemas.microsoft.com/office/word/2010/wordprocessingShape">
+                    <wps:wsp>
+                      <wps:cNvSpPr txBox="1"/>
+                      <wps:spPr>
+                        <a:xfrm>
+                          <a:off x="0" y="0"/>
+                          <a:ext cx="1051825" cy="465128"/>
+                        </a:xfrm>
+                        <a:prstGeom prst="rect">
+                          <a:avLst/>
+                        </a:prstGeom>
+                        <a:noFill/>
+                        <a:ln w="6350">
+                          <a:noFill/>
+                        </a:ln>
+                      </wps:spPr>
+                      <wps:txbx>
+                        <w:txbxContent>
+                          <w:p>
+                            <w:r>
+                              <w:t>Initialization button</w:t>
+                            </w:r>
+                          </w:p>
+                        </w:txbxContent>
+                      </wps:txbx>
+                      <wps:bodyPr rot="0" spcFirstLastPara="0" vertOverflow="overflow" horzOverflow="overflow" vert="horz" wrap="square" lIns="91440" tIns="45720" rIns="91440" bIns="45720" numCol="1" spcCol="0" rtlCol="0" fromWordArt="0" anchor="t" anchorCtr="0" forceAA="0" compatLnSpc="1">
+                        <a:prstTxWarp prst="textNoShape">
+                          <a:avLst/>
+                        </a:prstTxWarp>
+                        <a:noAutofit/>
+                      </wps:bodyPr>
+                    </wps:wsp>
+                  </a:graphicData>
+                </a:graphic>
+              </wp:anchor>
+            </w:drawing>
+          </mc:Choice>
+          <mc:Fallback>
+            <w:pict>
+              <v:shape w14:anchorId="28E56BFA" id="Text Box 192" o:spid="_x0000_s1029" type="#_x0000_t202" style="position:absolute;left:0;text-align:left;margin-left:241.75pt;margin-top:13.65pt;width:82.8pt;height:36.6pt;z-index:251670528;visibility:visible;mso-wrap-style:square;mso-wrap-distance-left:9pt;mso-wrap-distance-top:0;mso-wrap-distance-right:9pt;mso-wrap-distance-bottom:0;mso-position-horizontal:absolute;mso-position-horizontal-relative:text;mso-position-vertical:absolute;mso-position-vertical-relative:text;v-text-anchor:top" o:gfxdata="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" filled="f" stroked="f" strokeweight=".5pt">
+                <v:textbox>
+                  <w:txbxContent>
+                    <w:p>
+                      <w:r>
+                        <w:t>Initialization button</w:t>
+                      </w:r>
+                    </w:p>
+                  </w:txbxContent>
+                </v:textbox>
+              </v:shape>
+            </w:pict>
+          </mc:Fallback>
+        </mc:AlternateContent>
+      </w:r>
+      <w:r>
+        <w:rPr>
+          <w:noProof/>
+        </w:rPr>
+        <mc:AlternateContent>
+          <mc:Choice Requires="wps">
+            <w:drawing>
+              <wp:anchor distT="0" distB="0" distL="114300" distR="114300" simplePos="0" relativeHeight="251674624" behindDoc="0" locked="0" layoutInCell="1" allowOverlap="1" wp14:anchorId="22EB0E08" wp14:editId="4B1E544B">
+                <wp:simplePos x="0" y="0"/>
+                <wp:positionH relativeFrom="margin">
+                  <wp:posOffset>4635422</wp:posOffset>
+                </wp:positionH>
+                <wp:positionV relativeFrom="paragraph">
+                  <wp:posOffset>1580012</wp:posOffset>
+                </wp:positionV>
+                <wp:extent cx="501026" cy="45719"/>
+                <wp:effectExtent l="0" t="95250" r="0" b="107315"/>
+                <wp:wrapNone/>
+                <wp:docPr id="31" name="Straight Arrow Connector 31"/>
+                <wp:cNvGraphicFramePr/>
+                <a:graphic xmlns:a="http://schemas.openxmlformats.org/drawingml/2006/main">
+                  <a:graphicData uri="http://schemas.microsoft.com/office/word/2010/wordprocessingShape">
+                    <wps:wsp>
+                      <wps:cNvCnPr/>
+                      <wps:spPr>
+                        <a:xfrm flipH="1" flipV="1">
+                          <a:off x="0" y="0"/>
+                          <a:ext cx="501026" cy="45719"/>
+                        </a:xfrm>
+                        <a:prstGeom prst="straightConnector1">
+                          <a:avLst/>
+                        </a:prstGeom>
+                        <a:ln w="57150">
+                          <a:solidFill>
+                            <a:schemeClr val="bg1">
+                              <a:lumMod val="65000"/>
+                            </a:schemeClr>
+                          </a:solidFill>
+                          <a:tailEnd type="triangle"/>
+                        </a:ln>
+                      </wps:spPr>
+                      <wps:style>
+                        <a:lnRef idx="1">
+                          <a:schemeClr val="accent1"/>
+                        </a:lnRef>
+                        <a:fillRef idx="0">
+                          <a:schemeClr val="accent1"/>
+                        </a:fillRef>
+                        <a:effectRef idx="0">
+                          <a:schemeClr val="accent1"/>
+                        </a:effectRef>
+                        <a:fontRef idx="minor">
+                          <a:schemeClr val="tx1"/>
+                        </a:fontRef>
+                      </wps:style>
+                      <wps:bodyPr/>
+                    </wps:wsp>
+                  </a:graphicData>
+                </a:graphic>
+                <wp14:sizeRelH relativeFrom="margin">
+                  <wp14:pctWidth>0</wp14:pctWidth>
+                </wp14:sizeRelH>
+                <wp14:sizeRelV relativeFrom="margin">
+                  <wp14:pctHeight>0</wp14:pctHeight>
+                </wp14:sizeRelV>
+              </wp:anchor>
+            </w:drawing>
+          </mc:Choice>
+          <mc:Fallback>
+            <w:pict>
+              <v:shape w14:anchorId="641CEEDA" id="Straight Arrow Connector 31" o:spid="_x0000_s1026" type="#_x0000_t32" style="position:absolute;margin-left:365pt;margin-top:124.4pt;width:39.45pt;height:3.6pt;flip:x y;z-index:251674624;visibility:visible;mso-wrap-style:square;mso-width-percent:0;mso-height-percent:0;mso-wrap-distance-left:9pt;mso-wrap-distance-top:0;mso-wrap-distance-right:9pt;mso-wrap-distance-bottom:0;mso-position-horizontal:absolute;mso-position-horizontal-relative:margin;mso-position-vertical:absolute;mso-position-vertical-relative:text;mso-width-percent:0;mso-height-percent:0;mso-width-relative:margin;mso-height-relative:margin" o:gfxdata="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" strokecolor="#a5a5a5 [2092]" strokeweight="4.5pt">
+                <v:stroke endarrow="block" joinstyle="miter"/>
+                <w10:wrap anchorx="margin"/>
+              </v:shape>
+            </w:pict>
+          </mc:Fallback>
+        </mc:AlternateContent>
+      </w:r>
+      <w:r>
+        <w:rPr>
+          <w:noProof/>
+        </w:rPr>
+        <mc:AlternateContent>
+          <mc:Choice Requires="wps">
+            <w:drawing>
+              <wp:anchor distT="0" distB="0" distL="114300" distR="114300" simplePos="0" relativeHeight="251666432" behindDoc="0" locked="0" layoutInCell="1" allowOverlap="1" wp14:anchorId="0C5D7DF5" wp14:editId="3ADBEF1F">
+                <wp:simplePos x="0" y="0"/>
+                <wp:positionH relativeFrom="margin">
+                  <wp:posOffset>1464096</wp:posOffset>
+                </wp:positionH>
+                <wp:positionV relativeFrom="paragraph">
+                  <wp:posOffset>332380</wp:posOffset>
+                </wp:positionV>
+                <wp:extent cx="1654377" cy="1131218"/>
+                <wp:effectExtent l="38100" t="19050" r="41275" b="50165"/>
+                <wp:wrapNone/>
+                <wp:docPr id="30" name="Straight Arrow Connector 30"/>
+                <wp:cNvGraphicFramePr/>
+                <a:graphic xmlns:a="http://schemas.openxmlformats.org/drawingml/2006/main">
+                  <a:graphicData uri="http://schemas.microsoft.com/office/word/2010/wordprocessingShape">
+                    <wps:wsp>
+                      <wps:cNvCnPr/>
+                      <wps:spPr>
+                        <a:xfrm flipH="1">
+                          <a:off x="0" y="0"/>
+                          <a:ext cx="1654377" cy="1131218"/>
+                        </a:xfrm>
+                        <a:prstGeom prst="straightConnector1">
+                          <a:avLst/>
+                        </a:prstGeom>
+                        <a:ln w="57150">
+                          <a:solidFill>
+                            <a:schemeClr val="bg1">
+                              <a:lumMod val="95000"/>
+                            </a:schemeClr>
+                          </a:solidFill>
+                          <a:tailEnd type="triangle"/>
+                        </a:ln>
+                      </wps:spPr>
+                      <wps:style>
+                        <a:lnRef idx="1">
+                          <a:schemeClr val="accent1"/>
+                        </a:lnRef>
+                        <a:fillRef idx="0">
+                          <a:schemeClr val="accent1"/>
+                        </a:fillRef>
+                        <a:effectRef idx="0">
+                          <a:schemeClr val="accent1"/>
+                        </a:effectRef>
+                        <a:fontRef idx="minor">
+                          <a:schemeClr val="tx1"/>
+                        </a:fontRef>
+                      </wps:style>
+                      <wps:bodyPr/>
+                    </wps:wsp>
+                  </a:graphicData>
+                </a:graphic>
+                <wp14:sizeRelH relativeFrom="margin">
+                  <wp14:pctWidth>0</wp14:pctWidth>
+                </wp14:sizeRelH>
+                <wp14:sizeRelV relativeFrom="margin">
+                  <wp14:pctHeight>0</wp14:pctHeight>
+                </wp14:sizeRelV>
+              </wp:anchor>
+            </w:drawing>
+          </mc:Choice>
+          <mc:Fallback>
+            <w:pict>
+              <v:shape w14:anchorId="2582ED84" id="Straight Arrow Connector 30" o:spid="_x0000_s1026" type="#_x0000_t32" style="position:absolute;margin-left:115.3pt;margin-top:26.15pt;width:130.25pt;height:89.05pt;flip:x;z-index:251666432;visibility:visible;mso-wrap-style:square;mso-width-percent:0;mso-height-percent:0;mso-wrap-distance-left:9pt;mso-wrap-distance-top:0;mso-wrap-distance-right:9pt;mso-wrap-distance-bottom:0;mso-position-horizontal:absolute;mso-position-horizontal-relative:margin;mso-position-vertical:absolute;mso-position-vertical-relative:text;mso-width-percent:0;mso-height-percent:0;mso-width-relative:margin;mso-height-relative:margin" o:gfxdata="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" strokecolor="#f2f2f2 [3052]" strokeweight="4.5pt">
+                <v:stroke endarrow="block" joinstyle="miter"/>
+                <w10:wrap anchorx="margin"/>
+              </v:shape>
+            </w:pict>
+          </mc:Fallback>
+        </mc:AlternateContent>
+      </w:r>
+      <w:r>
+        <w:rPr>
+          <w:noProof/>
+        </w:rPr>
+        <w:drawing>
+          <wp:inline distT="0" distB="0" distL="0" distR="0" wp14:anchorId="021A4D9D" wp14:editId="7A9A4235">
+            <wp:extent cx="1606807" cy="1697645"/>
+            <wp:effectExtent l="0" t="0" r="0" b="0"/>
+            <wp:docPr id="25" name="Picture 25"/>
+            <wp:cNvGraphicFramePr>
+              <a:graphicFrameLocks xmlns:a="http://schemas.openxmlformats.org/drawingml/2006/main" noChangeAspect="1"/>
+            </wp:cNvGraphicFramePr>
+            <a:graphic xmlns:a="http://schemas.openxmlformats.org/drawingml/2006/main">
+              <a:graphicData uri="http://schemas.openxmlformats.org/drawingml/2006/picture">
+                <pic:pic xmlns:pic="http://schemas.openxmlformats.org/drawingml/2006/picture">
+                  <pic:nvPicPr>
+                    <pic:cNvPr id="0" name="Picture 44"/>
+                    <pic:cNvPicPr>
+                      <a:picLocks noChangeAspect="1" noChangeArrowheads="1"/>
+                    </pic:cNvPicPr>
+                  </pic:nvPicPr>
+                  <pic:blipFill>
+                    <a:blip r:embed="rId11" cstate="print">
+                      <a:extLst>
+                        <a:ext uri="{28A0092B-C50C-407E-A947-70E740481C1C}">
+                          <a14:useLocalDpi xmlns:a14="http://schemas.microsoft.com/office/drawing/2010/main" val="0"/>
+                        </a:ext>
+                      </a:extLst>
+                    </a:blip>
+                    <a:srcRect/>
+                    <a:stretch>
+                      <a:fillRect/>
+                    </a:stretch>
+                  </pic:blipFill>
+                  <pic:spPr bwMode="auto">
+                    <a:xfrm>
+                      <a:off x="0" y="0"/>
+                      <a:ext cx="1659405" cy="1753216"/>
+                    </a:xfrm>
+                    <a:prstGeom prst="rect">
+                      <a:avLst/>
+                    </a:prstGeom>
+                    <a:noFill/>
+                    <a:ln>
+                      <a:noFill/>
+                    </a:ln>
+                  </pic:spPr>
+                </pic:pic>
+              </a:graphicData>
+            </a:graphic>
+          </wp:inline>
+        </w:drawing>
+      </w:r>
+      <w:r>
+        <w:rPr>
+          <w:sz w:val="24"/>
+          <w:szCs w:val="24"/>
+        </w:rPr>
+        <w:t xml:space="preserve">  </w:t>
+      </w:r>
+      <w:r>
+        <w:rPr>
+          <w:noProof/>
+        </w:rPr>
+        <w:drawing>
+          <wp:inline distT="0" distB="0" distL="0" distR="0" wp14:anchorId="069254AF" wp14:editId="451AFC79">
+            <wp:extent cx="1946151" cy="813791"/>
+            <wp:effectExtent l="0" t="0" r="0" b="5715"/>
+            <wp:docPr id="24" name="Picture 24"/>
+            <wp:cNvGraphicFramePr>
+              <a:graphicFrameLocks xmlns:a="http://schemas.openxmlformats.org/drawingml/2006/main" noChangeAspect="1"/>
+            </wp:cNvGraphicFramePr>
+            <a:graphic xmlns:a="http://schemas.openxmlformats.org/drawingml/2006/main">
+              <a:graphicData uri="http://schemas.openxmlformats.org/drawingml/2006/picture">
+                <pic:pic xmlns:pic="http://schemas.openxmlformats.org/drawingml/2006/picture">
+                  <pic:nvPicPr>
+                    <pic:cNvPr id="0" name="Picture 42"/>
+                    <pic:cNvPicPr>
+                      <a:picLocks noChangeAspect="1" noChangeArrowheads="1"/>
+                    </pic:cNvPicPr>
+                  </pic:nvPicPr>
+                  <pic:blipFill>
+                    <a:blip r:embed="rId12">
+                      <a:extLst>
+                        <a:ext uri="{28A0092B-C50C-407E-A947-70E740481C1C}">
+                          <a14:useLocalDpi xmlns:a14="http://schemas.microsoft.com/office/drawing/2010/main" val="0"/>
+                        </a:ext>
+                      </a:extLst>
+                    </a:blip>
+                    <a:srcRect/>
+                    <a:stretch>
+                      <a:fillRect/>
+                    </a:stretch>
+                  </pic:blipFill>
+                  <pic:spPr bwMode="auto">
+                    <a:xfrm>
+                      <a:off x="0" y="0"/>
+                      <a:ext cx="1976455" cy="826463"/>
+                    </a:xfrm>
+                    <a:prstGeom prst="rect">
+                      <a:avLst/>
+                    </a:prstGeom>
+                    <a:noFill/>
+                    <a:ln>
+                      <a:noFill/>
+                    </a:ln>
+                  </pic:spPr>
+                </pic:pic>
+              </a:graphicData>
+            </a:graphic>
+          </wp:inline>
+        </w:drawing>
+      </w:r>
+    </w:p>
+    <w:p>
+      <w:pPr>
+        <w:pStyle w:val="ListParagraph"/>
+        <w:rPr>
+          <w:sz w:val="24"/>
+          <w:szCs w:val="24"/>
+        </w:rPr>
+      </w:pPr>
+      <w:bookmarkStart w:id="0" w:name="_GoBack"/>
+      <w:bookmarkEnd w:id="0"/>
     </w:p>
     <w:p>
       <w:pPr>
@@ -1216,6 +2185,7 @@
         </w:tabs>
       </w:pPr>
       <w:r>
+        <w:lastRenderedPageBreak/>
         <w:tab/>
       </w:r>
     </w:p>
@@ -1233,7 +2203,6 @@
         <w:rPr>
           <w:noProof/>
         </w:rPr>
-        <w:lastRenderedPageBreak/>
         <w:drawing>
           <wp:inline distT="0" distB="0" distL="0" distR="0" wp14:anchorId="4CBC7C3F" wp14:editId="5F7EC5C2">
             <wp:extent cx="4170902" cy="3377466"/>
@@ -1252,7 +2221,7 @@
                     </pic:cNvPicPr>
                   </pic:nvPicPr>
                   <pic:blipFill>
-                    <a:blip r:embed="rId10" cstate="print">
+                    <a:blip r:embed="rId13" cstate="print">
                       <a:extLst>
                         <a:ext uri="{28A0092B-C50C-407E-A947-70E740481C1C}">
                           <a14:useLocalDpi xmlns:a14="http://schemas.microsoft.com/office/drawing/2010/main" val="0"/>
@@ -1283,8 +2252,6 @@
           </wp:inline>
         </w:drawing>
       </w:r>
-      <w:bookmarkStart w:id="0" w:name="_GoBack"/>
-      <w:bookmarkEnd w:id="0"/>
     </w:p>
     <w:p>
       <w:pPr>
@@ -1499,7 +2466,7 @@
                     </pic:cNvPicPr>
                   </pic:nvPicPr>
                   <pic:blipFill>
-                    <a:blip r:embed="rId11" cstate="print">
+                    <a:blip r:embed="rId14" cstate="print">
                       <a:extLst>
                         <a:ext uri="{28A0092B-C50C-407E-A947-70E740481C1C}">
                           <a14:useLocalDpi xmlns:a14="http://schemas.microsoft.com/office/drawing/2010/main" val="0"/>
@@ -1770,7 +2737,7 @@
                     </pic:cNvPicPr>
                   </pic:nvPicPr>
                   <pic:blipFill>
-                    <a:blip r:embed="rId12" cstate="print">
+                    <a:blip r:embed="rId15" cstate="print">
                       <a:extLst>
                         <a:ext uri="{28A0092B-C50C-407E-A947-70E740481C1C}">
                           <a14:useLocalDpi xmlns:a14="http://schemas.microsoft.com/office/drawing/2010/main" val="0"/>
@@ -1871,7 +2838,7 @@
                     </pic:cNvPicPr>
                   </pic:nvPicPr>
                   <pic:blipFill>
-                    <a:blip r:embed="rId13" cstate="print">
+                    <a:blip r:embed="rId16" cstate="print">
                       <a:extLst>
                         <a:ext uri="{28A0092B-C50C-407E-A947-70E740481C1C}">
                           <a14:useLocalDpi xmlns:a14="http://schemas.microsoft.com/office/drawing/2010/main" val="0"/>
@@ -2088,7 +3055,7 @@
                     </pic:cNvPicPr>
                   </pic:nvPicPr>
                   <pic:blipFill rotWithShape="1">
-                    <a:blip r:embed="rId14" cstate="print">
+                    <a:blip r:embed="rId17" cstate="print">
                       <a:extLst>
                         <a:ext uri="{28A0092B-C50C-407E-A947-70E740481C1C}">
                           <a14:useLocalDpi xmlns:a14="http://schemas.microsoft.com/office/drawing/2010/main" val="0"/>
@@ -2647,7 +3614,7 @@
                     </pic:cNvPicPr>
                   </pic:nvPicPr>
                   <pic:blipFill>
-                    <a:blip r:embed="rId15" cstate="print">
+                    <a:blip r:embed="rId18" cstate="print">
                       <a:extLst>
                         <a:ext uri="{28A0092B-C50C-407E-A947-70E740481C1C}">
                           <a14:useLocalDpi xmlns:a14="http://schemas.microsoft.com/office/drawing/2010/main" val="0"/>
@@ -2700,7 +3667,7 @@
                     </pic:cNvPicPr>
                   </pic:nvPicPr>
                   <pic:blipFill rotWithShape="1">
-                    <a:blip r:embed="rId16" cstate="print">
+                    <a:blip r:embed="rId19" cstate="print">
                       <a:extLst>
                         <a:ext uri="{28A0092B-C50C-407E-A947-70E740481C1C}">
                           <a14:useLocalDpi xmlns:a14="http://schemas.microsoft.com/office/drawing/2010/main" val="0"/>
@@ -2882,7 +3849,7 @@
                     </pic:cNvPicPr>
                   </pic:nvPicPr>
                   <pic:blipFill>
-                    <a:blip r:embed="rId17">
+                    <a:blip r:embed="rId20">
                       <a:extLst>
                         <a:ext uri="{28A0092B-C50C-407E-A947-70E740481C1C}">
                           <a14:useLocalDpi xmlns:a14="http://schemas.microsoft.com/office/drawing/2010/main" val="0"/>
@@ -3216,7 +4183,7 @@
                     </pic:cNvPicPr>
                   </pic:nvPicPr>
                   <pic:blipFill>
-                    <a:blip r:embed="rId18" cstate="print">
+                    <a:blip r:embed="rId21" cstate="print">
                       <a:extLst>
                         <a:ext uri="{28A0092B-C50C-407E-A947-70E740481C1C}">
                           <a14:useLocalDpi xmlns:a14="http://schemas.microsoft.com/office/drawing/2010/main" val="0"/>
@@ -3334,7 +4301,7 @@
                     <pic:cNvPicPr/>
                   </pic:nvPicPr>
                   <pic:blipFill>
-                    <a:blip r:embed="rId19">
+                    <a:blip r:embed="rId22">
                       <a:extLst>
                         <a:ext uri="{28A0092B-C50C-407E-A947-70E740481C1C}">
                           <a14:useLocalDpi xmlns:a14="http://schemas.microsoft.com/office/drawing/2010/main" val="0"/>
@@ -3521,7 +4488,7 @@
                     </pic:cNvPicPr>
                   </pic:nvPicPr>
                   <pic:blipFill>
-                    <a:blip r:embed="rId20" cstate="print">
+                    <a:blip r:embed="rId23" cstate="print">
                       <a:extLst>
                         <a:ext uri="{28A0092B-C50C-407E-A947-70E740481C1C}">
                           <a14:useLocalDpi xmlns:a14="http://schemas.microsoft.com/office/drawing/2010/main" val="0"/>
@@ -3613,7 +4580,7 @@
                     </pic:cNvPicPr>
                   </pic:nvPicPr>
                   <pic:blipFill>
-                    <a:blip r:embed="rId21" cstate="print">
+                    <a:blip r:embed="rId24" cstate="print">
                       <a:extLst>
                         <a:ext uri="{28A0092B-C50C-407E-A947-70E740481C1C}">
                           <a14:useLocalDpi xmlns:a14="http://schemas.microsoft.com/office/drawing/2010/main" val="0"/>
@@ -3710,7 +4677,7 @@
                     </pic:cNvPicPr>
                   </pic:nvPicPr>
                   <pic:blipFill rotWithShape="1">
-                    <a:blip r:embed="rId22" cstate="print">
+                    <a:blip r:embed="rId25" cstate="print">
                       <a:extLst>
                         <a:ext uri="{28A0092B-C50C-407E-A947-70E740481C1C}">
                           <a14:useLocalDpi xmlns:a14="http://schemas.microsoft.com/office/drawing/2010/main" val="0"/>
@@ -3815,7 +4782,7 @@
                     </pic:cNvPicPr>
                   </pic:nvPicPr>
                   <pic:blipFill rotWithShape="1">
-                    <a:blip r:embed="rId23" cstate="print">
+                    <a:blip r:embed="rId26" cstate="print">
                       <a:extLst>
                         <a:ext uri="{28A0092B-C50C-407E-A947-70E740481C1C}">
                           <a14:useLocalDpi xmlns:a14="http://schemas.microsoft.com/office/drawing/2010/main" val="0"/>
@@ -3922,7 +4889,7 @@
                     </pic:cNvPicPr>
                   </pic:nvPicPr>
                   <pic:blipFill>
-                    <a:blip r:embed="rId24" cstate="print">
+                    <a:blip r:embed="rId27" cstate="print">
                       <a:extLst>
                         <a:ext uri="{28A0092B-C50C-407E-A947-70E740481C1C}">
                           <a14:useLocalDpi xmlns:a14="http://schemas.microsoft.com/office/drawing/2010/main" val="0"/>
@@ -4025,7 +4992,7 @@
                     </pic:cNvPicPr>
                   </pic:nvPicPr>
                   <pic:blipFill>
-                    <a:blip r:embed="rId25" cstate="print">
+                    <a:blip r:embed="rId28" cstate="print">
                       <a:extLst>
                         <a:ext uri="{28A0092B-C50C-407E-A947-70E740481C1C}">
                           <a14:useLocalDpi xmlns:a14="http://schemas.microsoft.com/office/drawing/2010/main" val="0"/>
@@ -4132,7 +5099,7 @@
                     </pic:cNvPicPr>
                   </pic:nvPicPr>
                   <pic:blipFill rotWithShape="1">
-                    <a:blip r:embed="rId26" cstate="print">
+                    <a:blip r:embed="rId29" cstate="print">
                       <a:extLst>
                         <a:ext uri="{28A0092B-C50C-407E-A947-70E740481C1C}">
                           <a14:useLocalDpi xmlns:a14="http://schemas.microsoft.com/office/drawing/2010/main" val="0"/>
@@ -4524,7 +5491,14 @@
           <w:sz w:val="24"/>
           <w:szCs w:val="24"/>
         </w:rPr>
-        <w:t>30</w:t>
+        <w:t>3</w:t>
+      </w:r>
+      <w:r>
+        <w:rPr>
+          <w:sz w:val="24"/>
+          <w:szCs w:val="24"/>
+        </w:rPr>
+        <w:t>5</w:t>
       </w:r>
       <w:r>
         <w:rPr>
@@ -4637,14 +5611,7 @@
           <w:sz w:val="24"/>
           <w:szCs w:val="24"/>
         </w:rPr>
-        <w:t>1</w:t>
-      </w:r>
-      <w:r>
-        <w:rPr>
-          <w:sz w:val="24"/>
-          <w:szCs w:val="24"/>
-        </w:rPr>
-        <w:t>0</w:t>
+        <w:t>5</w:t>
       </w:r>
       <w:r>
         <w:rPr>
@@ -4681,8 +5648,8 @@
       </w:r>
     </w:p>
     <w:sectPr>
-      <w:headerReference w:type="default" r:id="rId27"/>
-      <w:footerReference w:type="default" r:id="rId28"/>
+      <w:headerReference w:type="default" r:id="rId30"/>
+      <w:footerReference w:type="default" r:id="rId31"/>
       <w:pgSz w:w="12240" w:h="15840"/>
       <w:pgMar w:top="1440" w:right="1440" w:bottom="1440" w:left="1440" w:header="708" w:footer="708" w:gutter="0"/>
       <w:cols w:space="708"/>
@@ -6530,7 +7497,7 @@
 </file>
 
 <file path=customXml/itemProps1.xml><?xml version="1.0" encoding="utf-8"?>
-<ds:datastoreItem xmlns:ds="http://schemas.openxmlformats.org/officeDocument/2006/customXml" ds:itemID="{2E048BED-ADA0-42BF-9283-C9D3DD2E2EEF}">
+<ds:datastoreItem xmlns:ds="http://schemas.openxmlformats.org/officeDocument/2006/customXml" ds:itemID="{96D2B13D-A29C-4DAC-8C53-0E58450D78F0}">
   <ds:schemaRefs>
     <ds:schemaRef ds:uri="http://schemas.openxmlformats.org/officeDocument/2006/bibliography"/>
   </ds:schemaRefs>

</xml_diff>

<commit_message>
Report Debugging Section Created
</commit_message>
<xml_diff>
--- a/report_final.docx
+++ b/report_final.docx
@@ -95,19 +95,27 @@
       <w:pPr>
         <w:jc w:val="center"/>
         <w:rPr>
+          <w:sz w:val="56"/>
+          <w:szCs w:val="56"/>
+        </w:rPr>
+      </w:pPr>
+      <w:r>
+        <w:rPr>
           <w:rFonts w:hint="eastAsia"/>
           <w:sz w:val="56"/>
           <w:szCs w:val="56"/>
         </w:rPr>
-      </w:pPr>
-      <w:r>
-        <w:rPr>
-          <w:rFonts w:hint="eastAsia"/>
+        <w:t>洪奇军老师</w:t>
+      </w:r>
+    </w:p>
+    <w:p>
+      <w:pPr>
+        <w:jc w:val="center"/>
+        <w:rPr>
           <w:sz w:val="56"/>
           <w:szCs w:val="56"/>
         </w:rPr>
-        <w:t>洪奇军老师</w:t>
-      </w:r>
+      </w:pPr>
     </w:p>
     <w:p>
       <w:pPr>
@@ -117,20 +125,11 @@
           <w:szCs w:val="56"/>
         </w:rPr>
       </w:pPr>
-    </w:p>
-    <w:p>
-      <w:pPr>
-        <w:jc w:val="center"/>
+      <w:r>
         <w:rPr>
           <w:sz w:val="56"/>
           <w:szCs w:val="56"/>
         </w:rPr>
-      </w:pPr>
-      <w:r>
-        <w:rPr>
-          <w:sz w:val="56"/>
-          <w:szCs w:val="56"/>
-        </w:rPr>
         <w:t>Game Design: Finger Dancer</w:t>
       </w:r>
     </w:p>
@@ -188,23 +187,7 @@
           <w:sz w:val="44"/>
           <w:szCs w:val="44"/>
         </w:rPr>
-        <w:t xml:space="preserve">Joshua </w:t>
-      </w:r>
-      <w:proofErr w:type="spellStart"/>
-      <w:r>
-        <w:rPr>
-          <w:sz w:val="44"/>
-          <w:szCs w:val="44"/>
-        </w:rPr>
-        <w:t>Malmberg</w:t>
-      </w:r>
-      <w:proofErr w:type="spellEnd"/>
-      <w:r>
-        <w:rPr>
-          <w:sz w:val="44"/>
-          <w:szCs w:val="44"/>
-        </w:rPr>
-        <w:t xml:space="preserve"> 3180300189</w:t>
+        <w:t>Joshua Malmberg 3180300189</w:t>
       </w:r>
     </w:p>
     <w:p>
@@ -1392,14 +1375,27 @@
       <w:r>
         <w:t xml:space="preserve">Figure </w:t>
       </w:r>
-      <w:fldSimple w:instr=" SEQ Figure \* ARABIC ">
-        <w:r>
-          <w:rPr>
-            <w:noProof/>
-          </w:rPr>
-          <w:t>1</w:t>
-        </w:r>
-      </w:fldSimple>
+      <w:r>
+        <w:fldChar w:fldCharType="begin"/>
+      </w:r>
+      <w:r>
+        <w:instrText xml:space="preserve"> SEQ Figure \* ARABIC </w:instrText>
+      </w:r>
+      <w:r>
+        <w:fldChar w:fldCharType="separate"/>
+      </w:r>
+      <w:r>
+        <w:rPr>
+          <w:noProof/>
+        </w:rPr>
+        <w:t>1</w:t>
+      </w:r>
+      <w:r>
+        <w:rPr>
+          <w:noProof/>
+        </w:rPr>
+        <w:fldChar w:fldCharType="end"/>
+      </w:r>
       <w:r>
         <w:t xml:space="preserve"> – FAIL displayed</w:t>
       </w:r>
@@ -4954,14 +4950,30 @@
       <w:r>
         <w:t>Figure 1</w:t>
       </w:r>
-      <w:fldSimple w:instr=" SEQ Figure \* ARABIC ">
-        <w:r>
-          <w:rPr>
-            <w:noProof/>
-          </w:rPr>
-          <w:t>2</w:t>
-        </w:r>
-      </w:fldSimple>
+      <w:r>
+        <w:fldChar w:fldCharType="begin"/>
+      </w:r>
+      <w:r>
+        <w:instrText xml:space="preserve"> SEQ F</w:instrText>
+      </w:r>
+      <w:r>
+        <w:instrText xml:space="preserve">igure \* ARABIC </w:instrText>
+      </w:r>
+      <w:r>
+        <w:fldChar w:fldCharType="separate"/>
+      </w:r>
+      <w:r>
+        <w:rPr>
+          <w:noProof/>
+        </w:rPr>
+        <w:t>2</w:t>
+      </w:r>
+      <w:r>
+        <w:rPr>
+          <w:noProof/>
+        </w:rPr>
+        <w:fldChar w:fldCharType="end"/>
+      </w:r>
       <w:r>
         <w:t xml:space="preserve"> – Module that controls timing of other modules</w:t>
       </w:r>
@@ -5125,14 +5137,27 @@
       <w:r>
         <w:t>Figure 1</w:t>
       </w:r>
-      <w:fldSimple w:instr=" SEQ Figure \* ARABIC ">
-        <w:r>
-          <w:rPr>
-            <w:noProof/>
-          </w:rPr>
-          <w:t>3</w:t>
-        </w:r>
-      </w:fldSimple>
+      <w:r>
+        <w:fldChar w:fldCharType="begin"/>
+      </w:r>
+      <w:r>
+        <w:instrText xml:space="preserve"> SEQ Figure \* ARABIC </w:instrText>
+      </w:r>
+      <w:r>
+        <w:fldChar w:fldCharType="separate"/>
+      </w:r>
+      <w:r>
+        <w:rPr>
+          <w:noProof/>
+        </w:rPr>
+        <w:t>3</w:t>
+      </w:r>
+      <w:r>
+        <w:rPr>
+          <w:noProof/>
+        </w:rPr>
+        <w:fldChar w:fldCharType="end"/>
+      </w:r>
       <w:r>
         <w:t xml:space="preserve"> – Anti-jitter module</w:t>
       </w:r>
@@ -5307,14 +5332,27 @@
       <w:r>
         <w:t>Figure 1</w:t>
       </w:r>
-      <w:fldSimple w:instr=" SEQ Figure \* ARABIC ">
-        <w:r>
-          <w:rPr>
-            <w:noProof/>
-          </w:rPr>
-          <w:t>4</w:t>
-        </w:r>
-      </w:fldSimple>
+      <w:r>
+        <w:fldChar w:fldCharType="begin"/>
+      </w:r>
+      <w:r>
+        <w:instrText xml:space="preserve"> SEQ Figure \* ARABIC </w:instrText>
+      </w:r>
+      <w:r>
+        <w:fldChar w:fldCharType="separate"/>
+      </w:r>
+      <w:r>
+        <w:rPr>
+          <w:noProof/>
+        </w:rPr>
+        <w:t>4</w:t>
+      </w:r>
+      <w:r>
+        <w:rPr>
+          <w:noProof/>
+        </w:rPr>
+        <w:fldChar w:fldCharType="end"/>
+      </w:r>
       <w:r>
         <w:t xml:space="preserve"> – One-second clock module</w:t>
       </w:r>
@@ -5978,14 +6016,27 @@
       <w:r>
         <w:t>Figure 1</w:t>
       </w:r>
-      <w:fldSimple w:instr=" SEQ Figure \* ARABIC ">
-        <w:r>
-          <w:rPr>
-            <w:noProof/>
-          </w:rPr>
-          <w:t>5</w:t>
-        </w:r>
-      </w:fldSimple>
+      <w:r>
+        <w:fldChar w:fldCharType="begin"/>
+      </w:r>
+      <w:r>
+        <w:instrText xml:space="preserve"> SEQ Figure \* ARABIC </w:instrText>
+      </w:r>
+      <w:r>
+        <w:fldChar w:fldCharType="separate"/>
+      </w:r>
+      <w:r>
+        <w:rPr>
+          <w:noProof/>
+        </w:rPr>
+        <w:t>5</w:t>
+      </w:r>
+      <w:r>
+        <w:rPr>
+          <w:noProof/>
+        </w:rPr>
+        <w:fldChar w:fldCharType="end"/>
+      </w:r>
       <w:r>
         <w:t xml:space="preserve"> </w:t>
       </w:r>
@@ -6113,14 +6164,27 @@
       <w:r>
         <w:t>Figure 1</w:t>
       </w:r>
-      <w:fldSimple w:instr=" SEQ Figure \* ARABIC ">
-        <w:r>
-          <w:rPr>
-            <w:noProof/>
-          </w:rPr>
-          <w:t>6</w:t>
-        </w:r>
-      </w:fldSimple>
+      <w:r>
+        <w:fldChar w:fldCharType="begin"/>
+      </w:r>
+      <w:r>
+        <w:instrText xml:space="preserve"> SEQ Figure \* ARABIC </w:instrText>
+      </w:r>
+      <w:r>
+        <w:fldChar w:fldCharType="separate"/>
+      </w:r>
+      <w:r>
+        <w:rPr>
+          <w:noProof/>
+        </w:rPr>
+        <w:t>6</w:t>
+      </w:r>
+      <w:r>
+        <w:rPr>
+          <w:noProof/>
+        </w:rPr>
+        <w:fldChar w:fldCharType="end"/>
+      </w:r>
       <w:r>
         <w:t xml:space="preserve"> – Flowchart of simulated working circuit</w:t>
       </w:r>
@@ -6216,7 +6280,6 @@
         <w:pStyle w:val="ListParagraph"/>
         <w:ind w:left="1440"/>
         <w:rPr>
-          <w:rFonts w:hint="eastAsia"/>
           <w:sz w:val="28"/>
           <w:szCs w:val="28"/>
         </w:rPr>
@@ -6247,7 +6310,6 @@
     <w:p>
       <w:pPr>
         <w:rPr>
-          <w:rFonts w:hint="eastAsia"/>
           <w:sz w:val="28"/>
           <w:szCs w:val="28"/>
         </w:rPr>
@@ -6455,13 +6517,7 @@
         <w:br/>
       </w:r>
       <w:r>
-        <w:t xml:space="preserve">Figure </w:t>
-      </w:r>
-      <w:r>
-        <w:t>20</w:t>
-      </w:r>
-      <w:r>
-        <w:t xml:space="preserve"> – </w:t>
+        <w:t xml:space="preserve">Figure 20 – </w:t>
       </w:r>
       <w:r>
         <w:rPr>
@@ -6470,13 +6526,7 @@
         <w:t>Simu</w:t>
       </w:r>
       <w:r>
-        <w:t xml:space="preserve">lation of </w:t>
-      </w:r>
-      <w:r>
-        <w:t>display</w:t>
-      </w:r>
-      <w:r>
-        <w:t xml:space="preserve"> module</w:t>
+        <w:t>lation of display module</w:t>
       </w:r>
     </w:p>
     <w:p>
@@ -6584,13 +6634,7 @@
         </w:rPr>
       </w:pPr>
       <w:r>
-        <w:t xml:space="preserve">Figure </w:t>
-      </w:r>
-      <w:r>
-        <w:t>21</w:t>
-      </w:r>
-      <w:r>
-        <w:t xml:space="preserve"> – </w:t>
+        <w:t xml:space="preserve">Figure 21 – </w:t>
       </w:r>
       <w:r>
         <w:rPr>
@@ -6599,13 +6643,7 @@
         <w:t>Simu</w:t>
       </w:r>
       <w:r>
-        <w:t xml:space="preserve">lation of </w:t>
-      </w:r>
-      <w:r>
-        <w:t>one-second clock</w:t>
-      </w:r>
-      <w:r>
-        <w:t xml:space="preserve"> module</w:t>
+        <w:t>lation of one-second clock module</w:t>
       </w:r>
     </w:p>
     <w:p>
@@ -6722,13 +6760,7 @@
         </w:rPr>
       </w:pPr>
       <w:r>
-        <w:t xml:space="preserve">Figure </w:t>
-      </w:r>
-      <w:r>
-        <w:t>22</w:t>
-      </w:r>
-      <w:r>
-        <w:t xml:space="preserve"> – </w:t>
+        <w:t xml:space="preserve">Figure 22 – </w:t>
       </w:r>
       <w:r>
         <w:rPr>
@@ -6737,13 +6769,7 @@
         <w:t>Simu</w:t>
       </w:r>
       <w:r>
-        <w:t xml:space="preserve">lation of </w:t>
-      </w:r>
-      <w:r>
-        <w:t>timing</w:t>
-      </w:r>
-      <w:r>
-        <w:t xml:space="preserve"> module</w:t>
+        <w:t>lation of timing module</w:t>
       </w:r>
     </w:p>
     <w:p>
@@ -6855,13 +6881,7 @@
         </w:rPr>
       </w:pPr>
       <w:r>
-        <w:t xml:space="preserve">Figure </w:t>
-      </w:r>
-      <w:r>
-        <w:t>23</w:t>
-      </w:r>
-      <w:r>
-        <w:t xml:space="preserve"> – </w:t>
+        <w:t xml:space="preserve">Figure 23 – </w:t>
       </w:r>
       <w:r>
         <w:rPr>
@@ -6870,13 +6890,7 @@
         <w:t>Simu</w:t>
       </w:r>
       <w:r>
-        <w:t xml:space="preserve">lation of </w:t>
-      </w:r>
-      <w:r>
-        <w:t>score update</w:t>
-      </w:r>
-      <w:r>
-        <w:t xml:space="preserve"> module</w:t>
+        <w:t>lation of score update module</w:t>
       </w:r>
     </w:p>
     <w:p>
@@ -6990,13 +7004,7 @@
         </w:rPr>
       </w:pPr>
       <w:r>
-        <w:t>Figure 2</w:t>
-      </w:r>
-      <w:r>
-        <w:t>4</w:t>
-      </w:r>
-      <w:r>
-        <w:t xml:space="preserve"> – </w:t>
+        <w:t xml:space="preserve">Figure 24 – </w:t>
       </w:r>
       <w:r>
         <w:rPr>
@@ -7005,13 +7013,7 @@
         <w:t>Simu</w:t>
       </w:r>
       <w:r>
-        <w:t xml:space="preserve">lation of </w:t>
-      </w:r>
-      <w:r>
-        <w:t>pattern</w:t>
-      </w:r>
-      <w:r>
-        <w:t xml:space="preserve"> update module</w:t>
+        <w:t>lation of pattern update module</w:t>
       </w:r>
     </w:p>
     <w:p>
@@ -7108,13 +7110,7 @@
         </w:rPr>
       </w:pPr>
       <w:r>
-        <w:t>Figure 2</w:t>
-      </w:r>
-      <w:r>
-        <w:t>5</w:t>
-      </w:r>
-      <w:r>
-        <w:t xml:space="preserve"> – </w:t>
+        <w:t xml:space="preserve">Figure 25 – </w:t>
       </w:r>
       <w:r>
         <w:rPr>
@@ -7123,13 +7119,7 @@
         <w:t>Simu</w:t>
       </w:r>
       <w:r>
-        <w:t xml:space="preserve">lation of </w:t>
-      </w:r>
-      <w:r>
-        <w:t>pattern register</w:t>
-      </w:r>
-      <w:r>
-        <w:t xml:space="preserve"> module</w:t>
+        <w:t>lation of pattern register module</w:t>
       </w:r>
     </w:p>
     <w:p>
@@ -7237,13 +7227,7 @@
         </w:rPr>
       </w:pPr>
       <w:r>
-        <w:t>Figure 2</w:t>
-      </w:r>
-      <w:r>
-        <w:t>6</w:t>
-      </w:r>
-      <w:r>
-        <w:t xml:space="preserve"> – </w:t>
+        <w:t xml:space="preserve">Figure 26 – </w:t>
       </w:r>
       <w:r>
         <w:rPr>
@@ -7252,13 +7236,7 @@
         <w:t>Simu</w:t>
       </w:r>
       <w:r>
-        <w:t xml:space="preserve">lation of score </w:t>
-      </w:r>
-      <w:r>
-        <w:t>register</w:t>
-      </w:r>
-      <w:r>
-        <w:t xml:space="preserve"> module</w:t>
+        <w:t>lation of score register module</w:t>
       </w:r>
     </w:p>
     <w:p>
@@ -7303,20 +7281,72 @@
     <w:p>
       <w:pPr>
         <w:pStyle w:val="ListParagraph"/>
-        <w:rPr>
-          <w:sz w:val="36"/>
-          <w:szCs w:val="36"/>
-        </w:rPr>
-      </w:pPr>
-    </w:p>
-    <w:p>
-      <w:pPr>
-        <w:pStyle w:val="ListParagraph"/>
-        <w:rPr>
-          <w:sz w:val="36"/>
-          <w:szCs w:val="36"/>
-        </w:rPr>
-      </w:pPr>
+        <w:ind w:firstLine="720"/>
+        <w:rPr>
+          <w:sz w:val="24"/>
+          <w:szCs w:val="24"/>
+        </w:rPr>
+      </w:pPr>
+      <w:r>
+        <w:rPr>
+          <w:sz w:val="24"/>
+          <w:szCs w:val="24"/>
+        </w:rPr>
+        <w:t xml:space="preserve">The main flaw in our initial design was in the circuit initialization structure. In our original design, we completely overlooked the need to include such structures. It was only after implementing all other modules and beginning to implement the timing module that we realized the need for initialization structures. It took a considerable amount of time to update the other modules and add this feature. </w:t>
+      </w:r>
+      <w:r>
+        <w:rPr>
+          <w:sz w:val="24"/>
+          <w:szCs w:val="24"/>
+        </w:rPr>
+        <w:t>Because we lacked much prior experience in sequential circuit design, it was natural that we overlooked the difficulties involved in initializing the circuits registers and structures.</w:t>
+      </w:r>
+    </w:p>
+    <w:p>
+      <w:pPr>
+        <w:pStyle w:val="ListParagraph"/>
+        <w:ind w:firstLine="720"/>
+        <w:rPr>
+          <w:sz w:val="24"/>
+          <w:szCs w:val="24"/>
+        </w:rPr>
+      </w:pPr>
+    </w:p>
+    <w:p>
+      <w:pPr>
+        <w:pStyle w:val="ListParagraph"/>
+        <w:ind w:firstLine="720"/>
+        <w:rPr>
+          <w:sz w:val="24"/>
+          <w:szCs w:val="24"/>
+        </w:rPr>
+      </w:pPr>
+      <w:r>
+        <w:rPr>
+          <w:sz w:val="24"/>
+          <w:szCs w:val="24"/>
+        </w:rPr>
+        <w:t>Each module was tested individually using waveform simulations to verify their correct logical function.</w:t>
+      </w:r>
+      <w:r>
+        <w:rPr>
+          <w:sz w:val="24"/>
+          <w:szCs w:val="24"/>
+        </w:rPr>
+        <w:t xml:space="preserve"> Finally, the correctly functioning modules were combined into the top module. The top module was tested using a waveform simulation to verify its correct function. </w:t>
+      </w:r>
+    </w:p>
+    <w:p>
+      <w:pPr>
+        <w:pStyle w:val="ListParagraph"/>
+        <w:ind w:firstLine="720"/>
+        <w:rPr>
+          <w:sz w:val="24"/>
+          <w:szCs w:val="24"/>
+        </w:rPr>
+      </w:pPr>
+      <w:bookmarkStart w:id="0" w:name="_GoBack"/>
+      <w:bookmarkEnd w:id="0"/>
     </w:p>
     <w:p>
       <w:pPr>
@@ -7488,7 +7518,15 @@
           <w:sz w:val="24"/>
           <w:szCs w:val="24"/>
         </w:rPr>
-        <w:t xml:space="preserve"> Another hurdle that we faced was that half of our group was separated in two different countries near the deadline, making it hard to communicate with each other and evenly distribute work. Nonetheless, we all found the project to be beneficial towards reinforcing what we have learned in class and in labs. We were able to continue practicing what we have learned from lectures, as well as learn new concepts beyond the scope of this course by ourselves.</w:t>
+        <w:t xml:space="preserve"> Another hurdle that we faced was that half of our group was separated in two different countries near the deadline, making it hard to communicate with each other and evenly distribute work. Nonetheless, we all found the project to be beneficial towards reinforcing what we have learned in class and in labs. We were able to continue practicing what we have learned </w:t>
+      </w:r>
+      <w:r>
+        <w:rPr>
+          <w:sz w:val="24"/>
+          <w:szCs w:val="24"/>
+        </w:rPr>
+        <w:lastRenderedPageBreak/>
+        <w:t>from lectures, as well as learn new concepts beyond the scope of this course by ourselves.</w:t>
       </w:r>
     </w:p>
     <w:p>
@@ -7704,24 +7742,7 @@
           <w:sz w:val="24"/>
           <w:szCs w:val="24"/>
         </w:rPr>
-        <w:lastRenderedPageBreak/>
-        <w:t xml:space="preserve">Joshua </w:t>
-      </w:r>
-      <w:proofErr w:type="spellStart"/>
-      <w:r>
-        <w:rPr>
-          <w:sz w:val="24"/>
-          <w:szCs w:val="24"/>
-        </w:rPr>
-        <w:t>Malmberg</w:t>
-      </w:r>
-      <w:proofErr w:type="spellEnd"/>
-      <w:r>
-        <w:rPr>
-          <w:sz w:val="24"/>
-          <w:szCs w:val="24"/>
-        </w:rPr>
-        <w:t xml:space="preserve">: </w:t>
+        <w:t xml:space="preserve">Joshua Malmberg: </w:t>
       </w:r>
       <w:r>
         <w:rPr>
@@ -8061,8 +8082,6 @@
           <w:szCs w:val="36"/>
         </w:rPr>
       </w:pPr>
-      <w:bookmarkStart w:id="0" w:name="_GoBack"/>
-      <w:bookmarkEnd w:id="0"/>
     </w:p>
     <w:p>
       <w:pPr>
@@ -8246,6 +8265,7 @@
           <w:sz w:val="24"/>
           <w:szCs w:val="24"/>
         </w:rPr>
+        <w:lastRenderedPageBreak/>
         <w:t>Top.v</w:t>
       </w:r>
       <w:proofErr w:type="spellEnd"/>
@@ -11246,7 +11266,7 @@
 </file>
 
 <file path=customXml/itemProps1.xml><?xml version="1.0" encoding="utf-8"?>
-<ds:datastoreItem xmlns:ds="http://schemas.openxmlformats.org/officeDocument/2006/customXml" ds:itemID="{CF6EC6EC-7640-4C7E-99A4-56405B472929}">
+<ds:datastoreItem xmlns:ds="http://schemas.openxmlformats.org/officeDocument/2006/customXml" ds:itemID="{92ADB2F8-BC1C-4729-B4A8-EFE88713DC6A}">
   <ds:schemaRefs>
     <ds:schemaRef ds:uri="http://schemas.openxmlformats.org/officeDocument/2006/bibliography"/>
   </ds:schemaRefs>

</xml_diff>